<commit_message>
Halfway there, will be done soon!
</commit_message>
<xml_diff>
--- a/Lokesh/Lab. Records/IoT Lab. Records.docx
+++ b/Lokesh/Lab. Records/IoT Lab. Records.docx
@@ -690,6 +690,7 @@
           <w:rFonts w:ascii="Palatino Linotype" w:hAnsi="Palatino Linotype"/>
           <w:b/>
           <w:bCs/>
+          <w:noProof/>
           <w:sz w:val="28"/>
           <w:szCs w:val="28"/>
           <w:lang w:val="en-US"/>
@@ -905,31 +906,7 @@
             <w:szCs w:val="32"/>
             <w:lang w:val="en-US"/>
           </w:rPr>
-          <w:t xml:space="preserve"> Link </w:t>
-        </w:r>
-        <w:r>
-          <w:rPr>
-            <w:rStyle w:val="Hyperlink"/>
-            <w:rFonts w:ascii="Palatino Linotype" w:hAnsi="Palatino Linotype"/>
-            <w:b/>
-            <w:bCs/>
-            <w:sz w:val="32"/>
-            <w:szCs w:val="32"/>
-            <w:lang w:val="en-US"/>
-          </w:rPr>
-          <w:t>#</w:t>
-        </w:r>
-        <w:r>
-          <w:rPr>
-            <w:rStyle w:val="Hyperlink"/>
-            <w:rFonts w:ascii="Palatino Linotype" w:hAnsi="Palatino Linotype"/>
-            <w:b/>
-            <w:bCs/>
-            <w:sz w:val="32"/>
-            <w:szCs w:val="32"/>
-            <w:lang w:val="en-US"/>
-          </w:rPr>
-          <w:t>1.0</w:t>
+          <w:t xml:space="preserve"> Link #1.0</w:t>
         </w:r>
       </w:hyperlink>
     </w:p>
@@ -1048,38 +1025,22 @@
       <w:pPr>
         <w:rPr>
           <w:rFonts w:ascii="Cascadia Code" w:hAnsi="Cascadia Code" w:cs="Cascadia Code"/>
-          <w:b/>
-          <w:bCs/>
-          <w:sz w:val="28"/>
-          <w:szCs w:val="28"/>
-        </w:rPr>
-      </w:pPr>
-      <w:r>
-        <w:rPr>
-          <w:rFonts w:ascii="Cascadia Code" w:hAnsi="Cascadia Code" w:cs="Cascadia Code"/>
-          <w:b/>
-          <w:bCs/>
-          <w:sz w:val="28"/>
-          <w:szCs w:val="28"/>
-        </w:rPr>
-        <w:t>#</w:t>
-      </w:r>
-      <w:r>
-        <w:rPr>
-          <w:rFonts w:ascii="Cascadia Code" w:hAnsi="Cascadia Code" w:cs="Cascadia Code"/>
-          <w:b/>
-          <w:bCs/>
+          <w:sz w:val="28"/>
+          <w:szCs w:val="28"/>
+        </w:rPr>
+      </w:pPr>
+      <w:r>
+        <w:rPr>
+          <w:rFonts w:ascii="Cascadia Code" w:hAnsi="Cascadia Code" w:cs="Cascadia Code"/>
           <w:color w:val="2F5496" w:themeColor="accent1" w:themeShade="BF"/>
           <w:sz w:val="28"/>
           <w:szCs w:val="28"/>
         </w:rPr>
-        <w:t xml:space="preserve">define </w:t>
-      </w:r>
-      <w:r>
-        <w:rPr>
-          <w:rFonts w:ascii="Cascadia Code" w:hAnsi="Cascadia Code" w:cs="Cascadia Code"/>
-          <w:b/>
-          <w:bCs/>
+        <w:t xml:space="preserve">#define </w:t>
+      </w:r>
+      <w:r>
+        <w:rPr>
+          <w:rFonts w:ascii="Cascadia Code" w:hAnsi="Cascadia Code" w:cs="Cascadia Code"/>
           <w:sz w:val="28"/>
           <w:szCs w:val="28"/>
         </w:rPr>
@@ -1090,8 +1051,6 @@
       <w:pPr>
         <w:rPr>
           <w:rFonts w:ascii="Cascadia Code" w:hAnsi="Cascadia Code" w:cs="Cascadia Code"/>
-          <w:b/>
-          <w:bCs/>
           <w:color w:val="FFC000"/>
           <w:sz w:val="28"/>
           <w:szCs w:val="28"/>
@@ -1100,8 +1059,6 @@
       <w:r>
         <w:rPr>
           <w:rFonts w:ascii="Cascadia Code" w:hAnsi="Cascadia Code" w:cs="Cascadia Code"/>
-          <w:b/>
-          <w:bCs/>
           <w:color w:val="2F5496" w:themeColor="accent1" w:themeShade="BF"/>
           <w:sz w:val="28"/>
           <w:szCs w:val="28"/>
@@ -1111,8 +1068,6 @@
       <w:r>
         <w:rPr>
           <w:rFonts w:ascii="Cascadia Code" w:hAnsi="Cascadia Code" w:cs="Cascadia Code"/>
-          <w:b/>
-          <w:bCs/>
           <w:color w:val="538135" w:themeColor="accent6" w:themeShade="BF"/>
           <w:sz w:val="28"/>
           <w:szCs w:val="28"/>
@@ -1122,8 +1077,6 @@
       <w:r>
         <w:rPr>
           <w:rFonts w:ascii="Cascadia Code" w:hAnsi="Cascadia Code" w:cs="Cascadia Code"/>
-          <w:b/>
-          <w:bCs/>
           <w:color w:val="FFC000"/>
           <w:sz w:val="28"/>
           <w:szCs w:val="28"/>
@@ -1135,17 +1088,13 @@
       <w:pPr>
         <w:rPr>
           <w:rFonts w:ascii="Cascadia Code" w:hAnsi="Cascadia Code" w:cs="Cascadia Code"/>
-          <w:b/>
-          <w:bCs/>
-          <w:sz w:val="28"/>
-          <w:szCs w:val="28"/>
-        </w:rPr>
-      </w:pPr>
-      <w:r>
-        <w:rPr>
-          <w:rFonts w:ascii="Cascadia Code" w:hAnsi="Cascadia Code" w:cs="Cascadia Code"/>
-          <w:b/>
-          <w:bCs/>
+          <w:sz w:val="28"/>
+          <w:szCs w:val="28"/>
+        </w:rPr>
+      </w:pPr>
+      <w:r>
+        <w:rPr>
+          <w:rFonts w:ascii="Cascadia Code" w:hAnsi="Cascadia Code" w:cs="Cascadia Code"/>
           <w:sz w:val="28"/>
           <w:szCs w:val="28"/>
         </w:rPr>
@@ -1154,8 +1103,6 @@
       <w:r>
         <w:rPr>
           <w:rFonts w:ascii="Cascadia Code" w:hAnsi="Cascadia Code" w:cs="Cascadia Code"/>
-          <w:b/>
-          <w:bCs/>
           <w:color w:val="C00000"/>
           <w:sz w:val="28"/>
           <w:szCs w:val="28"/>
@@ -1165,8 +1112,6 @@
       <w:r>
         <w:rPr>
           <w:rFonts w:ascii="Cascadia Code" w:hAnsi="Cascadia Code" w:cs="Cascadia Code"/>
-          <w:b/>
-          <w:bCs/>
           <w:color w:val="7030A0"/>
           <w:sz w:val="28"/>
           <w:szCs w:val="28"/>
@@ -1176,8 +1121,6 @@
       <w:r>
         <w:rPr>
           <w:rFonts w:ascii="Cascadia Code" w:hAnsi="Cascadia Code" w:cs="Cascadia Code"/>
-          <w:b/>
-          <w:bCs/>
           <w:sz w:val="28"/>
           <w:szCs w:val="28"/>
         </w:rPr>
@@ -1186,8 +1129,6 @@
       <w:r>
         <w:rPr>
           <w:rFonts w:ascii="Cascadia Code" w:hAnsi="Cascadia Code" w:cs="Cascadia Code"/>
-          <w:b/>
-          <w:bCs/>
           <w:color w:val="00B050"/>
           <w:sz w:val="28"/>
           <w:szCs w:val="28"/>
@@ -1197,8 +1138,6 @@
       <w:r>
         <w:rPr>
           <w:rFonts w:ascii="Cascadia Code" w:hAnsi="Cascadia Code" w:cs="Cascadia Code"/>
-          <w:b/>
-          <w:bCs/>
           <w:color w:val="7030A0"/>
           <w:sz w:val="28"/>
           <w:szCs w:val="28"/>
@@ -1208,8 +1147,6 @@
       <w:r>
         <w:rPr>
           <w:rFonts w:ascii="Cascadia Code" w:hAnsi="Cascadia Code" w:cs="Cascadia Code"/>
-          <w:b/>
-          <w:bCs/>
           <w:sz w:val="28"/>
           <w:szCs w:val="28"/>
         </w:rPr>
@@ -1220,8 +1157,6 @@
       <w:pPr>
         <w:rPr>
           <w:rFonts w:ascii="Cascadia Code" w:hAnsi="Cascadia Code" w:cs="Cascadia Code"/>
-          <w:b/>
-          <w:bCs/>
           <w:color w:val="FFC000"/>
           <w:sz w:val="28"/>
           <w:szCs w:val="28"/>
@@ -1230,8 +1165,6 @@
       <w:r>
         <w:rPr>
           <w:rFonts w:ascii="Cascadia Code" w:hAnsi="Cascadia Code" w:cs="Cascadia Code"/>
-          <w:b/>
-          <w:bCs/>
           <w:color w:val="FFC000"/>
           <w:sz w:val="28"/>
           <w:szCs w:val="28"/>
@@ -1243,8 +1176,6 @@
       <w:pPr>
         <w:rPr>
           <w:rFonts w:ascii="Cascadia Code" w:hAnsi="Cascadia Code" w:cs="Cascadia Code"/>
-          <w:b/>
-          <w:bCs/>
           <w:color w:val="FFC000"/>
           <w:sz w:val="28"/>
           <w:szCs w:val="28"/>
@@ -1253,8 +1184,6 @@
       <w:r>
         <w:rPr>
           <w:rFonts w:ascii="Cascadia Code" w:hAnsi="Cascadia Code" w:cs="Cascadia Code"/>
-          <w:b/>
-          <w:bCs/>
           <w:color w:val="2F5496" w:themeColor="accent1" w:themeShade="BF"/>
           <w:sz w:val="28"/>
           <w:szCs w:val="28"/>
@@ -1264,8 +1193,6 @@
       <w:r>
         <w:rPr>
           <w:rFonts w:ascii="Cascadia Code" w:hAnsi="Cascadia Code" w:cs="Cascadia Code"/>
-          <w:b/>
-          <w:bCs/>
           <w:color w:val="538135" w:themeColor="accent6" w:themeShade="BF"/>
           <w:sz w:val="28"/>
           <w:szCs w:val="28"/>
@@ -1275,8 +1202,6 @@
       <w:r>
         <w:rPr>
           <w:rFonts w:ascii="Cascadia Code" w:hAnsi="Cascadia Code" w:cs="Cascadia Code"/>
-          <w:b/>
-          <w:bCs/>
           <w:color w:val="FFC000"/>
           <w:sz w:val="28"/>
           <w:szCs w:val="28"/>
@@ -1288,17 +1213,13 @@
       <w:pPr>
         <w:rPr>
           <w:rFonts w:ascii="Cascadia Code" w:hAnsi="Cascadia Code" w:cs="Cascadia Code"/>
-          <w:b/>
-          <w:bCs/>
-          <w:sz w:val="28"/>
-          <w:szCs w:val="28"/>
-        </w:rPr>
-      </w:pPr>
-      <w:r>
-        <w:rPr>
-          <w:rFonts w:ascii="Cascadia Code" w:hAnsi="Cascadia Code" w:cs="Cascadia Code"/>
-          <w:b/>
-          <w:bCs/>
+          <w:sz w:val="28"/>
+          <w:szCs w:val="28"/>
+        </w:rPr>
+      </w:pPr>
+      <w:r>
+        <w:rPr>
+          <w:rFonts w:ascii="Cascadia Code" w:hAnsi="Cascadia Code" w:cs="Cascadia Code"/>
           <w:sz w:val="28"/>
           <w:szCs w:val="28"/>
         </w:rPr>
@@ -1307,8 +1228,6 @@
       <w:r>
         <w:rPr>
           <w:rFonts w:ascii="Cascadia Code" w:hAnsi="Cascadia Code" w:cs="Cascadia Code"/>
-          <w:b/>
-          <w:bCs/>
           <w:color w:val="C00000"/>
           <w:sz w:val="28"/>
           <w:szCs w:val="28"/>
@@ -1318,8 +1237,6 @@
       <w:r>
         <w:rPr>
           <w:rFonts w:ascii="Cascadia Code" w:hAnsi="Cascadia Code" w:cs="Cascadia Code"/>
-          <w:b/>
-          <w:bCs/>
           <w:color w:val="7030A0"/>
           <w:sz w:val="28"/>
           <w:szCs w:val="28"/>
@@ -1329,8 +1246,6 @@
       <w:r>
         <w:rPr>
           <w:rFonts w:ascii="Cascadia Code" w:hAnsi="Cascadia Code" w:cs="Cascadia Code"/>
-          <w:b/>
-          <w:bCs/>
           <w:sz w:val="28"/>
           <w:szCs w:val="28"/>
         </w:rPr>
@@ -1339,8 +1254,6 @@
       <w:r>
         <w:rPr>
           <w:rFonts w:ascii="Cascadia Code" w:hAnsi="Cascadia Code" w:cs="Cascadia Code"/>
-          <w:b/>
-          <w:bCs/>
           <w:color w:val="00B050"/>
           <w:sz w:val="28"/>
           <w:szCs w:val="28"/>
@@ -1350,8 +1263,6 @@
       <w:r>
         <w:rPr>
           <w:rFonts w:ascii="Cascadia Code" w:hAnsi="Cascadia Code" w:cs="Cascadia Code"/>
-          <w:b/>
-          <w:bCs/>
           <w:color w:val="7030A0"/>
           <w:sz w:val="28"/>
           <w:szCs w:val="28"/>
@@ -1361,8 +1272,6 @@
       <w:r>
         <w:rPr>
           <w:rFonts w:ascii="Cascadia Code" w:hAnsi="Cascadia Code" w:cs="Cascadia Code"/>
-          <w:b/>
-          <w:bCs/>
           <w:sz w:val="28"/>
           <w:szCs w:val="28"/>
         </w:rPr>
@@ -1373,17 +1282,13 @@
       <w:pPr>
         <w:rPr>
           <w:rFonts w:ascii="Cascadia Code" w:hAnsi="Cascadia Code" w:cs="Cascadia Code"/>
-          <w:b/>
-          <w:bCs/>
-          <w:sz w:val="28"/>
-          <w:szCs w:val="28"/>
-        </w:rPr>
-      </w:pPr>
-      <w:r>
-        <w:rPr>
-          <w:rFonts w:ascii="Cascadia Code" w:hAnsi="Cascadia Code" w:cs="Cascadia Code"/>
-          <w:b/>
-          <w:bCs/>
+          <w:sz w:val="28"/>
+          <w:szCs w:val="28"/>
+        </w:rPr>
+      </w:pPr>
+      <w:r>
+        <w:rPr>
+          <w:rFonts w:ascii="Cascadia Code" w:hAnsi="Cascadia Code" w:cs="Cascadia Code"/>
           <w:sz w:val="28"/>
           <w:szCs w:val="28"/>
         </w:rPr>
@@ -1392,8 +1297,6 @@
       <w:r>
         <w:rPr>
           <w:rFonts w:ascii="Cascadia Code" w:hAnsi="Cascadia Code" w:cs="Cascadia Code"/>
-          <w:b/>
-          <w:bCs/>
           <w:color w:val="C00000"/>
           <w:sz w:val="28"/>
           <w:szCs w:val="28"/>
@@ -1403,8 +1306,6 @@
       <w:r>
         <w:rPr>
           <w:rFonts w:ascii="Cascadia Code" w:hAnsi="Cascadia Code" w:cs="Cascadia Code"/>
-          <w:b/>
-          <w:bCs/>
           <w:color w:val="7030A0"/>
           <w:sz w:val="28"/>
           <w:szCs w:val="28"/>
@@ -1414,8 +1315,6 @@
       <w:r>
         <w:rPr>
           <w:rFonts w:ascii="Cascadia Code" w:hAnsi="Cascadia Code" w:cs="Cascadia Code"/>
-          <w:b/>
-          <w:bCs/>
           <w:sz w:val="28"/>
           <w:szCs w:val="28"/>
         </w:rPr>
@@ -1424,8 +1323,6 @@
       <w:r>
         <w:rPr>
           <w:rFonts w:ascii="Cascadia Code" w:hAnsi="Cascadia Code" w:cs="Cascadia Code"/>
-          <w:b/>
-          <w:bCs/>
           <w:color w:val="7030A0"/>
           <w:sz w:val="28"/>
           <w:szCs w:val="28"/>
@@ -1435,8 +1332,6 @@
       <w:r>
         <w:rPr>
           <w:rFonts w:ascii="Cascadia Code" w:hAnsi="Cascadia Code" w:cs="Cascadia Code"/>
-          <w:b/>
-          <w:bCs/>
           <w:sz w:val="28"/>
           <w:szCs w:val="28"/>
         </w:rPr>
@@ -1447,17 +1342,13 @@
       <w:pPr>
         <w:rPr>
           <w:rFonts w:ascii="Cascadia Code" w:hAnsi="Cascadia Code" w:cs="Cascadia Code"/>
-          <w:b/>
-          <w:bCs/>
-          <w:sz w:val="28"/>
-          <w:szCs w:val="28"/>
-        </w:rPr>
-      </w:pPr>
-      <w:r>
-        <w:rPr>
-          <w:rFonts w:ascii="Cascadia Code" w:hAnsi="Cascadia Code" w:cs="Cascadia Code"/>
-          <w:b/>
-          <w:bCs/>
+          <w:sz w:val="28"/>
+          <w:szCs w:val="28"/>
+        </w:rPr>
+      </w:pPr>
+      <w:r>
+        <w:rPr>
+          <w:rFonts w:ascii="Cascadia Code" w:hAnsi="Cascadia Code" w:cs="Cascadia Code"/>
           <w:sz w:val="28"/>
           <w:szCs w:val="28"/>
         </w:rPr>
@@ -1466,8 +1357,6 @@
       <w:r>
         <w:rPr>
           <w:rFonts w:ascii="Cascadia Code" w:hAnsi="Cascadia Code" w:cs="Cascadia Code"/>
-          <w:b/>
-          <w:bCs/>
           <w:color w:val="C00000"/>
           <w:sz w:val="28"/>
           <w:szCs w:val="28"/>
@@ -1477,8 +1366,6 @@
       <w:r>
         <w:rPr>
           <w:rFonts w:ascii="Cascadia Code" w:hAnsi="Cascadia Code" w:cs="Cascadia Code"/>
-          <w:b/>
-          <w:bCs/>
           <w:color w:val="7030A0"/>
           <w:sz w:val="28"/>
           <w:szCs w:val="28"/>
@@ -1488,8 +1375,6 @@
       <w:r>
         <w:rPr>
           <w:rFonts w:ascii="Cascadia Code" w:hAnsi="Cascadia Code" w:cs="Cascadia Code"/>
-          <w:b/>
-          <w:bCs/>
           <w:sz w:val="28"/>
           <w:szCs w:val="28"/>
         </w:rPr>
@@ -1498,8 +1383,6 @@
       <w:r>
         <w:rPr>
           <w:rFonts w:ascii="Cascadia Code" w:hAnsi="Cascadia Code" w:cs="Cascadia Code"/>
-          <w:b/>
-          <w:bCs/>
           <w:color w:val="00B050"/>
           <w:sz w:val="28"/>
           <w:szCs w:val="28"/>
@@ -1509,8 +1392,6 @@
       <w:r>
         <w:rPr>
           <w:rFonts w:ascii="Cascadia Code" w:hAnsi="Cascadia Code" w:cs="Cascadia Code"/>
-          <w:b/>
-          <w:bCs/>
           <w:color w:val="7030A0"/>
           <w:sz w:val="28"/>
           <w:szCs w:val="28"/>
@@ -1520,8 +1401,6 @@
       <w:r>
         <w:rPr>
           <w:rFonts w:ascii="Cascadia Code" w:hAnsi="Cascadia Code" w:cs="Cascadia Code"/>
-          <w:b/>
-          <w:bCs/>
           <w:sz w:val="28"/>
           <w:szCs w:val="28"/>
         </w:rPr>
@@ -1532,17 +1411,13 @@
       <w:pPr>
         <w:rPr>
           <w:rFonts w:ascii="Cascadia Code" w:hAnsi="Cascadia Code" w:cs="Cascadia Code"/>
-          <w:b/>
-          <w:bCs/>
-          <w:sz w:val="28"/>
-          <w:szCs w:val="28"/>
-        </w:rPr>
-      </w:pPr>
-      <w:r>
-        <w:rPr>
-          <w:rFonts w:ascii="Cascadia Code" w:hAnsi="Cascadia Code" w:cs="Cascadia Code"/>
-          <w:b/>
-          <w:bCs/>
+          <w:sz w:val="28"/>
+          <w:szCs w:val="28"/>
+        </w:rPr>
+      </w:pPr>
+      <w:r>
+        <w:rPr>
+          <w:rFonts w:ascii="Cascadia Code" w:hAnsi="Cascadia Code" w:cs="Cascadia Code"/>
           <w:sz w:val="28"/>
           <w:szCs w:val="28"/>
         </w:rPr>
@@ -1551,8 +1426,6 @@
       <w:r>
         <w:rPr>
           <w:rFonts w:ascii="Cascadia Code" w:hAnsi="Cascadia Code" w:cs="Cascadia Code"/>
-          <w:b/>
-          <w:bCs/>
           <w:color w:val="C00000"/>
           <w:sz w:val="28"/>
           <w:szCs w:val="28"/>
@@ -1562,8 +1435,6 @@
       <w:r>
         <w:rPr>
           <w:rFonts w:ascii="Cascadia Code" w:hAnsi="Cascadia Code" w:cs="Cascadia Code"/>
-          <w:b/>
-          <w:bCs/>
           <w:color w:val="7030A0"/>
           <w:sz w:val="28"/>
           <w:szCs w:val="28"/>
@@ -1573,8 +1444,6 @@
       <w:r>
         <w:rPr>
           <w:rFonts w:ascii="Cascadia Code" w:hAnsi="Cascadia Code" w:cs="Cascadia Code"/>
-          <w:b/>
-          <w:bCs/>
           <w:sz w:val="28"/>
           <w:szCs w:val="28"/>
         </w:rPr>
@@ -1583,8 +1452,6 @@
       <w:r>
         <w:rPr>
           <w:rFonts w:ascii="Cascadia Code" w:hAnsi="Cascadia Code" w:cs="Cascadia Code"/>
-          <w:b/>
-          <w:bCs/>
           <w:color w:val="7030A0"/>
           <w:sz w:val="28"/>
           <w:szCs w:val="28"/>
@@ -1594,8 +1461,6 @@
       <w:r>
         <w:rPr>
           <w:rFonts w:ascii="Cascadia Code" w:hAnsi="Cascadia Code" w:cs="Cascadia Code"/>
-          <w:b/>
-          <w:bCs/>
           <w:sz w:val="28"/>
           <w:szCs w:val="28"/>
         </w:rPr>
@@ -1606,17 +1471,13 @@
       <w:pPr>
         <w:rPr>
           <w:rFonts w:ascii="Cascadia Code" w:hAnsi="Cascadia Code" w:cs="Cascadia Code"/>
-          <w:b/>
-          <w:bCs/>
-          <w:sz w:val="28"/>
-          <w:szCs w:val="28"/>
-        </w:rPr>
-      </w:pPr>
-      <w:r>
-        <w:rPr>
-          <w:rFonts w:ascii="Palatino Linotype" w:hAnsi="Palatino Linotype"/>
-          <w:b/>
-          <w:bCs/>
+          <w:sz w:val="28"/>
+          <w:szCs w:val="28"/>
+        </w:rPr>
+      </w:pPr>
+      <w:r>
+        <w:rPr>
+          <w:rFonts w:ascii="Palatino Linotype" w:hAnsi="Palatino Linotype"/>
           <w:noProof/>
           <w:sz w:val="36"/>
           <w:szCs w:val="36"/>
@@ -1682,8 +1543,6 @@
       <w:r>
         <w:rPr>
           <w:rFonts w:ascii="Cascadia Code" w:hAnsi="Cascadia Code" w:cs="Cascadia Code"/>
-          <w:b/>
-          <w:bCs/>
           <w:sz w:val="28"/>
           <w:szCs w:val="28"/>
         </w:rPr>
@@ -1692,8 +1551,6 @@
       <w:r>
         <w:rPr>
           <w:rFonts w:ascii="Cascadia Code" w:hAnsi="Cascadia Code" w:cs="Cascadia Code"/>
-          <w:b/>
-          <w:bCs/>
           <w:color w:val="FFC000"/>
           <w:sz w:val="28"/>
           <w:szCs w:val="28"/>
@@ -1723,6 +1580,7 @@
           <w:rFonts w:ascii="Cascadia Code" w:hAnsi="Cascadia Code" w:cs="Cascadia Code"/>
           <w:b/>
           <w:bCs/>
+          <w:noProof/>
           <w:color w:val="FFC000"/>
           <w:sz w:val="28"/>
           <w:szCs w:val="28"/>
@@ -2201,6 +2059,7 @@
       <w:r>
         <w:rPr>
           <w:rFonts w:ascii="Cascadia Code" w:hAnsi="Cascadia Code" w:cs="Cascadia Code"/>
+          <w:noProof/>
           <w:color w:val="FFC000"/>
           <w:sz w:val="28"/>
           <w:szCs w:val="28"/>
@@ -2450,22 +2309,366 @@
       <w:r>
         <w:rPr>
           <w:rFonts w:ascii="Cascadia Code" w:hAnsi="Cascadia Code" w:cs="Cascadia Code"/>
-          <w:b/>
-          <w:bCs/>
           <w:color w:val="C00000"/>
           <w:sz w:val="28"/>
           <w:szCs w:val="28"/>
         </w:rPr>
+        <w:t>Serial.begin</w:t>
+      </w:r>
+      <w:proofErr w:type="spellEnd"/>
+      <w:r>
+        <w:rPr>
+          <w:rFonts w:ascii="Cascadia Code" w:hAnsi="Cascadia Code" w:cs="Cascadia Code"/>
+          <w:color w:val="7030A0"/>
+          <w:sz w:val="28"/>
+          <w:szCs w:val="28"/>
+        </w:rPr>
+        <w:t>(</w:t>
+      </w:r>
+      <w:r>
+        <w:rPr>
+          <w:rFonts w:ascii="Cascadia Code" w:hAnsi="Cascadia Code" w:cs="Cascadia Code"/>
+          <w:color w:val="00B050"/>
+          <w:sz w:val="28"/>
+          <w:szCs w:val="28"/>
+        </w:rPr>
+        <w:t>9600</w:t>
+      </w:r>
+      <w:r>
+        <w:rPr>
+          <w:rFonts w:ascii="Cascadia Code" w:hAnsi="Cascadia Code" w:cs="Cascadia Code"/>
+          <w:color w:val="7030A0"/>
+          <w:sz w:val="28"/>
+          <w:szCs w:val="28"/>
+        </w:rPr>
+        <w:t>)</w:t>
+      </w:r>
+      <w:r>
+        <w:rPr>
+          <w:rFonts w:ascii="Cascadia Code" w:hAnsi="Cascadia Code" w:cs="Cascadia Code"/>
+          <w:sz w:val="28"/>
+          <w:szCs w:val="28"/>
+        </w:rPr>
+        <w:t>;</w:t>
+      </w:r>
+    </w:p>
+    <w:p>
+      <w:pPr>
+        <w:rPr>
+          <w:rFonts w:ascii="Cascadia Code" w:hAnsi="Cascadia Code" w:cs="Cascadia Code"/>
+          <w:sz w:val="28"/>
+          <w:szCs w:val="28"/>
+        </w:rPr>
+      </w:pPr>
+      <w:r>
+        <w:rPr>
+          <w:rFonts w:ascii="Cascadia Code" w:hAnsi="Cascadia Code" w:cs="Cascadia Code"/>
+          <w:sz w:val="28"/>
+          <w:szCs w:val="28"/>
+        </w:rPr>
+        <w:t xml:space="preserve">  </w:t>
+      </w:r>
+      <w:proofErr w:type="spellStart"/>
+      <w:r>
+        <w:rPr>
+          <w:rFonts w:ascii="Cascadia Code" w:hAnsi="Cascadia Code" w:cs="Cascadia Code"/>
+          <w:sz w:val="28"/>
+          <w:szCs w:val="28"/>
+        </w:rPr>
+        <w:t>dht.</w:t>
+      </w:r>
+      <w:r>
+        <w:rPr>
+          <w:rFonts w:ascii="Cascadia Code" w:hAnsi="Cascadia Code" w:cs="Cascadia Code"/>
+          <w:color w:val="C00000"/>
+          <w:sz w:val="28"/>
+          <w:szCs w:val="28"/>
+        </w:rPr>
+        <w:t>begin</w:t>
+      </w:r>
+      <w:proofErr w:type="spellEnd"/>
+      <w:r>
+        <w:rPr>
+          <w:rFonts w:ascii="Cascadia Code" w:hAnsi="Cascadia Code" w:cs="Cascadia Code"/>
+          <w:color w:val="7030A0"/>
+          <w:sz w:val="28"/>
+          <w:szCs w:val="28"/>
+        </w:rPr>
+        <w:t>()</w:t>
+      </w:r>
+      <w:r>
+        <w:rPr>
+          <w:rFonts w:ascii="Cascadia Code" w:hAnsi="Cascadia Code" w:cs="Cascadia Code"/>
+          <w:sz w:val="28"/>
+          <w:szCs w:val="28"/>
+        </w:rPr>
+        <w:t>;</w:t>
+      </w:r>
+    </w:p>
+    <w:p>
+      <w:pPr>
+        <w:rPr>
+          <w:rFonts w:ascii="Cascadia Code" w:hAnsi="Cascadia Code" w:cs="Cascadia Code"/>
+          <w:color w:val="FFC000"/>
+          <w:sz w:val="28"/>
+          <w:szCs w:val="28"/>
+        </w:rPr>
+      </w:pPr>
+      <w:r>
+        <w:rPr>
+          <w:rFonts w:ascii="Cascadia Code" w:hAnsi="Cascadia Code" w:cs="Cascadia Code"/>
+          <w:color w:val="FFC000"/>
+          <w:sz w:val="28"/>
+          <w:szCs w:val="28"/>
+        </w:rPr>
+        <w:t>}</w:t>
+      </w:r>
+    </w:p>
+    <w:p>
+      <w:pPr>
+        <w:rPr>
+          <w:rFonts w:ascii="Cascadia Code" w:hAnsi="Cascadia Code" w:cs="Cascadia Code"/>
+          <w:color w:val="FFC000"/>
+          <w:sz w:val="28"/>
+          <w:szCs w:val="28"/>
+        </w:rPr>
+      </w:pPr>
+      <w:r>
+        <w:rPr>
+          <w:rFonts w:ascii="Cascadia Code" w:hAnsi="Cascadia Code" w:cs="Cascadia Code"/>
+          <w:color w:val="2F5496" w:themeColor="accent1" w:themeShade="BF"/>
+          <w:sz w:val="28"/>
+          <w:szCs w:val="28"/>
+        </w:rPr>
+        <w:t xml:space="preserve">void </w:t>
+      </w:r>
+      <w:r>
+        <w:rPr>
+          <w:rFonts w:ascii="Cascadia Code" w:hAnsi="Cascadia Code" w:cs="Cascadia Code"/>
+          <w:color w:val="538135" w:themeColor="accent6" w:themeShade="BF"/>
+          <w:sz w:val="28"/>
+          <w:szCs w:val="28"/>
+        </w:rPr>
+        <w:t>loop</w:t>
+      </w:r>
+      <w:r>
+        <w:rPr>
+          <w:rFonts w:ascii="Cascadia Code" w:hAnsi="Cascadia Code" w:cs="Cascadia Code"/>
+          <w:color w:val="FFC000"/>
+          <w:sz w:val="28"/>
+          <w:szCs w:val="28"/>
+        </w:rPr>
+        <w:t>()</w:t>
+      </w:r>
+      <w:r>
+        <w:rPr>
+          <w:rFonts w:ascii="Cascadia Code" w:hAnsi="Cascadia Code" w:cs="Cascadia Code"/>
+          <w:sz w:val="28"/>
+          <w:szCs w:val="28"/>
+        </w:rPr>
+        <w:t xml:space="preserve"> </w:t>
+      </w:r>
+      <w:r>
+        <w:rPr>
+          <w:rFonts w:ascii="Cascadia Code" w:hAnsi="Cascadia Code" w:cs="Cascadia Code"/>
+          <w:color w:val="FFC000"/>
+          <w:sz w:val="28"/>
+          <w:szCs w:val="28"/>
+        </w:rPr>
+        <w:t>{</w:t>
+      </w:r>
+    </w:p>
+    <w:p>
+      <w:pPr>
+        <w:rPr>
+          <w:rFonts w:ascii="Cascadia Code" w:hAnsi="Cascadia Code" w:cs="Cascadia Code"/>
+          <w:sz w:val="28"/>
+          <w:szCs w:val="28"/>
+        </w:rPr>
+      </w:pPr>
+      <w:r>
+        <w:rPr>
+          <w:rFonts w:ascii="Cascadia Code" w:hAnsi="Cascadia Code" w:cs="Cascadia Code"/>
+          <w:sz w:val="28"/>
+          <w:szCs w:val="28"/>
+        </w:rPr>
+        <w:t xml:space="preserve">  </w:t>
+      </w:r>
+      <w:r>
+        <w:rPr>
+          <w:rFonts w:ascii="Cascadia Code" w:hAnsi="Cascadia Code" w:cs="Cascadia Code"/>
+          <w:color w:val="C00000"/>
+          <w:sz w:val="28"/>
+          <w:szCs w:val="28"/>
+        </w:rPr>
+        <w:t>delay</w:t>
+      </w:r>
+      <w:r>
+        <w:rPr>
+          <w:rFonts w:ascii="Cascadia Code" w:hAnsi="Cascadia Code" w:cs="Cascadia Code"/>
+          <w:color w:val="7030A0"/>
+          <w:sz w:val="28"/>
+          <w:szCs w:val="28"/>
+        </w:rPr>
+        <w:t>(</w:t>
+      </w:r>
+      <w:r>
+        <w:rPr>
+          <w:rFonts w:ascii="Cascadia Code" w:hAnsi="Cascadia Code" w:cs="Cascadia Code"/>
+          <w:color w:val="00B050"/>
+          <w:sz w:val="28"/>
+          <w:szCs w:val="28"/>
+        </w:rPr>
+        <w:t>200</w:t>
+      </w:r>
+      <w:r>
+        <w:rPr>
+          <w:rFonts w:ascii="Cascadia Code" w:hAnsi="Cascadia Code" w:cs="Cascadia Code"/>
+          <w:color w:val="7030A0"/>
+          <w:sz w:val="28"/>
+          <w:szCs w:val="28"/>
+        </w:rPr>
+        <w:t>)</w:t>
+      </w:r>
+      <w:r>
+        <w:rPr>
+          <w:rFonts w:ascii="Cascadia Code" w:hAnsi="Cascadia Code" w:cs="Cascadia Code"/>
+          <w:sz w:val="28"/>
+          <w:szCs w:val="28"/>
+        </w:rPr>
+        <w:t>;</w:t>
+      </w:r>
+    </w:p>
+    <w:p>
+      <w:pPr>
+        <w:rPr>
+          <w:rFonts w:ascii="Cascadia Code" w:hAnsi="Cascadia Code" w:cs="Cascadia Code"/>
+          <w:sz w:val="28"/>
+          <w:szCs w:val="28"/>
+        </w:rPr>
+      </w:pPr>
+      <w:r>
+        <w:rPr>
+          <w:rFonts w:ascii="Cascadia Code" w:hAnsi="Cascadia Code" w:cs="Cascadia Code"/>
+          <w:sz w:val="28"/>
+          <w:szCs w:val="28"/>
+        </w:rPr>
+        <w:t xml:space="preserve">  humid = </w:t>
+      </w:r>
+      <w:proofErr w:type="spellStart"/>
+      <w:r>
+        <w:rPr>
+          <w:rFonts w:ascii="Cascadia Code" w:hAnsi="Cascadia Code" w:cs="Cascadia Code"/>
+          <w:sz w:val="28"/>
+          <w:szCs w:val="28"/>
+        </w:rPr>
+        <w:t>dht.readHumidity</w:t>
+      </w:r>
+      <w:proofErr w:type="spellEnd"/>
+      <w:r>
+        <w:rPr>
+          <w:rFonts w:ascii="Cascadia Code" w:hAnsi="Cascadia Code" w:cs="Cascadia Code"/>
+          <w:color w:val="7030A0"/>
+          <w:sz w:val="28"/>
+          <w:szCs w:val="28"/>
+        </w:rPr>
+        <w:t>()</w:t>
+      </w:r>
+      <w:r>
+        <w:rPr>
+          <w:rFonts w:ascii="Cascadia Code" w:hAnsi="Cascadia Code" w:cs="Cascadia Code"/>
+          <w:sz w:val="28"/>
+          <w:szCs w:val="28"/>
+        </w:rPr>
+        <w:t>;</w:t>
+      </w:r>
+    </w:p>
+    <w:p>
+      <w:pPr>
+        <w:rPr>
+          <w:rFonts w:ascii="Cascadia Code" w:hAnsi="Cascadia Code" w:cs="Cascadia Code"/>
+          <w:sz w:val="28"/>
+          <w:szCs w:val="28"/>
+        </w:rPr>
+      </w:pPr>
+      <w:r>
+        <w:rPr>
+          <w:rFonts w:ascii="Cascadia Code" w:hAnsi="Cascadia Code" w:cs="Cascadia Code"/>
+          <w:sz w:val="28"/>
+          <w:szCs w:val="28"/>
+        </w:rPr>
+        <w:t xml:space="preserve">  temp = </w:t>
+      </w:r>
+      <w:proofErr w:type="spellStart"/>
+      <w:r>
+        <w:rPr>
+          <w:rFonts w:ascii="Cascadia Code" w:hAnsi="Cascadia Code" w:cs="Cascadia Code"/>
+          <w:sz w:val="28"/>
+          <w:szCs w:val="28"/>
+        </w:rPr>
+        <w:t>dht.readTemperature</w:t>
+      </w:r>
+      <w:proofErr w:type="spellEnd"/>
+      <w:r>
+        <w:rPr>
+          <w:rFonts w:ascii="Cascadia Code" w:hAnsi="Cascadia Code" w:cs="Cascadia Code"/>
+          <w:color w:val="7030A0"/>
+          <w:sz w:val="28"/>
+          <w:szCs w:val="28"/>
+        </w:rPr>
+        <w:t>()</w:t>
+      </w:r>
+      <w:r>
+        <w:rPr>
+          <w:rFonts w:ascii="Cascadia Code" w:hAnsi="Cascadia Code" w:cs="Cascadia Code"/>
+          <w:sz w:val="28"/>
+          <w:szCs w:val="28"/>
+        </w:rPr>
+        <w:t>;</w:t>
+      </w:r>
+    </w:p>
+    <w:p>
+      <w:pPr>
+        <w:rPr>
+          <w:rFonts w:ascii="Cascadia Code" w:hAnsi="Cascadia Code" w:cs="Cascadia Code"/>
+          <w:sz w:val="28"/>
+          <w:szCs w:val="28"/>
+        </w:rPr>
+      </w:pPr>
+      <w:r>
+        <w:rPr>
+          <w:rFonts w:ascii="Cascadia Code" w:hAnsi="Cascadia Code" w:cs="Cascadia Code"/>
+          <w:sz w:val="28"/>
+          <w:szCs w:val="28"/>
+        </w:rPr>
+        <w:t xml:space="preserve">  </w:t>
+      </w:r>
+      <w:proofErr w:type="spellStart"/>
+      <w:r>
+        <w:rPr>
+          <w:rFonts w:ascii="Cascadia Code" w:hAnsi="Cascadia Code" w:cs="Cascadia Code"/>
+          <w:color w:val="C00000"/>
+          <w:sz w:val="28"/>
+          <w:szCs w:val="28"/>
+        </w:rPr>
         <w:t>Serial</w:t>
       </w:r>
       <w:r>
         <w:rPr>
           <w:rFonts w:ascii="Cascadia Code" w:hAnsi="Cascadia Code" w:cs="Cascadia Code"/>
+          <w:sz w:val="28"/>
+          <w:szCs w:val="28"/>
+        </w:rPr>
+        <w:t>.</w:t>
+      </w:r>
+      <w:r>
+        <w:rPr>
+          <w:rFonts w:ascii="Cascadia Code" w:hAnsi="Cascadia Code" w:cs="Cascadia Code"/>
           <w:color w:val="C00000"/>
           <w:sz w:val="28"/>
           <w:szCs w:val="28"/>
         </w:rPr>
-        <w:t>.begin</w:t>
+        <w:t>print</w:t>
       </w:r>
       <w:proofErr w:type="spellEnd"/>
       <w:r>
@@ -2480,11 +2683,429 @@
       <w:r>
         <w:rPr>
           <w:rFonts w:ascii="Cascadia Code" w:hAnsi="Cascadia Code" w:cs="Cascadia Code"/>
+          <w:sz w:val="28"/>
+          <w:szCs w:val="28"/>
+        </w:rPr>
+        <w:t>"</w:t>
+      </w:r>
+      <w:r>
+        <w:rPr>
+          <w:rFonts w:ascii="Cascadia Code" w:hAnsi="Cascadia Code" w:cs="Cascadia Code"/>
+          <w:color w:val="BF8F00" w:themeColor="accent4" w:themeShade="BF"/>
+          <w:sz w:val="28"/>
+          <w:szCs w:val="28"/>
+        </w:rPr>
+        <w:t xml:space="preserve">Humidity: </w:t>
+      </w:r>
+      <w:r>
+        <w:rPr>
+          <w:rFonts w:ascii="Cascadia Code" w:hAnsi="Cascadia Code" w:cs="Cascadia Code"/>
+          <w:sz w:val="28"/>
+          <w:szCs w:val="28"/>
+        </w:rPr>
+        <w:t>"</w:t>
+      </w:r>
+      <w:r>
+        <w:rPr>
+          <w:rFonts w:ascii="Cascadia Code" w:hAnsi="Cascadia Code" w:cs="Cascadia Code"/>
+          <w:color w:val="7030A0"/>
+          <w:sz w:val="28"/>
+          <w:szCs w:val="28"/>
+        </w:rPr>
+        <w:t>)</w:t>
+      </w:r>
+      <w:r>
+        <w:rPr>
+          <w:rFonts w:ascii="Cascadia Code" w:hAnsi="Cascadia Code" w:cs="Cascadia Code"/>
+          <w:sz w:val="28"/>
+          <w:szCs w:val="28"/>
+        </w:rPr>
+        <w:t>;</w:t>
+      </w:r>
+    </w:p>
+    <w:p>
+      <w:pPr>
+        <w:rPr>
+          <w:rFonts w:ascii="Cascadia Code" w:hAnsi="Cascadia Code" w:cs="Cascadia Code"/>
+          <w:sz w:val="28"/>
+          <w:szCs w:val="28"/>
+        </w:rPr>
+      </w:pPr>
+      <w:r>
+        <w:rPr>
+          <w:rFonts w:ascii="Cascadia Code" w:hAnsi="Cascadia Code" w:cs="Cascadia Code"/>
+          <w:sz w:val="28"/>
+          <w:szCs w:val="28"/>
+        </w:rPr>
+        <w:t xml:space="preserve">  </w:t>
+      </w:r>
+      <w:proofErr w:type="spellStart"/>
+      <w:r>
+        <w:rPr>
+          <w:rFonts w:ascii="Cascadia Code" w:hAnsi="Cascadia Code" w:cs="Cascadia Code"/>
+          <w:color w:val="C00000"/>
+          <w:sz w:val="28"/>
+          <w:szCs w:val="28"/>
+        </w:rPr>
+        <w:t>Serial</w:t>
+      </w:r>
+      <w:r>
+        <w:rPr>
+          <w:rFonts w:ascii="Cascadia Code" w:hAnsi="Cascadia Code" w:cs="Cascadia Code"/>
+          <w:sz w:val="28"/>
+          <w:szCs w:val="28"/>
+        </w:rPr>
+        <w:t>.</w:t>
+      </w:r>
+      <w:r>
+        <w:rPr>
+          <w:rFonts w:ascii="Cascadia Code" w:hAnsi="Cascadia Code" w:cs="Cascadia Code"/>
+          <w:color w:val="C00000"/>
+          <w:sz w:val="28"/>
+          <w:szCs w:val="28"/>
+        </w:rPr>
+        <w:t>print</w:t>
+      </w:r>
+      <w:proofErr w:type="spellEnd"/>
+      <w:r>
+        <w:rPr>
+          <w:rFonts w:ascii="Cascadia Code" w:hAnsi="Cascadia Code" w:cs="Cascadia Code"/>
+          <w:color w:val="7030A0"/>
+          <w:sz w:val="28"/>
+          <w:szCs w:val="28"/>
+        </w:rPr>
+        <w:t>(</w:t>
+      </w:r>
+      <w:r>
+        <w:rPr>
+          <w:rFonts w:ascii="Cascadia Code" w:hAnsi="Cascadia Code" w:cs="Cascadia Code"/>
+          <w:sz w:val="28"/>
+          <w:szCs w:val="28"/>
+        </w:rPr>
+        <w:t>humid</w:t>
+      </w:r>
+      <w:r>
+        <w:rPr>
+          <w:rFonts w:ascii="Cascadia Code" w:hAnsi="Cascadia Code" w:cs="Cascadia Code"/>
+          <w:color w:val="7030A0"/>
+          <w:sz w:val="28"/>
+          <w:szCs w:val="28"/>
+        </w:rPr>
+        <w:t>)</w:t>
+      </w:r>
+      <w:r>
+        <w:rPr>
+          <w:rFonts w:ascii="Cascadia Code" w:hAnsi="Cascadia Code" w:cs="Cascadia Code"/>
+          <w:sz w:val="28"/>
+          <w:szCs w:val="28"/>
+        </w:rPr>
+        <w:t>;</w:t>
+      </w:r>
+    </w:p>
+    <w:p>
+      <w:pPr>
+        <w:rPr>
+          <w:rFonts w:ascii="Cascadia Code" w:hAnsi="Cascadia Code" w:cs="Cascadia Code"/>
+          <w:sz w:val="28"/>
+          <w:szCs w:val="28"/>
+        </w:rPr>
+      </w:pPr>
+      <w:r>
+        <w:rPr>
+          <w:rFonts w:ascii="Cascadia Code" w:hAnsi="Cascadia Code" w:cs="Cascadia Code"/>
+          <w:sz w:val="28"/>
+          <w:szCs w:val="28"/>
+        </w:rPr>
+        <w:t xml:space="preserve">  </w:t>
+      </w:r>
+      <w:proofErr w:type="spellStart"/>
+      <w:r>
+        <w:rPr>
+          <w:rFonts w:ascii="Cascadia Code" w:hAnsi="Cascadia Code" w:cs="Cascadia Code"/>
+          <w:color w:val="C00000"/>
+          <w:sz w:val="28"/>
+          <w:szCs w:val="28"/>
+        </w:rPr>
+        <w:t>Serial</w:t>
+      </w:r>
+      <w:r>
+        <w:rPr>
+          <w:rFonts w:ascii="Cascadia Code" w:hAnsi="Cascadia Code" w:cs="Cascadia Code"/>
+          <w:sz w:val="28"/>
+          <w:szCs w:val="28"/>
+        </w:rPr>
+        <w:t>.</w:t>
+      </w:r>
+      <w:r>
+        <w:rPr>
+          <w:rFonts w:ascii="Cascadia Code" w:hAnsi="Cascadia Code" w:cs="Cascadia Code"/>
+          <w:color w:val="C00000"/>
+          <w:sz w:val="28"/>
+          <w:szCs w:val="28"/>
+        </w:rPr>
+        <w:t>print</w:t>
+      </w:r>
+      <w:proofErr w:type="spellEnd"/>
+      <w:r>
+        <w:rPr>
+          <w:rFonts w:ascii="Cascadia Code" w:hAnsi="Cascadia Code" w:cs="Cascadia Code"/>
+          <w:color w:val="7030A0"/>
+          <w:sz w:val="28"/>
+          <w:szCs w:val="28"/>
+        </w:rPr>
+        <w:t>(</w:t>
+      </w:r>
+      <w:r>
+        <w:rPr>
+          <w:rFonts w:ascii="Cascadia Code" w:hAnsi="Cascadia Code" w:cs="Cascadia Code"/>
+          <w:sz w:val="28"/>
+          <w:szCs w:val="28"/>
+        </w:rPr>
+        <w:t xml:space="preserve">" </w:t>
+      </w:r>
+      <w:r>
+        <w:rPr>
+          <w:rFonts w:ascii="Cascadia Code" w:hAnsi="Cascadia Code" w:cs="Cascadia Code"/>
+          <w:color w:val="BF8F00" w:themeColor="accent4" w:themeShade="BF"/>
+          <w:sz w:val="28"/>
+          <w:szCs w:val="28"/>
+        </w:rPr>
+        <w:t xml:space="preserve">%  Temperature: </w:t>
+      </w:r>
+      <w:r>
+        <w:rPr>
+          <w:rFonts w:ascii="Cascadia Code" w:hAnsi="Cascadia Code" w:cs="Cascadia Code"/>
+          <w:sz w:val="28"/>
+          <w:szCs w:val="28"/>
+        </w:rPr>
+        <w:t>"</w:t>
+      </w:r>
+      <w:r>
+        <w:rPr>
+          <w:rFonts w:ascii="Cascadia Code" w:hAnsi="Cascadia Code" w:cs="Cascadia Code"/>
+          <w:color w:val="7030A0"/>
+          <w:sz w:val="28"/>
+          <w:szCs w:val="28"/>
+        </w:rPr>
+        <w:t>)</w:t>
+      </w:r>
+      <w:r>
+        <w:rPr>
+          <w:rFonts w:ascii="Cascadia Code" w:hAnsi="Cascadia Code" w:cs="Cascadia Code"/>
+          <w:sz w:val="28"/>
+          <w:szCs w:val="28"/>
+        </w:rPr>
+        <w:t>;</w:t>
+      </w:r>
+    </w:p>
+    <w:p>
+      <w:pPr>
+        <w:rPr>
+          <w:rFonts w:ascii="Cascadia Code" w:hAnsi="Cascadia Code" w:cs="Cascadia Code"/>
+          <w:sz w:val="28"/>
+          <w:szCs w:val="28"/>
+        </w:rPr>
+      </w:pPr>
+      <w:r>
+        <w:rPr>
+          <w:rFonts w:ascii="Cascadia Code" w:hAnsi="Cascadia Code" w:cs="Cascadia Code"/>
+          <w:sz w:val="28"/>
+          <w:szCs w:val="28"/>
+        </w:rPr>
+        <w:t xml:space="preserve">  </w:t>
+      </w:r>
+      <w:proofErr w:type="spellStart"/>
+      <w:r>
+        <w:rPr>
+          <w:rFonts w:ascii="Cascadia Code" w:hAnsi="Cascadia Code" w:cs="Cascadia Code"/>
+          <w:color w:val="C00000"/>
+          <w:sz w:val="28"/>
+          <w:szCs w:val="28"/>
+        </w:rPr>
+        <w:t>Serial</w:t>
+      </w:r>
+      <w:r>
+        <w:rPr>
+          <w:rFonts w:ascii="Cascadia Code" w:hAnsi="Cascadia Code" w:cs="Cascadia Code"/>
+          <w:sz w:val="28"/>
+          <w:szCs w:val="28"/>
+        </w:rPr>
+        <w:t>.</w:t>
+      </w:r>
+      <w:r>
+        <w:rPr>
+          <w:rFonts w:ascii="Cascadia Code" w:hAnsi="Cascadia Code" w:cs="Cascadia Code"/>
+          <w:color w:val="C00000"/>
+          <w:sz w:val="28"/>
+          <w:szCs w:val="28"/>
+        </w:rPr>
+        <w:t>print</w:t>
+      </w:r>
+      <w:proofErr w:type="spellEnd"/>
+      <w:r>
+        <w:rPr>
+          <w:rFonts w:ascii="Cascadia Code" w:hAnsi="Cascadia Code" w:cs="Cascadia Code"/>
+          <w:color w:val="7030A0"/>
+          <w:sz w:val="28"/>
+          <w:szCs w:val="28"/>
+        </w:rPr>
+        <w:t>(</w:t>
+      </w:r>
+      <w:r>
+        <w:rPr>
+          <w:rFonts w:ascii="Cascadia Code" w:hAnsi="Cascadia Code" w:cs="Cascadia Code"/>
+          <w:sz w:val="28"/>
+          <w:szCs w:val="28"/>
+        </w:rPr>
+        <w:t>temp</w:t>
+      </w:r>
+      <w:r>
+        <w:rPr>
+          <w:rFonts w:ascii="Cascadia Code" w:hAnsi="Cascadia Code" w:cs="Cascadia Code"/>
+          <w:color w:val="7030A0"/>
+          <w:sz w:val="28"/>
+          <w:szCs w:val="28"/>
+        </w:rPr>
+        <w:t>)</w:t>
+      </w:r>
+      <w:r>
+        <w:rPr>
+          <w:rFonts w:ascii="Cascadia Code" w:hAnsi="Cascadia Code" w:cs="Cascadia Code"/>
+          <w:sz w:val="28"/>
+          <w:szCs w:val="28"/>
+        </w:rPr>
+        <w:t>;</w:t>
+      </w:r>
+    </w:p>
+    <w:p>
+      <w:pPr>
+        <w:rPr>
+          <w:rFonts w:ascii="Cascadia Code" w:hAnsi="Cascadia Code" w:cs="Cascadia Code"/>
+          <w:sz w:val="28"/>
+          <w:szCs w:val="28"/>
+        </w:rPr>
+      </w:pPr>
+      <w:r>
+        <w:rPr>
+          <w:rFonts w:ascii="Cascadia Code" w:hAnsi="Cascadia Code" w:cs="Cascadia Code"/>
+          <w:sz w:val="28"/>
+          <w:szCs w:val="28"/>
+        </w:rPr>
+        <w:t xml:space="preserve">  </w:t>
+      </w:r>
+      <w:proofErr w:type="spellStart"/>
+      <w:r>
+        <w:rPr>
+          <w:rFonts w:ascii="Cascadia Code" w:hAnsi="Cascadia Code" w:cs="Cascadia Code"/>
+          <w:color w:val="C00000"/>
+          <w:sz w:val="28"/>
+          <w:szCs w:val="28"/>
+        </w:rPr>
+        <w:t>Serial</w:t>
+      </w:r>
+      <w:r>
+        <w:rPr>
+          <w:rFonts w:ascii="Cascadia Code" w:hAnsi="Cascadia Code" w:cs="Cascadia Code"/>
+          <w:sz w:val="28"/>
+          <w:szCs w:val="28"/>
+        </w:rPr>
+        <w:t>.</w:t>
+      </w:r>
+      <w:r>
+        <w:rPr>
+          <w:rFonts w:ascii="Cascadia Code" w:hAnsi="Cascadia Code" w:cs="Cascadia Code"/>
+          <w:color w:val="C00000"/>
+          <w:sz w:val="28"/>
+          <w:szCs w:val="28"/>
+        </w:rPr>
+        <w:t>println</w:t>
+      </w:r>
+      <w:proofErr w:type="spellEnd"/>
+      <w:r>
+        <w:rPr>
+          <w:rFonts w:ascii="Cascadia Code" w:hAnsi="Cascadia Code" w:cs="Cascadia Code"/>
+          <w:color w:val="7030A0"/>
+          <w:sz w:val="28"/>
+          <w:szCs w:val="28"/>
+        </w:rPr>
+        <w:t>(</w:t>
+      </w:r>
+      <w:r>
+        <w:rPr>
+          <w:rFonts w:ascii="Cascadia Code" w:hAnsi="Cascadia Code" w:cs="Cascadia Code"/>
+          <w:sz w:val="28"/>
+          <w:szCs w:val="28"/>
+        </w:rPr>
+        <w:t>"</w:t>
+      </w:r>
+      <w:r>
+        <w:rPr>
+          <w:rFonts w:ascii="Cascadia Code" w:hAnsi="Cascadia Code" w:cs="Cascadia Code"/>
+          <w:color w:val="BF8F00" w:themeColor="accent4" w:themeShade="BF"/>
+          <w:sz w:val="28"/>
+          <w:szCs w:val="28"/>
+        </w:rPr>
+        <w:t>°C</w:t>
+      </w:r>
+      <w:r>
+        <w:rPr>
+          <w:rFonts w:ascii="Cascadia Code" w:hAnsi="Cascadia Code" w:cs="Cascadia Code"/>
+          <w:sz w:val="28"/>
+          <w:szCs w:val="28"/>
+        </w:rPr>
+        <w:t>"</w:t>
+      </w:r>
+      <w:r>
+        <w:rPr>
+          <w:rFonts w:ascii="Cascadia Code" w:hAnsi="Cascadia Code" w:cs="Cascadia Code"/>
+          <w:color w:val="7030A0"/>
+          <w:sz w:val="28"/>
+          <w:szCs w:val="28"/>
+        </w:rPr>
+        <w:t>)</w:t>
+      </w:r>
+      <w:r>
+        <w:rPr>
+          <w:rFonts w:ascii="Cascadia Code" w:hAnsi="Cascadia Code" w:cs="Cascadia Code"/>
+          <w:sz w:val="28"/>
+          <w:szCs w:val="28"/>
+        </w:rPr>
+        <w:t>;</w:t>
+      </w:r>
+    </w:p>
+    <w:p>
+      <w:pPr>
+        <w:rPr>
+          <w:rFonts w:ascii="Cascadia Code" w:hAnsi="Cascadia Code" w:cs="Cascadia Code"/>
+          <w:sz w:val="28"/>
+          <w:szCs w:val="28"/>
+        </w:rPr>
+      </w:pPr>
+      <w:r>
+        <w:rPr>
+          <w:rFonts w:ascii="Cascadia Code" w:hAnsi="Cascadia Code" w:cs="Cascadia Code"/>
+          <w:sz w:val="28"/>
+          <w:szCs w:val="28"/>
+        </w:rPr>
+        <w:t>  delay</w:t>
+      </w:r>
+      <w:r>
+        <w:rPr>
+          <w:rFonts w:ascii="Cascadia Code" w:hAnsi="Cascadia Code" w:cs="Cascadia Code"/>
+          <w:color w:val="7030A0"/>
+          <w:sz w:val="28"/>
+          <w:szCs w:val="28"/>
+        </w:rPr>
+        <w:t>(</w:t>
+      </w:r>
+      <w:r>
+        <w:rPr>
+          <w:rFonts w:ascii="Cascadia Code" w:hAnsi="Cascadia Code" w:cs="Cascadia Code"/>
           <w:color w:val="00B050"/>
           <w:sz w:val="28"/>
           <w:szCs w:val="28"/>
         </w:rPr>
-        <w:t>9600</w:t>
+        <w:t>1000</w:t>
       </w:r>
       <w:r>
         <w:rPr>
@@ -2507,803 +3128,13 @@
     <w:p>
       <w:pPr>
         <w:rPr>
-          <w:rFonts w:ascii="Cascadia Code" w:hAnsi="Cascadia Code" w:cs="Cascadia Code"/>
-          <w:sz w:val="28"/>
-          <w:szCs w:val="28"/>
-        </w:rPr>
-      </w:pPr>
-      <w:r>
-        <w:rPr>
-          <w:rFonts w:ascii="Cascadia Code" w:hAnsi="Cascadia Code" w:cs="Cascadia Code"/>
-          <w:sz w:val="28"/>
-          <w:szCs w:val="28"/>
-        </w:rPr>
-        <w:t xml:space="preserve">  </w:t>
-      </w:r>
-      <w:proofErr w:type="spellStart"/>
-      <w:r>
-        <w:rPr>
-          <w:rFonts w:ascii="Cascadia Code" w:hAnsi="Cascadia Code" w:cs="Cascadia Code"/>
-          <w:sz w:val="28"/>
-          <w:szCs w:val="28"/>
-        </w:rPr>
-        <w:t>dht.</w:t>
-      </w:r>
-      <w:r>
-        <w:rPr>
-          <w:rFonts w:ascii="Cascadia Code" w:hAnsi="Cascadia Code" w:cs="Cascadia Code"/>
-          <w:color w:val="C00000"/>
-          <w:sz w:val="28"/>
-          <w:szCs w:val="28"/>
-        </w:rPr>
-        <w:t>begin</w:t>
-      </w:r>
-      <w:proofErr w:type="spellEnd"/>
-      <w:r>
-        <w:rPr>
-          <w:rFonts w:ascii="Cascadia Code" w:hAnsi="Cascadia Code" w:cs="Cascadia Code"/>
-          <w:color w:val="7030A0"/>
-          <w:sz w:val="28"/>
-          <w:szCs w:val="28"/>
-        </w:rPr>
-        <w:t>()</w:t>
-      </w:r>
-      <w:r>
-        <w:rPr>
-          <w:rFonts w:ascii="Cascadia Code" w:hAnsi="Cascadia Code" w:cs="Cascadia Code"/>
-          <w:sz w:val="28"/>
-          <w:szCs w:val="28"/>
-        </w:rPr>
-        <w:t>;</w:t>
-      </w:r>
-    </w:p>
-    <w:p>
-      <w:pPr>
-        <w:rPr>
-          <w:rFonts w:ascii="Cascadia Code" w:hAnsi="Cascadia Code" w:cs="Cascadia Code"/>
-          <w:color w:val="FFC000"/>
-          <w:sz w:val="28"/>
-          <w:szCs w:val="28"/>
-        </w:rPr>
-      </w:pPr>
-      <w:r>
-        <w:rPr>
-          <w:rFonts w:ascii="Cascadia Code" w:hAnsi="Cascadia Code" w:cs="Cascadia Code"/>
-          <w:color w:val="FFC000"/>
-          <w:sz w:val="28"/>
-          <w:szCs w:val="28"/>
-        </w:rPr>
-        <w:t>}</w:t>
-      </w:r>
-    </w:p>
-    <w:p>
-      <w:pPr>
-        <w:rPr>
-          <w:rFonts w:ascii="Cascadia Code" w:hAnsi="Cascadia Code" w:cs="Cascadia Code"/>
-          <w:color w:val="FFC000"/>
-          <w:sz w:val="28"/>
-          <w:szCs w:val="28"/>
-        </w:rPr>
-      </w:pPr>
-      <w:r>
-        <w:rPr>
-          <w:rFonts w:ascii="Cascadia Code" w:hAnsi="Cascadia Code" w:cs="Cascadia Code"/>
-          <w:color w:val="2F5496" w:themeColor="accent1" w:themeShade="BF"/>
-          <w:sz w:val="28"/>
-          <w:szCs w:val="28"/>
-        </w:rPr>
-        <w:t xml:space="preserve">void </w:t>
-      </w:r>
-      <w:r>
-        <w:rPr>
-          <w:rFonts w:ascii="Cascadia Code" w:hAnsi="Cascadia Code" w:cs="Cascadia Code"/>
-          <w:color w:val="538135" w:themeColor="accent6" w:themeShade="BF"/>
-          <w:sz w:val="28"/>
-          <w:szCs w:val="28"/>
-        </w:rPr>
-        <w:t>loop</w:t>
-      </w:r>
-      <w:r>
-        <w:rPr>
-          <w:rFonts w:ascii="Cascadia Code" w:hAnsi="Cascadia Code" w:cs="Cascadia Code"/>
-          <w:color w:val="FFC000"/>
-          <w:sz w:val="28"/>
-          <w:szCs w:val="28"/>
-        </w:rPr>
-        <w:t>()</w:t>
-      </w:r>
-      <w:r>
-        <w:rPr>
-          <w:rFonts w:ascii="Cascadia Code" w:hAnsi="Cascadia Code" w:cs="Cascadia Code"/>
-          <w:sz w:val="28"/>
-          <w:szCs w:val="28"/>
-        </w:rPr>
-        <w:t xml:space="preserve"> </w:t>
-      </w:r>
-      <w:r>
-        <w:rPr>
-          <w:rFonts w:ascii="Cascadia Code" w:hAnsi="Cascadia Code" w:cs="Cascadia Code"/>
-          <w:color w:val="FFC000"/>
-          <w:sz w:val="28"/>
-          <w:szCs w:val="28"/>
-        </w:rPr>
-        <w:t>{</w:t>
-      </w:r>
-    </w:p>
-    <w:p>
-      <w:pPr>
-        <w:rPr>
-          <w:rFonts w:ascii="Cascadia Code" w:hAnsi="Cascadia Code" w:cs="Cascadia Code"/>
-          <w:sz w:val="28"/>
-          <w:szCs w:val="28"/>
-        </w:rPr>
-      </w:pPr>
-      <w:r>
-        <w:rPr>
-          <w:rFonts w:ascii="Cascadia Code" w:hAnsi="Cascadia Code" w:cs="Cascadia Code"/>
-          <w:sz w:val="28"/>
-          <w:szCs w:val="28"/>
-        </w:rPr>
-        <w:t xml:space="preserve">  </w:t>
-      </w:r>
-      <w:r>
-        <w:rPr>
-          <w:rFonts w:ascii="Cascadia Code" w:hAnsi="Cascadia Code" w:cs="Cascadia Code"/>
-          <w:color w:val="C00000"/>
-          <w:sz w:val="28"/>
-          <w:szCs w:val="28"/>
-        </w:rPr>
-        <w:t>delay</w:t>
-      </w:r>
-      <w:r>
-        <w:rPr>
-          <w:rFonts w:ascii="Cascadia Code" w:hAnsi="Cascadia Code" w:cs="Cascadia Code"/>
-          <w:color w:val="7030A0"/>
-          <w:sz w:val="28"/>
-          <w:szCs w:val="28"/>
-        </w:rPr>
-        <w:t>(</w:t>
-      </w:r>
-      <w:r>
-        <w:rPr>
-          <w:rFonts w:ascii="Cascadia Code" w:hAnsi="Cascadia Code" w:cs="Cascadia Code"/>
-          <w:color w:val="00B050"/>
-          <w:sz w:val="28"/>
-          <w:szCs w:val="28"/>
-        </w:rPr>
-        <w:t>200</w:t>
-      </w:r>
-      <w:r>
-        <w:rPr>
-          <w:rFonts w:ascii="Cascadia Code" w:hAnsi="Cascadia Code" w:cs="Cascadia Code"/>
-          <w:color w:val="7030A0"/>
-          <w:sz w:val="28"/>
-          <w:szCs w:val="28"/>
-        </w:rPr>
-        <w:t>)</w:t>
-      </w:r>
-      <w:r>
-        <w:rPr>
-          <w:rFonts w:ascii="Cascadia Code" w:hAnsi="Cascadia Code" w:cs="Cascadia Code"/>
-          <w:sz w:val="28"/>
-          <w:szCs w:val="28"/>
-        </w:rPr>
-        <w:t>;</w:t>
-      </w:r>
-    </w:p>
-    <w:p>
-      <w:pPr>
-        <w:rPr>
-          <w:rFonts w:ascii="Cascadia Code" w:hAnsi="Cascadia Code" w:cs="Cascadia Code"/>
-          <w:sz w:val="28"/>
-          <w:szCs w:val="28"/>
-        </w:rPr>
-      </w:pPr>
-      <w:r>
-        <w:rPr>
-          <w:rFonts w:ascii="Cascadia Code" w:hAnsi="Cascadia Code" w:cs="Cascadia Code"/>
-          <w:sz w:val="28"/>
-          <w:szCs w:val="28"/>
-        </w:rPr>
-        <w:t xml:space="preserve">  humid = </w:t>
-      </w:r>
-      <w:proofErr w:type="spellStart"/>
-      <w:r>
-        <w:rPr>
-          <w:rFonts w:ascii="Cascadia Code" w:hAnsi="Cascadia Code" w:cs="Cascadia Code"/>
-          <w:sz w:val="28"/>
-          <w:szCs w:val="28"/>
-        </w:rPr>
-        <w:t>dht.readHumidity</w:t>
-      </w:r>
-      <w:proofErr w:type="spellEnd"/>
-      <w:r>
-        <w:rPr>
-          <w:rFonts w:ascii="Cascadia Code" w:hAnsi="Cascadia Code" w:cs="Cascadia Code"/>
-          <w:color w:val="7030A0"/>
-          <w:sz w:val="28"/>
-          <w:szCs w:val="28"/>
-        </w:rPr>
-        <w:t>()</w:t>
-      </w:r>
-      <w:r>
-        <w:rPr>
-          <w:rFonts w:ascii="Cascadia Code" w:hAnsi="Cascadia Code" w:cs="Cascadia Code"/>
-          <w:sz w:val="28"/>
-          <w:szCs w:val="28"/>
-        </w:rPr>
-        <w:t>;</w:t>
-      </w:r>
-    </w:p>
-    <w:p>
-      <w:pPr>
-        <w:rPr>
-          <w:rFonts w:ascii="Cascadia Code" w:hAnsi="Cascadia Code" w:cs="Cascadia Code"/>
-          <w:sz w:val="28"/>
-          <w:szCs w:val="28"/>
-        </w:rPr>
-      </w:pPr>
-      <w:r>
-        <w:rPr>
-          <w:rFonts w:ascii="Cascadia Code" w:hAnsi="Cascadia Code" w:cs="Cascadia Code"/>
-          <w:sz w:val="28"/>
-          <w:szCs w:val="28"/>
-        </w:rPr>
-        <w:t xml:space="preserve">  temp = </w:t>
-      </w:r>
-      <w:proofErr w:type="spellStart"/>
-      <w:r>
-        <w:rPr>
-          <w:rFonts w:ascii="Cascadia Code" w:hAnsi="Cascadia Code" w:cs="Cascadia Code"/>
-          <w:sz w:val="28"/>
-          <w:szCs w:val="28"/>
-        </w:rPr>
-        <w:t>dht.readTemperature</w:t>
-      </w:r>
-      <w:proofErr w:type="spellEnd"/>
-      <w:r>
-        <w:rPr>
-          <w:rFonts w:ascii="Cascadia Code" w:hAnsi="Cascadia Code" w:cs="Cascadia Code"/>
-          <w:color w:val="7030A0"/>
-          <w:sz w:val="28"/>
-          <w:szCs w:val="28"/>
-        </w:rPr>
-        <w:t>()</w:t>
-      </w:r>
-      <w:r>
-        <w:rPr>
-          <w:rFonts w:ascii="Cascadia Code" w:hAnsi="Cascadia Code" w:cs="Cascadia Code"/>
-          <w:sz w:val="28"/>
-          <w:szCs w:val="28"/>
-        </w:rPr>
-        <w:t>;</w:t>
-      </w:r>
-    </w:p>
-    <w:p>
-      <w:pPr>
-        <w:rPr>
-          <w:rFonts w:ascii="Cascadia Code" w:hAnsi="Cascadia Code" w:cs="Cascadia Code"/>
-          <w:sz w:val="28"/>
-          <w:szCs w:val="28"/>
-        </w:rPr>
-      </w:pPr>
-      <w:r>
-        <w:rPr>
-          <w:rFonts w:ascii="Cascadia Code" w:hAnsi="Cascadia Code" w:cs="Cascadia Code"/>
-          <w:sz w:val="28"/>
-          <w:szCs w:val="28"/>
-        </w:rPr>
-        <w:t xml:space="preserve">  </w:t>
-      </w:r>
-      <w:proofErr w:type="spellStart"/>
-      <w:r>
-        <w:rPr>
-          <w:rFonts w:ascii="Cascadia Code" w:hAnsi="Cascadia Code" w:cs="Cascadia Code"/>
-          <w:b/>
-          <w:bCs/>
-          <w:color w:val="C00000"/>
-          <w:sz w:val="28"/>
-          <w:szCs w:val="28"/>
-        </w:rPr>
-        <w:t>Serial</w:t>
-      </w:r>
-      <w:r>
-        <w:rPr>
-          <w:rFonts w:ascii="Cascadia Code" w:hAnsi="Cascadia Code" w:cs="Cascadia Code"/>
-          <w:sz w:val="28"/>
-          <w:szCs w:val="28"/>
-        </w:rPr>
-        <w:t>.</w:t>
-      </w:r>
-      <w:r>
-        <w:rPr>
-          <w:rFonts w:ascii="Cascadia Code" w:hAnsi="Cascadia Code" w:cs="Cascadia Code"/>
-          <w:color w:val="C00000"/>
-          <w:sz w:val="28"/>
-          <w:szCs w:val="28"/>
-        </w:rPr>
-        <w:t>print</w:t>
-      </w:r>
-      <w:proofErr w:type="spellEnd"/>
-      <w:r>
-        <w:rPr>
-          <w:rFonts w:ascii="Cascadia Code" w:hAnsi="Cascadia Code" w:cs="Cascadia Code"/>
-          <w:color w:val="7030A0"/>
-          <w:sz w:val="28"/>
-          <w:szCs w:val="28"/>
-        </w:rPr>
-        <w:t>(</w:t>
-      </w:r>
-      <w:r>
-        <w:rPr>
-          <w:rFonts w:ascii="Cascadia Code" w:hAnsi="Cascadia Code" w:cs="Cascadia Code"/>
-          <w:sz w:val="28"/>
-          <w:szCs w:val="28"/>
-        </w:rPr>
-        <w:t>"</w:t>
-      </w:r>
-      <w:r>
-        <w:rPr>
-          <w:rFonts w:ascii="Cascadia Code" w:hAnsi="Cascadia Code" w:cs="Cascadia Code"/>
-          <w:color w:val="BF8F00" w:themeColor="accent4" w:themeShade="BF"/>
-          <w:sz w:val="28"/>
-          <w:szCs w:val="28"/>
-        </w:rPr>
-        <w:t xml:space="preserve">Humidity: </w:t>
-      </w:r>
-      <w:r>
-        <w:rPr>
-          <w:rFonts w:ascii="Cascadia Code" w:hAnsi="Cascadia Code" w:cs="Cascadia Code"/>
-          <w:sz w:val="28"/>
-          <w:szCs w:val="28"/>
-        </w:rPr>
-        <w:t>"</w:t>
-      </w:r>
-      <w:r>
-        <w:rPr>
-          <w:rFonts w:ascii="Cascadia Code" w:hAnsi="Cascadia Code" w:cs="Cascadia Code"/>
-          <w:color w:val="7030A0"/>
-          <w:sz w:val="28"/>
-          <w:szCs w:val="28"/>
-        </w:rPr>
-        <w:t>)</w:t>
-      </w:r>
-      <w:r>
-        <w:rPr>
-          <w:rFonts w:ascii="Cascadia Code" w:hAnsi="Cascadia Code" w:cs="Cascadia Code"/>
-          <w:sz w:val="28"/>
-          <w:szCs w:val="28"/>
-        </w:rPr>
-        <w:t>;</w:t>
-      </w:r>
-    </w:p>
-    <w:p>
-      <w:pPr>
-        <w:rPr>
-          <w:rFonts w:ascii="Cascadia Code" w:hAnsi="Cascadia Code" w:cs="Cascadia Code"/>
-          <w:sz w:val="28"/>
-          <w:szCs w:val="28"/>
-        </w:rPr>
-      </w:pPr>
-      <w:r>
-        <w:rPr>
-          <w:rFonts w:ascii="Cascadia Code" w:hAnsi="Cascadia Code" w:cs="Cascadia Code"/>
-          <w:sz w:val="28"/>
-          <w:szCs w:val="28"/>
-        </w:rPr>
-        <w:t xml:space="preserve">  </w:t>
-      </w:r>
-      <w:proofErr w:type="spellStart"/>
-      <w:r>
-        <w:rPr>
-          <w:rFonts w:ascii="Cascadia Code" w:hAnsi="Cascadia Code" w:cs="Cascadia Code"/>
-          <w:b/>
-          <w:bCs/>
-          <w:color w:val="C00000"/>
-          <w:sz w:val="28"/>
-          <w:szCs w:val="28"/>
-        </w:rPr>
-        <w:t>Serial</w:t>
-      </w:r>
-      <w:r>
-        <w:rPr>
-          <w:rFonts w:ascii="Cascadia Code" w:hAnsi="Cascadia Code" w:cs="Cascadia Code"/>
-          <w:sz w:val="28"/>
-          <w:szCs w:val="28"/>
-        </w:rPr>
-        <w:t>.</w:t>
-      </w:r>
-      <w:r>
-        <w:rPr>
-          <w:rFonts w:ascii="Cascadia Code" w:hAnsi="Cascadia Code" w:cs="Cascadia Code"/>
-          <w:color w:val="C00000"/>
-          <w:sz w:val="28"/>
-          <w:szCs w:val="28"/>
-        </w:rPr>
-        <w:t>print</w:t>
-      </w:r>
-      <w:proofErr w:type="spellEnd"/>
-      <w:r>
-        <w:rPr>
-          <w:rFonts w:ascii="Cascadia Code" w:hAnsi="Cascadia Code" w:cs="Cascadia Code"/>
-          <w:color w:val="7030A0"/>
-          <w:sz w:val="28"/>
-          <w:szCs w:val="28"/>
-        </w:rPr>
-        <w:t>(</w:t>
-      </w:r>
-      <w:r>
-        <w:rPr>
-          <w:rFonts w:ascii="Cascadia Code" w:hAnsi="Cascadia Code" w:cs="Cascadia Code"/>
-          <w:sz w:val="28"/>
-          <w:szCs w:val="28"/>
-        </w:rPr>
-        <w:t>humid</w:t>
-      </w:r>
-      <w:r>
-        <w:rPr>
-          <w:rFonts w:ascii="Cascadia Code" w:hAnsi="Cascadia Code" w:cs="Cascadia Code"/>
-          <w:color w:val="7030A0"/>
-          <w:sz w:val="28"/>
-          <w:szCs w:val="28"/>
-        </w:rPr>
-        <w:t>)</w:t>
-      </w:r>
-      <w:r>
-        <w:rPr>
-          <w:rFonts w:ascii="Cascadia Code" w:hAnsi="Cascadia Code" w:cs="Cascadia Code"/>
-          <w:sz w:val="28"/>
-          <w:szCs w:val="28"/>
-        </w:rPr>
-        <w:t>;</w:t>
-      </w:r>
-    </w:p>
-    <w:p>
-      <w:pPr>
-        <w:rPr>
-          <w:rFonts w:ascii="Cascadia Code" w:hAnsi="Cascadia Code" w:cs="Cascadia Code"/>
-          <w:sz w:val="28"/>
-          <w:szCs w:val="28"/>
-        </w:rPr>
-      </w:pPr>
-      <w:r>
-        <w:rPr>
-          <w:rFonts w:ascii="Cascadia Code" w:hAnsi="Cascadia Code" w:cs="Cascadia Code"/>
-          <w:sz w:val="28"/>
-          <w:szCs w:val="28"/>
-        </w:rPr>
-        <w:t xml:space="preserve">  </w:t>
-      </w:r>
-      <w:proofErr w:type="spellStart"/>
-      <w:r>
-        <w:rPr>
-          <w:rFonts w:ascii="Cascadia Code" w:hAnsi="Cascadia Code" w:cs="Cascadia Code"/>
-          <w:b/>
-          <w:bCs/>
-          <w:color w:val="C00000"/>
-          <w:sz w:val="28"/>
-          <w:szCs w:val="28"/>
-        </w:rPr>
-        <w:t>Serial</w:t>
-      </w:r>
-      <w:r>
-        <w:rPr>
-          <w:rFonts w:ascii="Cascadia Code" w:hAnsi="Cascadia Code" w:cs="Cascadia Code"/>
-          <w:sz w:val="28"/>
-          <w:szCs w:val="28"/>
-        </w:rPr>
-        <w:t>.</w:t>
-      </w:r>
-      <w:r>
-        <w:rPr>
-          <w:rFonts w:ascii="Cascadia Code" w:hAnsi="Cascadia Code" w:cs="Cascadia Code"/>
-          <w:color w:val="C00000"/>
-          <w:sz w:val="28"/>
-          <w:szCs w:val="28"/>
-        </w:rPr>
-        <w:t>print</w:t>
-      </w:r>
-      <w:proofErr w:type="spellEnd"/>
-      <w:r>
-        <w:rPr>
-          <w:rFonts w:ascii="Cascadia Code" w:hAnsi="Cascadia Code" w:cs="Cascadia Code"/>
-          <w:color w:val="7030A0"/>
-          <w:sz w:val="28"/>
-          <w:szCs w:val="28"/>
-        </w:rPr>
-        <w:t>(</w:t>
-      </w:r>
-      <w:r>
-        <w:rPr>
-          <w:rFonts w:ascii="Cascadia Code" w:hAnsi="Cascadia Code" w:cs="Cascadia Code"/>
-          <w:sz w:val="28"/>
-          <w:szCs w:val="28"/>
-        </w:rPr>
-        <w:t>"</w:t>
-      </w:r>
-      <w:r>
-        <w:rPr>
-          <w:rFonts w:ascii="Cascadia Code" w:hAnsi="Cascadia Code" w:cs="Cascadia Code"/>
-          <w:sz w:val="28"/>
-          <w:szCs w:val="28"/>
-        </w:rPr>
-        <w:t xml:space="preserve"> </w:t>
-      </w:r>
-      <w:r>
-        <w:rPr>
-          <w:rFonts w:ascii="Cascadia Code" w:hAnsi="Cascadia Code" w:cs="Cascadia Code"/>
-          <w:color w:val="BF8F00" w:themeColor="accent4" w:themeShade="BF"/>
-          <w:sz w:val="28"/>
-          <w:szCs w:val="28"/>
-        </w:rPr>
-        <w:t xml:space="preserve">%  Temperature: </w:t>
-      </w:r>
-      <w:r>
-        <w:rPr>
-          <w:rFonts w:ascii="Cascadia Code" w:hAnsi="Cascadia Code" w:cs="Cascadia Code"/>
-          <w:sz w:val="28"/>
-          <w:szCs w:val="28"/>
-        </w:rPr>
-        <w:t>"</w:t>
-      </w:r>
-      <w:r>
-        <w:rPr>
-          <w:rFonts w:ascii="Cascadia Code" w:hAnsi="Cascadia Code" w:cs="Cascadia Code"/>
-          <w:color w:val="7030A0"/>
-          <w:sz w:val="28"/>
-          <w:szCs w:val="28"/>
-        </w:rPr>
-        <w:t>)</w:t>
-      </w:r>
-      <w:r>
-        <w:rPr>
-          <w:rFonts w:ascii="Cascadia Code" w:hAnsi="Cascadia Code" w:cs="Cascadia Code"/>
-          <w:sz w:val="28"/>
-          <w:szCs w:val="28"/>
-        </w:rPr>
-        <w:t>;</w:t>
-      </w:r>
-    </w:p>
-    <w:p>
-      <w:pPr>
-        <w:rPr>
-          <w:rFonts w:ascii="Cascadia Code" w:hAnsi="Cascadia Code" w:cs="Cascadia Code"/>
-          <w:sz w:val="28"/>
-          <w:szCs w:val="28"/>
-        </w:rPr>
-      </w:pPr>
-      <w:r>
-        <w:rPr>
-          <w:rFonts w:ascii="Cascadia Code" w:hAnsi="Cascadia Code" w:cs="Cascadia Code"/>
-          <w:sz w:val="28"/>
-          <w:szCs w:val="28"/>
-        </w:rPr>
-        <w:t xml:space="preserve">  </w:t>
-      </w:r>
-      <w:proofErr w:type="spellStart"/>
-      <w:r>
-        <w:rPr>
-          <w:rFonts w:ascii="Cascadia Code" w:hAnsi="Cascadia Code" w:cs="Cascadia Code"/>
-          <w:b/>
-          <w:bCs/>
-          <w:color w:val="C00000"/>
-          <w:sz w:val="28"/>
-          <w:szCs w:val="28"/>
-        </w:rPr>
-        <w:t>Serial</w:t>
-      </w:r>
-      <w:r>
-        <w:rPr>
-          <w:rFonts w:ascii="Cascadia Code" w:hAnsi="Cascadia Code" w:cs="Cascadia Code"/>
-          <w:sz w:val="28"/>
-          <w:szCs w:val="28"/>
-        </w:rPr>
-        <w:t>.</w:t>
-      </w:r>
-      <w:r>
-        <w:rPr>
-          <w:rFonts w:ascii="Cascadia Code" w:hAnsi="Cascadia Code" w:cs="Cascadia Code"/>
-          <w:color w:val="C00000"/>
-          <w:sz w:val="28"/>
-          <w:szCs w:val="28"/>
-        </w:rPr>
-        <w:t>print</w:t>
-      </w:r>
-      <w:proofErr w:type="spellEnd"/>
-      <w:r>
-        <w:rPr>
-          <w:rFonts w:ascii="Cascadia Code" w:hAnsi="Cascadia Code" w:cs="Cascadia Code"/>
-          <w:color w:val="7030A0"/>
-          <w:sz w:val="28"/>
-          <w:szCs w:val="28"/>
-        </w:rPr>
-        <w:t>(</w:t>
-      </w:r>
-      <w:r>
-        <w:rPr>
-          <w:rFonts w:ascii="Cascadia Code" w:hAnsi="Cascadia Code" w:cs="Cascadia Code"/>
-          <w:sz w:val="28"/>
-          <w:szCs w:val="28"/>
-        </w:rPr>
-        <w:t>temp</w:t>
-      </w:r>
-      <w:r>
-        <w:rPr>
-          <w:rFonts w:ascii="Cascadia Code" w:hAnsi="Cascadia Code" w:cs="Cascadia Code"/>
-          <w:color w:val="7030A0"/>
-          <w:sz w:val="28"/>
-          <w:szCs w:val="28"/>
-        </w:rPr>
-        <w:t>)</w:t>
-      </w:r>
-      <w:r>
-        <w:rPr>
-          <w:rFonts w:ascii="Cascadia Code" w:hAnsi="Cascadia Code" w:cs="Cascadia Code"/>
-          <w:sz w:val="28"/>
-          <w:szCs w:val="28"/>
-        </w:rPr>
-        <w:t>;</w:t>
-      </w:r>
-    </w:p>
-    <w:p>
-      <w:pPr>
-        <w:rPr>
-          <w:rFonts w:ascii="Cascadia Code" w:hAnsi="Cascadia Code" w:cs="Cascadia Code"/>
-          <w:sz w:val="28"/>
-          <w:szCs w:val="28"/>
-        </w:rPr>
-      </w:pPr>
-      <w:r>
-        <w:rPr>
-          <w:rFonts w:ascii="Cascadia Code" w:hAnsi="Cascadia Code" w:cs="Cascadia Code"/>
-          <w:sz w:val="28"/>
-          <w:szCs w:val="28"/>
-        </w:rPr>
-        <w:t xml:space="preserve">  </w:t>
-      </w:r>
-      <w:proofErr w:type="spellStart"/>
-      <w:r>
-        <w:rPr>
-          <w:rFonts w:ascii="Cascadia Code" w:hAnsi="Cascadia Code" w:cs="Cascadia Code"/>
-          <w:b/>
-          <w:bCs/>
-          <w:color w:val="C00000"/>
-          <w:sz w:val="28"/>
-          <w:szCs w:val="28"/>
-        </w:rPr>
-        <w:t>Serial</w:t>
-      </w:r>
-      <w:r>
-        <w:rPr>
-          <w:rFonts w:ascii="Cascadia Code" w:hAnsi="Cascadia Code" w:cs="Cascadia Code"/>
-          <w:sz w:val="28"/>
-          <w:szCs w:val="28"/>
-        </w:rPr>
-        <w:t>.</w:t>
-      </w:r>
-      <w:r>
-        <w:rPr>
-          <w:rFonts w:ascii="Cascadia Code" w:hAnsi="Cascadia Code" w:cs="Cascadia Code"/>
-          <w:color w:val="C00000"/>
-          <w:sz w:val="28"/>
-          <w:szCs w:val="28"/>
-        </w:rPr>
-        <w:t>println</w:t>
-      </w:r>
-      <w:proofErr w:type="spellEnd"/>
-      <w:r>
-        <w:rPr>
-          <w:rFonts w:ascii="Cascadia Code" w:hAnsi="Cascadia Code" w:cs="Cascadia Code"/>
-          <w:color w:val="7030A0"/>
-          <w:sz w:val="28"/>
-          <w:szCs w:val="28"/>
-        </w:rPr>
-        <w:t>(</w:t>
-      </w:r>
-      <w:r>
-        <w:rPr>
-          <w:rFonts w:ascii="Cascadia Code" w:hAnsi="Cascadia Code" w:cs="Cascadia Code"/>
-          <w:sz w:val="28"/>
-          <w:szCs w:val="28"/>
-        </w:rPr>
-        <w:t>"</w:t>
-      </w:r>
-      <w:r>
-        <w:rPr>
-          <w:rFonts w:ascii="Cascadia Code" w:hAnsi="Cascadia Code" w:cs="Cascadia Code"/>
-          <w:color w:val="BF8F00" w:themeColor="accent4" w:themeShade="BF"/>
-          <w:sz w:val="28"/>
-          <w:szCs w:val="28"/>
-        </w:rPr>
-        <w:t>°C</w:t>
-      </w:r>
-      <w:r>
-        <w:rPr>
-          <w:rFonts w:ascii="Cascadia Code" w:hAnsi="Cascadia Code" w:cs="Cascadia Code"/>
-          <w:sz w:val="28"/>
-          <w:szCs w:val="28"/>
-        </w:rPr>
-        <w:t>"</w:t>
-      </w:r>
-      <w:r>
-        <w:rPr>
-          <w:rFonts w:ascii="Cascadia Code" w:hAnsi="Cascadia Code" w:cs="Cascadia Code"/>
-          <w:color w:val="7030A0"/>
-          <w:sz w:val="28"/>
-          <w:szCs w:val="28"/>
-        </w:rPr>
-        <w:t>)</w:t>
-      </w:r>
-      <w:r>
-        <w:rPr>
-          <w:rFonts w:ascii="Cascadia Code" w:hAnsi="Cascadia Code" w:cs="Cascadia Code"/>
-          <w:sz w:val="28"/>
-          <w:szCs w:val="28"/>
-        </w:rPr>
-        <w:t>;</w:t>
-      </w:r>
-    </w:p>
-    <w:p>
-      <w:pPr>
-        <w:rPr>
-          <w:rFonts w:ascii="Cascadia Code" w:hAnsi="Cascadia Code" w:cs="Cascadia Code"/>
-          <w:sz w:val="28"/>
-          <w:szCs w:val="28"/>
-        </w:rPr>
-      </w:pPr>
-      <w:r>
-        <w:rPr>
-          <w:rFonts w:ascii="Cascadia Code" w:hAnsi="Cascadia Code" w:cs="Cascadia Code"/>
-          <w:sz w:val="28"/>
-          <w:szCs w:val="28"/>
-        </w:rPr>
-        <w:t>  delay</w:t>
-      </w:r>
-      <w:r>
-        <w:rPr>
-          <w:rFonts w:ascii="Cascadia Code" w:hAnsi="Cascadia Code" w:cs="Cascadia Code"/>
-          <w:color w:val="7030A0"/>
-          <w:sz w:val="28"/>
-          <w:szCs w:val="28"/>
-        </w:rPr>
-        <w:t>(</w:t>
-      </w:r>
-      <w:r>
-        <w:rPr>
-          <w:rFonts w:ascii="Cascadia Code" w:hAnsi="Cascadia Code" w:cs="Cascadia Code"/>
-          <w:color w:val="00B050"/>
-          <w:sz w:val="28"/>
-          <w:szCs w:val="28"/>
-        </w:rPr>
-        <w:t>1000</w:t>
-      </w:r>
-      <w:r>
-        <w:rPr>
-          <w:rFonts w:ascii="Cascadia Code" w:hAnsi="Cascadia Code" w:cs="Cascadia Code"/>
-          <w:color w:val="7030A0"/>
-          <w:sz w:val="28"/>
-          <w:szCs w:val="28"/>
-        </w:rPr>
-        <w:t>)</w:t>
-      </w:r>
-      <w:r>
-        <w:rPr>
-          <w:rFonts w:ascii="Cascadia Code" w:hAnsi="Cascadia Code" w:cs="Cascadia Code"/>
-          <w:sz w:val="28"/>
-          <w:szCs w:val="28"/>
-        </w:rPr>
-        <w:t>;</w:t>
-      </w:r>
-    </w:p>
-    <w:p>
-      <w:pPr>
-        <w:rPr>
           <w:noProof/>
         </w:rPr>
       </w:pPr>
       <w:r>
         <w:rPr>
           <w:rFonts w:ascii="Palatino Linotype" w:hAnsi="Palatino Linotype"/>
+          <w:noProof/>
           <w:sz w:val="36"/>
           <w:szCs w:val="36"/>
           <w:lang w:val="en-US"/>
@@ -3408,7 +3239,29 @@
             <w:sz w:val="28"/>
             <w:szCs w:val="28"/>
           </w:rPr>
-          <w:t xml:space="preserve"> Link #2</w:t>
+          <w:t xml:space="preserve"> Li</w:t>
+        </w:r>
+        <w:r>
+          <w:rPr>
+            <w:rStyle w:val="Hyperlink"/>
+            <w:rFonts w:ascii="Palatino Linotype" w:hAnsi="Palatino Linotype" w:cs="Cascadia Code"/>
+            <w:b/>
+            <w:bCs/>
+            <w:sz w:val="28"/>
+            <w:szCs w:val="28"/>
+          </w:rPr>
+          <w:t>n</w:t>
+        </w:r>
+        <w:r>
+          <w:rPr>
+            <w:rStyle w:val="Hyperlink"/>
+            <w:rFonts w:ascii="Palatino Linotype" w:hAnsi="Palatino Linotype" w:cs="Cascadia Code"/>
+            <w:b/>
+            <w:bCs/>
+            <w:sz w:val="28"/>
+            <w:szCs w:val="28"/>
+          </w:rPr>
+          <w:t>k #2</w:t>
         </w:r>
       </w:hyperlink>
     </w:p>
@@ -3833,6 +3686,7 @@
   <w:style w:type="character" w:default="1" w:styleId="DefaultParagraphFont">
     <w:name w:val="Default Paragraph Font"/>
     <w:uiPriority w:val="1"/>
+    <w:semiHidden/>
     <w:unhideWhenUsed/>
   </w:style>
   <w:style w:type="table" w:default="1" w:styleId="TableNormal">

</xml_diff>

<commit_message>
Updated to Lab#4: MQTT Config. 🚆
</commit_message>
<xml_diff>
--- a/Lokesh/Lab. Records/IoT Lab. Records.docx
+++ b/Lokesh/Lab. Records/IoT Lab. Records.docx
@@ -719,7 +719,7 @@
                     <pic:cNvPicPr/>
                   </pic:nvPicPr>
                   <pic:blipFill>
-                    <a:blip r:embed="rId4">
+                    <a:blip r:embed="rId5">
                       <a:extLst>
                         <a:ext uri="{28A0092B-C50C-407E-A947-70E740481C1C}">
                           <a14:useLocalDpi xmlns:a14="http://schemas.microsoft.com/office/drawing/2010/main" val="0"/>
@@ -881,7 +881,7 @@
           <w:lang w:val="en-US"/>
         </w:rPr>
       </w:pPr>
-      <w:hyperlink r:id="rId5" w:history="1">
+      <w:hyperlink r:id="rId6" w:history="1">
         <w:proofErr w:type="spellStart"/>
         <w:r>
           <w:rPr>
@@ -1509,7 +1509,7 @@
                     </pic:cNvPicPr>
                   </pic:nvPicPr>
                   <pic:blipFill>
-                    <a:blip r:embed="rId6">
+                    <a:blip r:embed="rId7">
                       <a:extLst>
                         <a:ext uri="{28A0092B-C50C-407E-A947-70E740481C1C}">
                           <a14:useLocalDpi xmlns:a14="http://schemas.microsoft.com/office/drawing/2010/main" val="0"/>
@@ -1609,7 +1609,7 @@
                     <pic:cNvPicPr/>
                   </pic:nvPicPr>
                   <pic:blipFill>
-                    <a:blip r:embed="rId7">
+                    <a:blip r:embed="rId8">
                       <a:extLst>
                         <a:ext uri="{28A0092B-C50C-407E-A947-70E740481C1C}">
                           <a14:useLocalDpi xmlns:a14="http://schemas.microsoft.com/office/drawing/2010/main" val="0"/>
@@ -1755,7 +1755,7 @@
           <w:lang w:val="en-US"/>
         </w:rPr>
       </w:pPr>
-      <w:hyperlink r:id="rId8" w:history="1">
+      <w:hyperlink r:id="rId9" w:history="1">
         <w:proofErr w:type="spellStart"/>
         <w:r>
           <w:rPr>
@@ -2088,7 +2088,7 @@
                     <pic:cNvPicPr/>
                   </pic:nvPicPr>
                   <pic:blipFill>
-                    <a:blip r:embed="rId9">
+                    <a:blip r:embed="rId10">
                       <a:extLst>
                         <a:ext uri="{28A0092B-C50C-407E-A947-70E740481C1C}">
                           <a14:useLocalDpi xmlns:a14="http://schemas.microsoft.com/office/drawing/2010/main" val="0"/>
@@ -3163,7 +3163,7 @@
                     <pic:cNvPicPr/>
                   </pic:nvPicPr>
                   <pic:blipFill>
-                    <a:blip r:embed="rId10">
+                    <a:blip r:embed="rId11">
                       <a:extLst>
                         <a:ext uri="{28A0092B-C50C-407E-A947-70E740481C1C}">
                           <a14:useLocalDpi xmlns:a14="http://schemas.microsoft.com/office/drawing/2010/main" val="0"/>
@@ -3208,15 +3208,15 @@
     <w:p>
       <w:pPr>
         <w:rPr>
+          <w:rStyle w:val="Hyperlink"/>
           <w:rFonts w:ascii="Palatino Linotype" w:hAnsi="Palatino Linotype" w:cs="Cascadia Code"/>
           <w:b/>
           <w:bCs/>
-          <w:color w:val="FFC000"/>
-          <w:sz w:val="28"/>
-          <w:szCs w:val="28"/>
-        </w:rPr>
-      </w:pPr>
-      <w:hyperlink r:id="rId11" w:history="1">
+          <w:sz w:val="28"/>
+          <w:szCs w:val="28"/>
+        </w:rPr>
+      </w:pPr>
+      <w:hyperlink r:id="rId12" w:history="1">
         <w:proofErr w:type="spellStart"/>
         <w:r>
           <w:rPr>
@@ -3239,31 +3239,1905 @@
             <w:sz w:val="28"/>
             <w:szCs w:val="28"/>
           </w:rPr>
-          <w:t xml:space="preserve"> Li</w:t>
+          <w:t xml:space="preserve"> Link #2</w:t>
         </w:r>
+      </w:hyperlink>
+    </w:p>
+    <w:p>
+      <w:pPr>
+        <w:jc w:val="center"/>
+        <w:rPr>
+          <w:rStyle w:val="Hyperlink"/>
+          <w:rFonts w:ascii="Palatino Linotype" w:hAnsi="Palatino Linotype" w:cs="Cascadia Code"/>
+          <w:b/>
+          <w:bCs/>
+          <w:sz w:val="28"/>
+          <w:szCs w:val="28"/>
+        </w:rPr>
+      </w:pPr>
+    </w:p>
+    <w:p>
+      <w:pPr>
+        <w:jc w:val="center"/>
+        <w:rPr>
+          <w:rFonts w:ascii="Palatino Linotype" w:hAnsi="Palatino Linotype"/>
+          <w:b/>
+          <w:bCs/>
+          <w:color w:val="538135" w:themeColor="accent6" w:themeShade="BF"/>
+          <w:sz w:val="36"/>
+          <w:szCs w:val="36"/>
+          <w:lang w:val="en-US"/>
+        </w:rPr>
+      </w:pPr>
+      <w:r>
+        <w:rPr>
+          <w:rFonts w:ascii="Palatino Linotype" w:hAnsi="Palatino Linotype"/>
+          <w:b/>
+          <w:bCs/>
+          <w:color w:val="538135" w:themeColor="accent6" w:themeShade="BF"/>
+          <w:sz w:val="36"/>
+          <w:szCs w:val="36"/>
+          <w:lang w:val="en-US"/>
+        </w:rPr>
+        <w:t>Lab#</w:t>
+      </w:r>
+      <w:r>
+        <w:rPr>
+          <w:rFonts w:ascii="Palatino Linotype" w:hAnsi="Palatino Linotype"/>
+          <w:b/>
+          <w:bCs/>
+          <w:color w:val="538135" w:themeColor="accent6" w:themeShade="BF"/>
+          <w:sz w:val="36"/>
+          <w:szCs w:val="36"/>
+          <w:lang w:val="en-US"/>
+        </w:rPr>
+        <w:t>4</w:t>
+      </w:r>
+    </w:p>
+    <w:p>
+      <w:pPr>
+        <w:pBdr>
+          <w:bottom w:val="single" w:sz="12" w:space="1" w:color="auto"/>
+        </w:pBdr>
+        <w:ind w:left="-284"/>
+        <w:rPr>
+          <w:rFonts w:ascii="Palatino Linotype" w:hAnsi="Palatino Linotype"/>
+          <w:b/>
+          <w:bCs/>
+          <w:sz w:val="36"/>
+          <w:szCs w:val="36"/>
+          <w:lang w:val="en-US"/>
+        </w:rPr>
+      </w:pPr>
+      <w:r>
+        <w:rPr>
+          <w:rFonts w:ascii="Palatino Linotype" w:hAnsi="Palatino Linotype"/>
+          <w:b/>
+          <w:bCs/>
+          <w:sz w:val="36"/>
+          <w:szCs w:val="36"/>
+          <w:lang w:val="en-US"/>
+        </w:rPr>
+        <w:t>Configuring MQTT</w:t>
+      </w:r>
+      <w:r>
+        <w:rPr>
+          <w:rFonts w:ascii="Palatino Linotype" w:hAnsi="Palatino Linotype"/>
+          <w:b/>
+          <w:bCs/>
+          <w:sz w:val="36"/>
+          <w:szCs w:val="36"/>
+          <w:lang w:val="en-US"/>
+        </w:rPr>
+        <w:t xml:space="preserve"> Service</w:t>
+      </w:r>
+      <w:r>
+        <w:rPr>
+          <w:rFonts w:ascii="Palatino Linotype" w:hAnsi="Palatino Linotype"/>
+          <w:b/>
+          <w:bCs/>
+          <w:sz w:val="36"/>
+          <w:szCs w:val="36"/>
+          <w:lang w:val="en-US"/>
+        </w:rPr>
+        <w:t xml:space="preserve"> in </w:t>
+      </w:r>
+      <w:r>
+        <w:rPr>
+          <w:rFonts w:ascii="Palatino Linotype" w:hAnsi="Palatino Linotype"/>
+          <w:b/>
+          <w:bCs/>
+          <w:sz w:val="36"/>
+          <w:szCs w:val="36"/>
+          <w:lang w:val="en-US"/>
+        </w:rPr>
+        <w:t>my</w:t>
+      </w:r>
+      <w:r>
+        <w:rPr>
+          <w:rFonts w:ascii="Palatino Linotype" w:hAnsi="Palatino Linotype"/>
+          <w:b/>
+          <w:bCs/>
+          <w:sz w:val="36"/>
+          <w:szCs w:val="36"/>
+          <w:lang w:val="en-US"/>
+        </w:rPr>
+        <w:t xml:space="preserve"> Machine</w:t>
+      </w:r>
+    </w:p>
+    <w:p>
+      <w:pPr>
+        <w:pStyle w:val="ListParagraph"/>
+        <w:numPr>
+          <w:ilvl w:val="0"/>
+          <w:numId w:val="2"/>
+        </w:numPr>
+        <w:ind w:left="-284"/>
+        <w:rPr>
+          <w:rFonts w:ascii="Palatino Linotype" w:hAnsi="Palatino Linotype"/>
+          <w:b/>
+          <w:bCs/>
+          <w:sz w:val="28"/>
+          <w:szCs w:val="28"/>
+          <w:lang w:val="en-US"/>
+        </w:rPr>
+      </w:pPr>
+      <w:r>
+        <w:rPr>
+          <w:rFonts w:ascii="Palatino Linotype" w:hAnsi="Palatino Linotype"/>
+          <w:b/>
+          <w:bCs/>
+          <w:sz w:val="28"/>
+          <w:szCs w:val="28"/>
+          <w:lang w:val="en-US"/>
+        </w:rPr>
+        <w:t>In SystemOS [ Windows</w:t>
+      </w:r>
+      <w:proofErr w:type="gramStart"/>
+      <w:r>
+        <w:rPr>
+          <w:rFonts w:ascii="Palatino Linotype" w:hAnsi="Palatino Linotype"/>
+          <w:b/>
+          <w:bCs/>
+          <w:sz w:val="28"/>
+          <w:szCs w:val="28"/>
+          <w:lang w:val="en-US"/>
+        </w:rPr>
+        <w:t>11 ]</w:t>
+      </w:r>
+      <w:proofErr w:type="gramEnd"/>
+      <w:r>
+        <w:rPr>
+          <w:rFonts w:ascii="Palatino Linotype" w:hAnsi="Palatino Linotype"/>
+          <w:b/>
+          <w:bCs/>
+          <w:sz w:val="28"/>
+          <w:szCs w:val="28"/>
+          <w:lang w:val="en-US"/>
+        </w:rPr>
+        <w:t>:</w:t>
+      </w:r>
+    </w:p>
+    <w:p>
+      <w:pPr>
+        <w:ind w:left="-284"/>
+        <w:rPr>
+          <w:rFonts w:ascii="Cambria Math" w:hAnsi="Cambria Math"/>
+          <w:sz w:val="28"/>
+          <w:szCs w:val="28"/>
+          <w:lang w:val="en-US"/>
+        </w:rPr>
+      </w:pPr>
+      <w:r>
+        <w:rPr>
+          <w:rFonts w:ascii="Cambria Math" w:hAnsi="Cambria Math"/>
+          <w:sz w:val="28"/>
+          <w:szCs w:val="28"/>
+          <w:lang w:val="en-US"/>
+        </w:rPr>
+        <w:tab/>
+        <w:t xml:space="preserve">- Installed Mosquitto as a Service from Official Eclipse Page [ </w:t>
+      </w:r>
+      <w:hyperlink r:id="rId13" w:history="1">
         <w:r>
           <w:rPr>
             <w:rStyle w:val="Hyperlink"/>
-            <w:rFonts w:ascii="Palatino Linotype" w:hAnsi="Palatino Linotype" w:cs="Cascadia Code"/>
-            <w:b/>
-            <w:bCs/>
+            <w:rFonts w:ascii="Cambria Math" w:hAnsi="Cambria Math"/>
             <w:sz w:val="28"/>
             <w:szCs w:val="28"/>
+            <w:lang w:val="en-US"/>
           </w:rPr>
-          <w:t>n</w:t>
-        </w:r>
-        <w:r>
-          <w:rPr>
-            <w:rStyle w:val="Hyperlink"/>
-            <w:rFonts w:ascii="Palatino Linotype" w:hAnsi="Palatino Linotype" w:cs="Cascadia Code"/>
-            <w:b/>
-            <w:bCs/>
-            <w:sz w:val="28"/>
-            <w:szCs w:val="28"/>
-          </w:rPr>
-          <w:t>k #2</w:t>
+          <w:t>https://mosquitto.org/download/</w:t>
         </w:r>
       </w:hyperlink>
+      <w:r>
+        <w:rPr>
+          <w:rFonts w:ascii="Cambria Math" w:hAnsi="Cambria Math"/>
+          <w:sz w:val="28"/>
+          <w:szCs w:val="28"/>
+          <w:lang w:val="en-US"/>
+        </w:rPr>
+        <w:t xml:space="preserve"> </w:t>
+      </w:r>
+      <w:r>
+        <w:rPr>
+          <w:rFonts w:ascii="Cambria Math" w:hAnsi="Cambria Math"/>
+          <w:sz w:val="28"/>
+          <w:szCs w:val="28"/>
+          <w:lang w:val="en-US"/>
+        </w:rPr>
+        <w:t>].</w:t>
+      </w:r>
+    </w:p>
+    <w:p>
+      <w:pPr>
+        <w:ind w:left="-284"/>
+        <w:rPr>
+          <w:rFonts w:ascii="Cambria Math" w:hAnsi="Cambria Math"/>
+          <w:sz w:val="28"/>
+          <w:szCs w:val="28"/>
+          <w:lang w:val="en-US"/>
+        </w:rPr>
+      </w:pPr>
+      <w:r>
+        <w:rPr>
+          <w:rFonts w:ascii="Cambria Math" w:hAnsi="Cambria Math"/>
+          <w:sz w:val="28"/>
+          <w:szCs w:val="28"/>
+          <w:lang w:val="en-US"/>
+        </w:rPr>
+        <w:tab/>
+      </w:r>
+      <w:r>
+        <w:rPr>
+          <w:rFonts w:ascii="Cambria Math" w:hAnsi="Cambria Math"/>
+          <w:sz w:val="28"/>
+          <w:szCs w:val="28"/>
+          <w:lang w:val="en-US"/>
+        </w:rPr>
+        <w:tab/>
+        <w:t xml:space="preserve">- </w:t>
+      </w:r>
+      <w:r>
+        <w:rPr>
+          <w:rFonts w:ascii="Cambria Math" w:hAnsi="Cambria Math"/>
+          <w:i/>
+          <w:iCs/>
+          <w:sz w:val="24"/>
+          <w:szCs w:val="24"/>
+          <w:lang w:val="en-US"/>
+        </w:rPr>
+        <w:t>This allows the MQTT Broker to run automatically in the background</w:t>
+      </w:r>
+      <w:r>
+        <w:rPr>
+          <w:rFonts w:ascii="Cambria Math" w:hAnsi="Cambria Math"/>
+          <w:sz w:val="28"/>
+          <w:szCs w:val="28"/>
+          <w:lang w:val="en-US"/>
+        </w:rPr>
+        <w:t>.</w:t>
+      </w:r>
+    </w:p>
+    <w:p>
+      <w:pPr>
+        <w:ind w:left="-284"/>
+        <w:rPr>
+          <w:rFonts w:ascii="Cambria Math" w:hAnsi="Cambria Math"/>
+          <w:sz w:val="28"/>
+          <w:szCs w:val="28"/>
+          <w:lang w:val="en-US"/>
+        </w:rPr>
+      </w:pPr>
+      <w:r>
+        <w:rPr>
+          <w:rFonts w:ascii="Cambria Math" w:hAnsi="Cambria Math"/>
+          <w:sz w:val="28"/>
+          <w:szCs w:val="28"/>
+          <w:lang w:val="en-US"/>
+        </w:rPr>
+        <w:tab/>
+        <w:t xml:space="preserve">- </w:t>
+      </w:r>
+      <w:r>
+        <w:rPr>
+          <w:rFonts w:ascii="Cambria Math" w:hAnsi="Cambria Math"/>
+          <w:b/>
+          <w:bCs/>
+          <w:sz w:val="28"/>
+          <w:szCs w:val="28"/>
+          <w:lang w:val="en-US"/>
+        </w:rPr>
+        <w:t>Added</w:t>
+      </w:r>
+      <w:r>
+        <w:rPr>
+          <w:rFonts w:ascii="Cambria Math" w:hAnsi="Cambria Math"/>
+          <w:sz w:val="28"/>
+          <w:szCs w:val="28"/>
+          <w:lang w:val="en-US"/>
+        </w:rPr>
+        <w:t xml:space="preserve"> mosquittio.exe to the </w:t>
+      </w:r>
+      <w:r>
+        <w:rPr>
+          <w:rFonts w:ascii="Cambria Math" w:hAnsi="Cambria Math"/>
+          <w:b/>
+          <w:bCs/>
+          <w:sz w:val="28"/>
+          <w:szCs w:val="28"/>
+          <w:lang w:val="en-US"/>
+        </w:rPr>
+        <w:t>System Environment Variables PATH</w:t>
+      </w:r>
+      <w:r>
+        <w:rPr>
+          <w:rFonts w:ascii="Cambria Math" w:hAnsi="Cambria Math"/>
+          <w:sz w:val="28"/>
+          <w:szCs w:val="28"/>
+          <w:lang w:val="en-US"/>
+        </w:rPr>
+        <w:t xml:space="preserve"> </w:t>
+      </w:r>
+      <w:r>
+        <w:rPr>
+          <w:rFonts w:ascii="Cambria Math" w:hAnsi="Cambria Math"/>
+          <w:sz w:val="28"/>
+          <w:szCs w:val="28"/>
+          <w:lang w:val="en-US"/>
+        </w:rPr>
+        <w:t xml:space="preserve">[ ' </w:t>
+      </w:r>
+      <w:r>
+        <w:rPr>
+          <w:rFonts w:ascii="Cambria Math" w:hAnsi="Cambria Math"/>
+          <w:i/>
+          <w:iCs/>
+          <w:sz w:val="28"/>
+          <w:szCs w:val="28"/>
+          <w:lang w:val="en-US"/>
+        </w:rPr>
+        <w:t>C:\Program Files\mosquitto</w:t>
+      </w:r>
+      <w:r>
+        <w:rPr>
+          <w:rFonts w:ascii="Cambria Math" w:hAnsi="Cambria Math"/>
+          <w:sz w:val="28"/>
+          <w:szCs w:val="28"/>
+          <w:lang w:val="en-US"/>
+        </w:rPr>
+        <w:t xml:space="preserve"> </w:t>
+      </w:r>
+      <w:proofErr w:type="gramStart"/>
+      <w:r>
+        <w:rPr>
+          <w:rFonts w:ascii="Cambria Math" w:hAnsi="Cambria Math"/>
+          <w:sz w:val="28"/>
+          <w:szCs w:val="28"/>
+          <w:lang w:val="en-US"/>
+        </w:rPr>
+        <w:t>' ]</w:t>
+      </w:r>
+      <w:proofErr w:type="gramEnd"/>
+      <w:r>
+        <w:rPr>
+          <w:rFonts w:ascii="Cambria Math" w:hAnsi="Cambria Math"/>
+          <w:sz w:val="28"/>
+          <w:szCs w:val="28"/>
+          <w:lang w:val="en-US"/>
+        </w:rPr>
+        <w:t xml:space="preserve">, which </w:t>
+      </w:r>
+      <w:r>
+        <w:rPr>
+          <w:rFonts w:ascii="Cambria Math" w:hAnsi="Cambria Math"/>
+          <w:b/>
+          <w:bCs/>
+          <w:sz w:val="28"/>
+          <w:szCs w:val="28"/>
+          <w:lang w:val="en-US"/>
+        </w:rPr>
+        <w:t>allows</w:t>
+      </w:r>
+      <w:r>
+        <w:rPr>
+          <w:rFonts w:ascii="Cambria Math" w:hAnsi="Cambria Math"/>
+          <w:sz w:val="28"/>
+          <w:szCs w:val="28"/>
+          <w:lang w:val="en-US"/>
+        </w:rPr>
+        <w:t xml:space="preserve"> us to use </w:t>
+      </w:r>
+      <w:r>
+        <w:rPr>
+          <w:rFonts w:ascii="Cambria Math" w:hAnsi="Cambria Math"/>
+          <w:b/>
+          <w:bCs/>
+          <w:sz w:val="28"/>
+          <w:szCs w:val="28"/>
+          <w:lang w:val="en-US"/>
+        </w:rPr>
+        <w:t xml:space="preserve">MQTT commands </w:t>
+      </w:r>
+      <w:r>
+        <w:rPr>
+          <w:rFonts w:ascii="Cambria Math" w:hAnsi="Cambria Math"/>
+          <w:sz w:val="28"/>
+          <w:szCs w:val="28"/>
+          <w:lang w:val="en-US"/>
+        </w:rPr>
+        <w:t xml:space="preserve">directly in the </w:t>
+      </w:r>
+      <w:r>
+        <w:rPr>
+          <w:rFonts w:ascii="Cambria Math" w:hAnsi="Cambria Math"/>
+          <w:i/>
+          <w:iCs/>
+          <w:sz w:val="28"/>
+          <w:szCs w:val="28"/>
+          <w:lang w:val="en-US"/>
+        </w:rPr>
+        <w:t>Command Prompt</w:t>
+      </w:r>
+      <w:r>
+        <w:rPr>
+          <w:rFonts w:ascii="Cambria Math" w:hAnsi="Cambria Math"/>
+          <w:sz w:val="28"/>
+          <w:szCs w:val="28"/>
+          <w:lang w:val="en-US"/>
+        </w:rPr>
+        <w:t xml:space="preserve"> or, </w:t>
+      </w:r>
+      <w:r>
+        <w:rPr>
+          <w:rFonts w:ascii="Cambria Math" w:hAnsi="Cambria Math"/>
+          <w:i/>
+          <w:iCs/>
+          <w:sz w:val="28"/>
+          <w:szCs w:val="28"/>
+          <w:lang w:val="en-US"/>
+        </w:rPr>
+        <w:t>Terminal</w:t>
+      </w:r>
+      <w:r>
+        <w:rPr>
+          <w:rFonts w:ascii="Cambria Math" w:hAnsi="Cambria Math"/>
+          <w:sz w:val="28"/>
+          <w:szCs w:val="28"/>
+          <w:lang w:val="en-US"/>
+        </w:rPr>
+        <w:t>.</w:t>
+      </w:r>
+    </w:p>
+    <w:p>
+      <w:pPr>
+        <w:pStyle w:val="ListParagraph"/>
+        <w:numPr>
+          <w:ilvl w:val="0"/>
+          <w:numId w:val="3"/>
+        </w:numPr>
+        <w:rPr>
+          <w:rFonts w:ascii="Cambria Math" w:hAnsi="Cambria Math"/>
+          <w:sz w:val="28"/>
+          <w:szCs w:val="28"/>
+          <w:lang w:val="en-US"/>
+        </w:rPr>
+      </w:pPr>
+      <w:r>
+        <w:rPr>
+          <w:rFonts w:ascii="Cambria Math" w:hAnsi="Cambria Math"/>
+          <w:sz w:val="28"/>
+          <w:szCs w:val="28"/>
+          <w:lang w:val="en-US"/>
+        </w:rPr>
+        <w:t>Starting @ boot byDefault:</w:t>
+      </w:r>
+    </w:p>
+    <w:p>
+      <w:pPr>
+        <w:ind w:left="-284"/>
+        <w:rPr>
+          <w:rFonts w:ascii="Consolas" w:hAnsi="Consolas"/>
+          <w:b/>
+          <w:bCs/>
+          <w:lang w:val="en-US"/>
+        </w:rPr>
+      </w:pPr>
+      <w:r>
+        <w:rPr>
+          <w:rFonts w:ascii="Cambria Math" w:hAnsi="Cambria Math"/>
+          <w:sz w:val="28"/>
+          <w:szCs w:val="28"/>
+          <w:lang w:val="en-US"/>
+        </w:rPr>
+        <w:tab/>
+      </w:r>
+      <w:r>
+        <w:rPr>
+          <w:rFonts w:ascii="Cambria Math" w:hAnsi="Cambria Math"/>
+          <w:sz w:val="28"/>
+          <w:szCs w:val="28"/>
+          <w:lang w:val="en-US"/>
+        </w:rPr>
+        <w:tab/>
+      </w:r>
+      <w:r>
+        <w:rPr>
+          <w:rFonts w:ascii="Consolas" w:hAnsi="Consolas"/>
+          <w:b/>
+          <w:bCs/>
+          <w:highlight w:val="yellow"/>
+          <w:lang w:val="en-US"/>
+        </w:rPr>
+        <w:t>net start mosquitto</w:t>
+      </w:r>
+    </w:p>
+    <w:p>
+      <w:pPr>
+        <w:pStyle w:val="ListParagraph"/>
+        <w:numPr>
+          <w:ilvl w:val="0"/>
+          <w:numId w:val="3"/>
+        </w:numPr>
+        <w:rPr>
+          <w:rFonts w:ascii="Cambria Math" w:hAnsi="Cambria Math"/>
+          <w:sz w:val="28"/>
+          <w:szCs w:val="28"/>
+          <w:lang w:val="en-US"/>
+        </w:rPr>
+      </w:pPr>
+      <w:r>
+        <w:rPr>
+          <w:rFonts w:ascii="Cambria Math" w:hAnsi="Cambria Math"/>
+          <w:sz w:val="28"/>
+          <w:szCs w:val="28"/>
+          <w:lang w:val="en-US"/>
+        </w:rPr>
+        <w:t>Stopping:</w:t>
+      </w:r>
+    </w:p>
+    <w:p>
+      <w:pPr>
+        <w:ind w:left="-284"/>
+        <w:rPr>
+          <w:rFonts w:ascii="Cambria Math" w:hAnsi="Cambria Math"/>
+          <w:sz w:val="28"/>
+          <w:szCs w:val="28"/>
+          <w:lang w:val="en-US"/>
+        </w:rPr>
+      </w:pPr>
+      <w:r>
+        <w:rPr>
+          <w:rFonts w:ascii="Cambria Math" w:hAnsi="Cambria Math"/>
+          <w:sz w:val="28"/>
+          <w:szCs w:val="28"/>
+          <w:lang w:val="en-US"/>
+        </w:rPr>
+        <w:tab/>
+      </w:r>
+      <w:r>
+        <w:rPr>
+          <w:rFonts w:ascii="Cambria Math" w:hAnsi="Cambria Math"/>
+          <w:sz w:val="28"/>
+          <w:szCs w:val="28"/>
+          <w:lang w:val="en-US"/>
+        </w:rPr>
+        <w:tab/>
+        <w:t xml:space="preserve">In </w:t>
+      </w:r>
+      <w:r>
+        <w:rPr>
+          <w:rFonts w:ascii="Cambria Math" w:hAnsi="Cambria Math"/>
+          <w:b/>
+          <w:bCs/>
+          <w:sz w:val="28"/>
+          <w:szCs w:val="28"/>
+          <w:lang w:val="en-US"/>
+        </w:rPr>
+        <w:t>Elevated</w:t>
+      </w:r>
+      <w:r>
+        <w:rPr>
+          <w:rFonts w:ascii="Cambria Math" w:hAnsi="Cambria Math"/>
+          <w:sz w:val="28"/>
+          <w:szCs w:val="28"/>
+          <w:lang w:val="en-US"/>
+        </w:rPr>
+        <w:t xml:space="preserve"> CMD &gt; </w:t>
+      </w:r>
+      <w:r>
+        <w:rPr>
+          <w:rFonts w:ascii="Consolas" w:hAnsi="Consolas"/>
+          <w:b/>
+          <w:bCs/>
+          <w:highlight w:val="yellow"/>
+          <w:lang w:val="en-US"/>
+        </w:rPr>
+        <w:t xml:space="preserve">net stop mosquitto </w:t>
+      </w:r>
+    </w:p>
+    <w:p>
+      <w:pPr>
+        <w:pStyle w:val="ListParagraph"/>
+        <w:numPr>
+          <w:ilvl w:val="0"/>
+          <w:numId w:val="3"/>
+        </w:numPr>
+        <w:rPr>
+          <w:rFonts w:ascii="Cambria Math" w:hAnsi="Cambria Math"/>
+          <w:sz w:val="28"/>
+          <w:szCs w:val="28"/>
+          <w:lang w:val="en-US"/>
+        </w:rPr>
+      </w:pPr>
+      <w:r>
+        <w:rPr>
+          <w:rFonts w:ascii="Cambria Math" w:hAnsi="Cambria Math"/>
+          <w:sz w:val="28"/>
+          <w:szCs w:val="28"/>
+          <w:lang w:val="en-US"/>
+        </w:rPr>
+        <w:t xml:space="preserve">For Transmission: Navigate to [ </w:t>
+      </w:r>
+      <w:r>
+        <w:rPr>
+          <w:rFonts w:ascii="Consolas" w:hAnsi="Consolas"/>
+          <w:b/>
+          <w:bCs/>
+          <w:highlight w:val="yellow"/>
+          <w:lang w:val="en-US"/>
+        </w:rPr>
+        <w:t>cd C:/Program Files/</w:t>
+      </w:r>
+      <w:proofErr w:type="gramStart"/>
+      <w:r>
+        <w:rPr>
+          <w:rFonts w:ascii="Consolas" w:hAnsi="Consolas"/>
+          <w:b/>
+          <w:bCs/>
+          <w:highlight w:val="yellow"/>
+          <w:lang w:val="en-US"/>
+        </w:rPr>
+        <w:t xml:space="preserve">mosquitto </w:t>
+      </w:r>
+      <w:r>
+        <w:rPr>
+          <w:rFonts w:ascii="Cambria Math" w:hAnsi="Cambria Math"/>
+          <w:sz w:val="28"/>
+          <w:szCs w:val="28"/>
+          <w:lang w:val="en-US"/>
+        </w:rPr>
+        <w:t>]</w:t>
+      </w:r>
+      <w:proofErr w:type="gramEnd"/>
+    </w:p>
+    <w:p>
+      <w:pPr>
+        <w:ind w:left="-284"/>
+        <w:rPr>
+          <w:rFonts w:ascii="Consolas" w:hAnsi="Consolas"/>
+          <w:b/>
+          <w:bCs/>
+          <w:lang w:val="en-US"/>
+        </w:rPr>
+      </w:pPr>
+      <w:r>
+        <w:rPr>
+          <w:rFonts w:ascii="Cambria Math" w:hAnsi="Cambria Math"/>
+          <w:sz w:val="28"/>
+          <w:szCs w:val="28"/>
+          <w:lang w:val="en-US"/>
+        </w:rPr>
+        <w:tab/>
+      </w:r>
+      <w:r>
+        <w:rPr>
+          <w:rFonts w:ascii="Cambria Math" w:hAnsi="Cambria Math"/>
+          <w:sz w:val="28"/>
+          <w:szCs w:val="28"/>
+          <w:lang w:val="en-US"/>
+        </w:rPr>
+        <w:tab/>
+      </w:r>
+      <w:r>
+        <w:rPr>
+          <w:rFonts w:ascii="Consolas" w:hAnsi="Consolas"/>
+          <w:b/>
+          <w:bCs/>
+          <w:highlight w:val="yellow"/>
+          <w:lang w:val="en-US"/>
+        </w:rPr>
+        <w:t>mosquitto.exe -v</w:t>
+      </w:r>
+    </w:p>
+    <w:p>
+      <w:pPr>
+        <w:ind w:left="-142" w:right="-472"/>
+        <w:rPr>
+          <w:rFonts w:ascii="Cambria Math" w:hAnsi="Cambria Math"/>
+          <w:i/>
+          <w:iCs/>
+          <w:lang w:val="en-US"/>
+        </w:rPr>
+      </w:pPr>
+      <w:r>
+        <w:rPr>
+          <w:rFonts w:ascii="Cambria Math" w:hAnsi="Cambria Math"/>
+          <w:sz w:val="28"/>
+          <w:szCs w:val="28"/>
+          <w:lang w:val="en-US"/>
+        </w:rPr>
+        <w:drawing>
+          <wp:anchor distT="0" distB="0" distL="114300" distR="114300" simplePos="0" relativeHeight="251663360" behindDoc="1" locked="0" layoutInCell="1" allowOverlap="1" wp14:anchorId="49BC9D85" wp14:editId="1A599658">
+            <wp:simplePos x="0" y="0"/>
+            <wp:positionH relativeFrom="margin">
+              <wp:align>center</wp:align>
+            </wp:positionH>
+            <wp:positionV relativeFrom="paragraph">
+              <wp:posOffset>416611</wp:posOffset>
+            </wp:positionV>
+            <wp:extent cx="6113071" cy="1242797"/>
+            <wp:effectExtent l="19050" t="19050" r="21590" b="14605"/>
+            <wp:wrapNone/>
+            <wp:docPr id="2063122314" name="Picture 1"/>
+            <wp:cNvGraphicFramePr>
+              <a:graphicFrameLocks xmlns:a="http://schemas.openxmlformats.org/drawingml/2006/main" noChangeAspect="1"/>
+            </wp:cNvGraphicFramePr>
+            <a:graphic xmlns:a="http://schemas.openxmlformats.org/drawingml/2006/main">
+              <a:graphicData uri="http://schemas.openxmlformats.org/drawingml/2006/picture">
+                <pic:pic xmlns:pic="http://schemas.openxmlformats.org/drawingml/2006/picture">
+                  <pic:nvPicPr>
+                    <pic:cNvPr id="2063122314" name=""/>
+                    <pic:cNvPicPr/>
+                  </pic:nvPicPr>
+                  <pic:blipFill>
+                    <a:blip r:embed="rId14">
+                      <a:extLst>
+                        <a:ext uri="{28A0092B-C50C-407E-A947-70E740481C1C}">
+                          <a14:useLocalDpi xmlns:a14="http://schemas.microsoft.com/office/drawing/2010/main" val="0"/>
+                        </a:ext>
+                      </a:extLst>
+                    </a:blip>
+                    <a:stretch>
+                      <a:fillRect/>
+                    </a:stretch>
+                  </pic:blipFill>
+                  <pic:spPr>
+                    <a:xfrm>
+                      <a:off x="0" y="0"/>
+                      <a:ext cx="6113071" cy="1242797"/>
+                    </a:xfrm>
+                    <a:prstGeom prst="rect">
+                      <a:avLst/>
+                    </a:prstGeom>
+                    <a:ln>
+                      <a:solidFill>
+                        <a:schemeClr val="accent6">
+                          <a:lumMod val="75000"/>
+                        </a:schemeClr>
+                      </a:solidFill>
+                    </a:ln>
+                  </pic:spPr>
+                </pic:pic>
+              </a:graphicData>
+            </a:graphic>
+            <wp14:sizeRelH relativeFrom="margin">
+              <wp14:pctWidth>0</wp14:pctWidth>
+            </wp14:sizeRelH>
+            <wp14:sizeRelV relativeFrom="margin">
+              <wp14:pctHeight>0</wp14:pctHeight>
+            </wp14:sizeRelV>
+          </wp:anchor>
+        </w:drawing>
+      </w:r>
+      <w:r>
+        <w:rPr>
+          <w:rFonts w:ascii="Cambria Math" w:hAnsi="Cambria Math"/>
+          <w:sz w:val="24"/>
+          <w:szCs w:val="24"/>
+          <w:lang w:val="en-US"/>
+        </w:rPr>
+        <w:tab/>
+      </w:r>
+      <w:r>
+        <w:rPr>
+          <w:rFonts w:ascii="Cambria Math" w:hAnsi="Cambria Math"/>
+          <w:sz w:val="24"/>
+          <w:szCs w:val="24"/>
+          <w:lang w:val="en-US"/>
+        </w:rPr>
+        <w:tab/>
+      </w:r>
+      <w:r>
+        <w:rPr>
+          <w:rFonts w:ascii="Cambria Math" w:hAnsi="Cambria Math"/>
+          <w:i/>
+          <w:iCs/>
+          <w:lang w:val="en-US"/>
+        </w:rPr>
+        <w:t>// -v is a Verbose Output flag, that enables us to see the backend processes, log messages, that'd help us to debug whenever necessary.</w:t>
+      </w:r>
+    </w:p>
+    <w:p>
+      <w:pPr>
+        <w:ind w:left="-284"/>
+        <w:rPr>
+          <w:rFonts w:ascii="Cambria Math" w:hAnsi="Cambria Math"/>
+          <w:sz w:val="28"/>
+          <w:szCs w:val="28"/>
+          <w:lang w:val="en-US"/>
+        </w:rPr>
+      </w:pPr>
+    </w:p>
+    <w:p>
+      <w:pPr>
+        <w:ind w:left="-284"/>
+        <w:rPr>
+          <w:rFonts w:ascii="Cambria Math" w:hAnsi="Cambria Math"/>
+          <w:sz w:val="28"/>
+          <w:szCs w:val="28"/>
+          <w:lang w:val="en-US"/>
+        </w:rPr>
+      </w:pPr>
+    </w:p>
+    <w:p>
+      <w:pPr>
+        <w:ind w:left="-284"/>
+        <w:rPr>
+          <w:rFonts w:ascii="Cambria Math" w:hAnsi="Cambria Math"/>
+          <w:sz w:val="28"/>
+          <w:szCs w:val="28"/>
+          <w:lang w:val="en-US"/>
+        </w:rPr>
+      </w:pPr>
+    </w:p>
+    <w:p>
+      <w:pPr>
+        <w:ind w:left="-284"/>
+        <w:rPr>
+          <w:rFonts w:ascii="Cambria Math" w:hAnsi="Cambria Math"/>
+          <w:sz w:val="28"/>
+          <w:szCs w:val="28"/>
+          <w:lang w:val="en-US"/>
+        </w:rPr>
+      </w:pPr>
+    </w:p>
+    <w:p>
+      <w:pPr>
+        <w:pStyle w:val="ListParagraph"/>
+        <w:numPr>
+          <w:ilvl w:val="0"/>
+          <w:numId w:val="2"/>
+        </w:numPr>
+        <w:ind w:left="-284"/>
+        <w:rPr>
+          <w:rFonts w:ascii="Palatino Linotype" w:hAnsi="Palatino Linotype"/>
+          <w:b/>
+          <w:bCs/>
+          <w:sz w:val="28"/>
+          <w:szCs w:val="28"/>
+          <w:lang w:val="en-US"/>
+        </w:rPr>
+      </w:pPr>
+      <w:r>
+        <w:rPr>
+          <w:rFonts w:ascii="Palatino Linotype" w:hAnsi="Palatino Linotype"/>
+          <w:b/>
+          <w:bCs/>
+          <w:sz w:val="28"/>
+          <w:szCs w:val="28"/>
+          <w:lang w:val="en-US"/>
+        </w:rPr>
+        <w:t xml:space="preserve">In Linux [ WSL*: Ubuntu 22.04 </w:t>
+      </w:r>
+      <w:proofErr w:type="gramStart"/>
+      <w:r>
+        <w:rPr>
+          <w:rFonts w:ascii="Palatino Linotype" w:hAnsi="Palatino Linotype"/>
+          <w:b/>
+          <w:bCs/>
+          <w:sz w:val="28"/>
+          <w:szCs w:val="28"/>
+          <w:lang w:val="en-US"/>
+        </w:rPr>
+        <w:t>LTS ]</w:t>
+      </w:r>
+      <w:proofErr w:type="gramEnd"/>
+      <w:r>
+        <w:rPr>
+          <w:rFonts w:ascii="Palatino Linotype" w:hAnsi="Palatino Linotype"/>
+          <w:b/>
+          <w:bCs/>
+          <w:sz w:val="28"/>
+          <w:szCs w:val="28"/>
+          <w:lang w:val="en-US"/>
+        </w:rPr>
+        <w:t>:</w:t>
+      </w:r>
+    </w:p>
+    <w:p>
+      <w:pPr>
+        <w:ind w:left="-284"/>
+        <w:rPr>
+          <w:rFonts w:ascii="Cambria Math" w:hAnsi="Cambria Math"/>
+          <w:sz w:val="28"/>
+          <w:szCs w:val="28"/>
+          <w:lang w:val="en-US"/>
+        </w:rPr>
+      </w:pPr>
+      <w:r>
+        <w:rPr>
+          <w:rFonts w:ascii="Cambria Math" w:hAnsi="Cambria Math"/>
+          <w:sz w:val="28"/>
+          <w:szCs w:val="28"/>
+          <w:lang w:val="en-US"/>
+        </w:rPr>
+        <w:tab/>
+        <w:t xml:space="preserve">-  In Terminal &gt; </w:t>
+      </w:r>
+      <w:r>
+        <w:rPr>
+          <w:rFonts w:ascii="Consolas" w:hAnsi="Consolas"/>
+          <w:b/>
+          <w:bCs/>
+          <w:highlight w:val="yellow"/>
+          <w:lang w:val="en-US"/>
+        </w:rPr>
+        <w:t xml:space="preserve">wsl --install -d </w:t>
+      </w:r>
+      <w:r>
+        <w:rPr>
+          <w:rFonts w:ascii="Consolas" w:hAnsi="Consolas"/>
+          <w:b/>
+          <w:bCs/>
+          <w:highlight w:val="yellow"/>
+          <w:lang w:val="en-US"/>
+        </w:rPr>
+        <w:t>Ubuntu</w:t>
+      </w:r>
+      <w:r>
+        <w:rPr>
+          <w:rFonts w:ascii="Consolas" w:hAnsi="Consolas"/>
+          <w:b/>
+          <w:bCs/>
+          <w:highlight w:val="yellow"/>
+          <w:lang w:val="en-US"/>
+        </w:rPr>
+        <w:t xml:space="preserve">-22.04 </w:t>
+      </w:r>
+      <w:r>
+        <w:rPr>
+          <w:rFonts w:ascii="Cambria Math" w:hAnsi="Cambria Math"/>
+          <w:sz w:val="28"/>
+          <w:szCs w:val="28"/>
+          <w:lang w:val="en-US"/>
+        </w:rPr>
+        <w:t>&gt; \ E / N \ T / E \ R /</w:t>
+      </w:r>
+    </w:p>
+    <w:p>
+      <w:pPr>
+        <w:ind w:left="-284"/>
+        <w:rPr>
+          <w:rFonts w:ascii="Cambria Math" w:hAnsi="Cambria Math"/>
+          <w:sz w:val="28"/>
+          <w:szCs w:val="28"/>
+          <w:lang w:val="en-US"/>
+        </w:rPr>
+      </w:pPr>
+      <w:r>
+        <w:rPr>
+          <w:rFonts w:ascii="Cambria Math" w:hAnsi="Cambria Math"/>
+          <w:sz w:val="28"/>
+          <w:szCs w:val="28"/>
+          <w:lang w:val="en-US"/>
+        </w:rPr>
+        <w:tab/>
+        <w:t>- Restart the machine, and Launch Ubuntu 22.04</w:t>
+      </w:r>
+    </w:p>
+    <w:p>
+      <w:pPr>
+        <w:ind w:left="-284"/>
+        <w:rPr>
+          <w:rFonts w:ascii="Cambria Math" w:hAnsi="Cambria Math"/>
+          <w:sz w:val="28"/>
+          <w:szCs w:val="28"/>
+          <w:lang w:val="en-US"/>
+        </w:rPr>
+      </w:pPr>
+      <w:r>
+        <w:rPr>
+          <w:rFonts w:ascii="Cambria Math" w:hAnsi="Cambria Math"/>
+          <w:sz w:val="28"/>
+          <w:szCs w:val="28"/>
+          <w:lang w:val="en-US"/>
+        </w:rPr>
+        <w:tab/>
+      </w:r>
+      <w:r>
+        <w:rPr>
+          <w:rFonts w:ascii="Cambria Math" w:hAnsi="Cambria Math"/>
+          <w:sz w:val="28"/>
+          <w:szCs w:val="28"/>
+          <w:lang w:val="en-US"/>
+        </w:rPr>
+        <w:tab/>
+        <w:t xml:space="preserve">- </w:t>
+      </w:r>
+      <w:r>
+        <w:rPr>
+          <w:rFonts w:ascii="Consolas" w:hAnsi="Consolas"/>
+          <w:b/>
+          <w:bCs/>
+          <w:highlight w:val="yellow"/>
+          <w:lang w:val="en-US"/>
+        </w:rPr>
+        <w:t xml:space="preserve">$sudo apt update </w:t>
+      </w:r>
+    </w:p>
+    <w:p>
+      <w:pPr>
+        <w:ind w:left="-284"/>
+        <w:rPr>
+          <w:rFonts w:ascii="Cambria Math" w:hAnsi="Cambria Math"/>
+          <w:sz w:val="28"/>
+          <w:szCs w:val="28"/>
+          <w:lang w:val="en-US"/>
+        </w:rPr>
+      </w:pPr>
+      <w:r>
+        <w:rPr>
+          <w:rFonts w:ascii="Cambria Math" w:hAnsi="Cambria Math"/>
+          <w:sz w:val="28"/>
+          <w:szCs w:val="28"/>
+          <w:lang w:val="en-US"/>
+        </w:rPr>
+        <w:tab/>
+      </w:r>
+      <w:r>
+        <w:rPr>
+          <w:rFonts w:ascii="Cambria Math" w:hAnsi="Cambria Math"/>
+          <w:sz w:val="28"/>
+          <w:szCs w:val="28"/>
+          <w:lang w:val="en-US"/>
+        </w:rPr>
+        <w:tab/>
+        <w:t xml:space="preserve">- </w:t>
+      </w:r>
+      <w:r>
+        <w:rPr>
+          <w:rFonts w:ascii="Consolas" w:hAnsi="Consolas"/>
+          <w:b/>
+          <w:bCs/>
+          <w:highlight w:val="yellow"/>
+          <w:lang w:val="en-US"/>
+        </w:rPr>
+        <w:t>$sudo apt install mosquitto mosquitto-clients</w:t>
+      </w:r>
+    </w:p>
+    <w:p>
+      <w:pPr>
+        <w:pStyle w:val="ListParagraph"/>
+        <w:numPr>
+          <w:ilvl w:val="0"/>
+          <w:numId w:val="3"/>
+        </w:numPr>
+        <w:rPr>
+          <w:rFonts w:ascii="Cambria Math" w:hAnsi="Cambria Math"/>
+          <w:sz w:val="28"/>
+          <w:szCs w:val="28"/>
+          <w:lang w:val="en-US"/>
+        </w:rPr>
+      </w:pPr>
+      <w:r>
+        <w:rPr>
+          <w:rFonts w:ascii="Cambria Math" w:hAnsi="Cambria Math"/>
+          <w:sz w:val="28"/>
+          <w:szCs w:val="28"/>
+          <w:lang w:val="en-US"/>
+        </w:rPr>
+        <w:t>Starting mosquitto services:</w:t>
+      </w:r>
+    </w:p>
+    <w:p>
+      <w:pPr>
+        <w:ind w:left="-284"/>
+        <w:rPr>
+          <w:rFonts w:ascii="Cambria Math" w:hAnsi="Cambria Math"/>
+          <w:sz w:val="28"/>
+          <w:szCs w:val="28"/>
+          <w:lang w:val="en-US"/>
+        </w:rPr>
+      </w:pPr>
+      <w:r>
+        <w:rPr>
+          <w:rFonts w:ascii="Cambria Math" w:hAnsi="Cambria Math"/>
+          <w:sz w:val="28"/>
+          <w:szCs w:val="28"/>
+          <w:lang w:val="en-US"/>
+        </w:rPr>
+        <w:tab/>
+      </w:r>
+      <w:r>
+        <w:rPr>
+          <w:rFonts w:ascii="Cambria Math" w:hAnsi="Cambria Math"/>
+          <w:sz w:val="28"/>
+          <w:szCs w:val="28"/>
+          <w:lang w:val="en-US"/>
+        </w:rPr>
+        <w:tab/>
+        <w:t xml:space="preserve">- </w:t>
+      </w:r>
+      <w:r>
+        <w:rPr>
+          <w:rFonts w:ascii="Consolas" w:hAnsi="Consolas"/>
+          <w:b/>
+          <w:bCs/>
+          <w:highlight w:val="yellow"/>
+          <w:lang w:val="en-US"/>
+        </w:rPr>
+        <w:t xml:space="preserve">$sudo systemctl </w:t>
+      </w:r>
+      <w:proofErr w:type="gramStart"/>
+      <w:r>
+        <w:rPr>
+          <w:rFonts w:ascii="Consolas" w:hAnsi="Consolas"/>
+          <w:b/>
+          <w:bCs/>
+          <w:highlight w:val="yellow"/>
+          <w:lang w:val="en-US"/>
+        </w:rPr>
+        <w:t>( enable</w:t>
+      </w:r>
+      <w:proofErr w:type="gramEnd"/>
+      <w:r>
+        <w:rPr>
+          <w:rFonts w:ascii="Consolas" w:hAnsi="Consolas"/>
+          <w:b/>
+          <w:bCs/>
+          <w:highlight w:val="yellow"/>
+          <w:lang w:val="en-US"/>
+        </w:rPr>
+        <w:t xml:space="preserve"> /start ) mosquitto</w:t>
+      </w:r>
+    </w:p>
+    <w:p>
+      <w:pPr>
+        <w:pStyle w:val="ListParagraph"/>
+        <w:numPr>
+          <w:ilvl w:val="0"/>
+          <w:numId w:val="3"/>
+        </w:numPr>
+        <w:rPr>
+          <w:rFonts w:ascii="Cambria Math" w:hAnsi="Cambria Math"/>
+          <w:sz w:val="28"/>
+          <w:szCs w:val="28"/>
+          <w:lang w:val="en-US"/>
+        </w:rPr>
+      </w:pPr>
+      <w:r>
+        <w:rPr>
+          <w:rFonts w:ascii="Cambria Math" w:hAnsi="Cambria Math"/>
+          <w:sz w:val="28"/>
+          <w:szCs w:val="28"/>
+          <w:lang w:val="en-US"/>
+        </w:rPr>
+        <w:t xml:space="preserve">Mosquitto Broker Service Status can be checked here: </w:t>
+      </w:r>
+    </w:p>
+    <w:p>
+      <w:pPr>
+        <w:ind w:left="-284"/>
+        <w:rPr>
+          <w:rFonts w:ascii="Consolas" w:hAnsi="Consolas"/>
+          <w:b/>
+          <w:bCs/>
+          <w:lang w:val="en-US"/>
+        </w:rPr>
+      </w:pPr>
+      <w:r>
+        <w:rPr>
+          <w:rFonts w:ascii="Cambria Math" w:hAnsi="Cambria Math"/>
+          <w:sz w:val="28"/>
+          <w:szCs w:val="28"/>
+          <w:lang w:val="en-US"/>
+        </w:rPr>
+        <w:tab/>
+      </w:r>
+      <w:r>
+        <w:rPr>
+          <w:rFonts w:ascii="Cambria Math" w:hAnsi="Cambria Math"/>
+          <w:sz w:val="28"/>
+          <w:szCs w:val="28"/>
+          <w:lang w:val="en-US"/>
+        </w:rPr>
+        <w:tab/>
+        <w:t xml:space="preserve">- </w:t>
+      </w:r>
+      <w:r>
+        <w:rPr>
+          <w:rFonts w:ascii="Consolas" w:hAnsi="Consolas"/>
+          <w:b/>
+          <w:bCs/>
+          <w:highlight w:val="yellow"/>
+          <w:lang w:val="en-US"/>
+        </w:rPr>
+        <w:t>$sudo systemctl status mosquitto</w:t>
+      </w:r>
+    </w:p>
+    <w:p>
+      <w:pPr>
+        <w:ind w:left="-284"/>
+        <w:rPr>
+          <w:rFonts w:ascii="Consolas" w:hAnsi="Consolas"/>
+          <w:b/>
+          <w:bCs/>
+          <w:lang w:val="en-US"/>
+        </w:rPr>
+      </w:pPr>
+      <w:r>
+        <w:rPr>
+          <w:rFonts w:ascii="Cambria Math" w:hAnsi="Cambria Math"/>
+          <w:sz w:val="28"/>
+          <w:szCs w:val="28"/>
+          <w:lang w:val="en-US"/>
+        </w:rPr>
+        <w:drawing>
+          <wp:anchor distT="0" distB="0" distL="114300" distR="114300" simplePos="0" relativeHeight="251665408" behindDoc="1" locked="0" layoutInCell="1" allowOverlap="1" wp14:anchorId="18916160" wp14:editId="6C86711C">
+            <wp:simplePos x="0" y="0"/>
+            <wp:positionH relativeFrom="margin">
+              <wp:posOffset>-2540</wp:posOffset>
+            </wp:positionH>
+            <wp:positionV relativeFrom="paragraph">
+              <wp:posOffset>68580</wp:posOffset>
+            </wp:positionV>
+            <wp:extent cx="5731510" cy="2377440"/>
+            <wp:effectExtent l="0" t="0" r="2540" b="3810"/>
+            <wp:wrapNone/>
+            <wp:docPr id="1366965470" name="Picture 1"/>
+            <wp:cNvGraphicFramePr>
+              <a:graphicFrameLocks xmlns:a="http://schemas.openxmlformats.org/drawingml/2006/main" noChangeAspect="1"/>
+            </wp:cNvGraphicFramePr>
+            <a:graphic xmlns:a="http://schemas.openxmlformats.org/drawingml/2006/main">
+              <a:graphicData uri="http://schemas.openxmlformats.org/drawingml/2006/picture">
+                <pic:pic xmlns:pic="http://schemas.openxmlformats.org/drawingml/2006/picture">
+                  <pic:nvPicPr>
+                    <pic:cNvPr id="1366965470" name=""/>
+                    <pic:cNvPicPr/>
+                  </pic:nvPicPr>
+                  <pic:blipFill rotWithShape="1">
+                    <a:blip r:embed="rId15">
+                      <a:extLst>
+                        <a:ext uri="{28A0092B-C50C-407E-A947-70E740481C1C}">
+                          <a14:useLocalDpi xmlns:a14="http://schemas.microsoft.com/office/drawing/2010/main" val="0"/>
+                        </a:ext>
+                      </a:extLst>
+                    </a:blip>
+                    <a:srcRect t="1577"/>
+                    <a:stretch/>
+                  </pic:blipFill>
+                  <pic:spPr bwMode="auto">
+                    <a:xfrm>
+                      <a:off x="0" y="0"/>
+                      <a:ext cx="5731510" cy="2377440"/>
+                    </a:xfrm>
+                    <a:prstGeom prst="rect">
+                      <a:avLst/>
+                    </a:prstGeom>
+                    <a:ln>
+                      <a:noFill/>
+                    </a:ln>
+                    <a:extLst>
+                      <a:ext uri="{53640926-AAD7-44D8-BBD7-CCE9431645EC}">
+                        <a14:shadowObscured xmlns:a14="http://schemas.microsoft.com/office/drawing/2010/main"/>
+                      </a:ext>
+                    </a:extLst>
+                  </pic:spPr>
+                </pic:pic>
+              </a:graphicData>
+            </a:graphic>
+            <wp14:sizeRelV relativeFrom="margin">
+              <wp14:pctHeight>0</wp14:pctHeight>
+            </wp14:sizeRelV>
+          </wp:anchor>
+        </w:drawing>
+      </w:r>
+    </w:p>
+    <w:p>
+      <w:pPr>
+        <w:ind w:left="-284"/>
+        <w:rPr>
+          <w:rFonts w:ascii="Consolas" w:hAnsi="Consolas"/>
+          <w:b/>
+          <w:bCs/>
+          <w:lang w:val="en-US"/>
+        </w:rPr>
+      </w:pPr>
+    </w:p>
+    <w:p>
+      <w:pPr>
+        <w:ind w:left="-284"/>
+        <w:rPr>
+          <w:rFonts w:ascii="Consolas" w:hAnsi="Consolas"/>
+          <w:b/>
+          <w:bCs/>
+          <w:lang w:val="en-US"/>
+        </w:rPr>
+      </w:pPr>
+    </w:p>
+    <w:p>
+      <w:pPr>
+        <w:ind w:left="-284"/>
+        <w:rPr>
+          <w:rFonts w:ascii="Consolas" w:hAnsi="Consolas"/>
+          <w:b/>
+          <w:bCs/>
+          <w:lang w:val="en-US"/>
+        </w:rPr>
+      </w:pPr>
+    </w:p>
+    <w:p>
+      <w:pPr>
+        <w:ind w:left="-284"/>
+        <w:rPr>
+          <w:rFonts w:ascii="Consolas" w:hAnsi="Consolas"/>
+          <w:b/>
+          <w:bCs/>
+          <w:lang w:val="en-US"/>
+        </w:rPr>
+      </w:pPr>
+    </w:p>
+    <w:p>
+      <w:pPr>
+        <w:ind w:left="-284"/>
+        <w:rPr>
+          <w:rFonts w:ascii="Consolas" w:hAnsi="Consolas"/>
+          <w:b/>
+          <w:bCs/>
+          <w:lang w:val="en-US"/>
+        </w:rPr>
+      </w:pPr>
+    </w:p>
+    <w:p>
+      <w:pPr>
+        <w:ind w:left="-284"/>
+        <w:rPr>
+          <w:rFonts w:ascii="Consolas" w:hAnsi="Consolas"/>
+          <w:b/>
+          <w:bCs/>
+          <w:lang w:val="en-US"/>
+        </w:rPr>
+      </w:pPr>
+    </w:p>
+    <w:p>
+      <w:pPr>
+        <w:rPr>
+          <w:rFonts w:ascii="Cambria Math" w:hAnsi="Cambria Math"/>
+          <w:sz w:val="28"/>
+          <w:szCs w:val="28"/>
+          <w:lang w:val="en-US"/>
+        </w:rPr>
+      </w:pPr>
+    </w:p>
+    <w:p>
+      <w:pPr>
+        <w:rPr>
+          <w:rFonts w:ascii="Cambria Math" w:hAnsi="Cambria Math"/>
+          <w:sz w:val="28"/>
+          <w:szCs w:val="28"/>
+          <w:lang w:val="en-US"/>
+        </w:rPr>
+      </w:pPr>
+    </w:p>
+    <w:p>
+      <w:pPr>
+        <w:ind w:left="-284"/>
+        <w:rPr>
+          <w:rFonts w:ascii="Cambria Math" w:hAnsi="Cambria Math"/>
+          <w:sz w:val="28"/>
+          <w:szCs w:val="28"/>
+          <w:lang w:val="en-US"/>
+        </w:rPr>
+      </w:pPr>
+      <w:r>
+        <w:rPr>
+          <w:rFonts w:ascii="Cambria Math" w:hAnsi="Cambria Math"/>
+          <w:sz w:val="28"/>
+          <w:szCs w:val="28"/>
+          <w:lang w:val="en-US"/>
+        </w:rPr>
+        <w:tab/>
+        <w:t>- Once verified service status, transmission can be carried on.</w:t>
+      </w:r>
+    </w:p>
+    <w:p>
+      <w:pPr>
+        <w:pStyle w:val="ListParagraph"/>
+        <w:numPr>
+          <w:ilvl w:val="0"/>
+          <w:numId w:val="3"/>
+        </w:numPr>
+        <w:rPr>
+          <w:rFonts w:ascii="Cambria Math" w:hAnsi="Cambria Math"/>
+          <w:sz w:val="28"/>
+          <w:szCs w:val="28"/>
+          <w:lang w:val="en-US"/>
+        </w:rPr>
+      </w:pPr>
+      <w:r>
+        <w:rPr>
+          <w:rFonts w:ascii="Cambria Math" w:hAnsi="Cambria Math"/>
+          <w:sz w:val="28"/>
+          <w:szCs w:val="28"/>
+          <w:lang w:val="en-US"/>
+        </w:rPr>
+        <w:t>Stopping mosquitto services:</w:t>
+      </w:r>
+    </w:p>
+    <w:p>
+      <w:pPr>
+        <w:ind w:left="-284"/>
+        <w:rPr>
+          <w:rFonts w:ascii="Cambria Math" w:hAnsi="Cambria Math"/>
+          <w:sz w:val="28"/>
+          <w:szCs w:val="28"/>
+          <w:lang w:val="en-US"/>
+        </w:rPr>
+      </w:pPr>
+      <w:r>
+        <w:rPr>
+          <w:rFonts w:ascii="Cambria Math" w:hAnsi="Cambria Math"/>
+          <w:sz w:val="28"/>
+          <w:szCs w:val="28"/>
+          <w:lang w:val="en-US"/>
+        </w:rPr>
+        <w:tab/>
+      </w:r>
+      <w:r>
+        <w:rPr>
+          <w:rFonts w:ascii="Cambria Math" w:hAnsi="Cambria Math"/>
+          <w:sz w:val="28"/>
+          <w:szCs w:val="28"/>
+          <w:lang w:val="en-US"/>
+        </w:rPr>
+        <w:tab/>
+        <w:t xml:space="preserve">- </w:t>
+      </w:r>
+      <w:r>
+        <w:rPr>
+          <w:rFonts w:ascii="Consolas" w:hAnsi="Consolas"/>
+          <w:b/>
+          <w:bCs/>
+          <w:highlight w:val="yellow"/>
+          <w:lang w:val="en-US"/>
+        </w:rPr>
+        <w:t>$sudo systemctl stop mosquitto</w:t>
+      </w:r>
+    </w:p>
+    <w:p>
+      <w:pPr>
+        <w:ind w:left="-284"/>
+        <w:rPr>
+          <w:rFonts w:ascii="Cambria Math" w:hAnsi="Cambria Math"/>
+          <w:sz w:val="28"/>
+          <w:szCs w:val="28"/>
+          <w:lang w:val="en-US"/>
+        </w:rPr>
+      </w:pPr>
+    </w:p>
+    <w:p>
+      <w:pPr>
+        <w:pStyle w:val="ListParagraph"/>
+        <w:numPr>
+          <w:ilvl w:val="0"/>
+          <w:numId w:val="2"/>
+        </w:numPr>
+        <w:ind w:left="-284" w:right="-613"/>
+        <w:rPr>
+          <w:rFonts w:ascii="Palatino Linotype" w:hAnsi="Palatino Linotype"/>
+          <w:b/>
+          <w:bCs/>
+          <w:sz w:val="28"/>
+          <w:szCs w:val="28"/>
+          <w:lang w:val="en-US"/>
+        </w:rPr>
+      </w:pPr>
+      <w:r>
+        <w:rPr>
+          <w:rFonts w:ascii="Palatino Linotype" w:hAnsi="Palatino Linotype"/>
+          <w:b/>
+          <w:bCs/>
+          <w:sz w:val="28"/>
+          <w:szCs w:val="28"/>
+          <w:lang w:val="en-US"/>
+        </w:rPr>
+        <w:t xml:space="preserve">Testing MQTT Services [ Message Transmission: WinOS11 + Ubuntu </w:t>
+      </w:r>
+      <w:proofErr w:type="gramStart"/>
+      <w:r>
+        <w:rPr>
+          <w:rFonts w:ascii="Palatino Linotype" w:hAnsi="Palatino Linotype"/>
+          <w:b/>
+          <w:bCs/>
+          <w:sz w:val="28"/>
+          <w:szCs w:val="28"/>
+          <w:lang w:val="en-US"/>
+        </w:rPr>
+        <w:t>22.04 ]</w:t>
+      </w:r>
+      <w:proofErr w:type="gramEnd"/>
+      <w:r>
+        <w:rPr>
+          <w:rFonts w:ascii="Palatino Linotype" w:hAnsi="Palatino Linotype"/>
+          <w:b/>
+          <w:bCs/>
+          <w:sz w:val="28"/>
+          <w:szCs w:val="28"/>
+          <w:lang w:val="en-US"/>
+        </w:rPr>
+        <w:t>:</w:t>
+      </w:r>
+    </w:p>
+    <w:p>
+      <w:pPr>
+        <w:ind w:left="-284"/>
+        <w:rPr>
+          <w:rFonts w:ascii="Cambria Math" w:hAnsi="Cambria Math"/>
+          <w:sz w:val="28"/>
+          <w:szCs w:val="28"/>
+          <w:lang w:val="en-US"/>
+        </w:rPr>
+      </w:pPr>
+      <w:r>
+        <w:rPr>
+          <w:rFonts w:ascii="Cambria Math" w:hAnsi="Cambria Math"/>
+          <w:sz w:val="28"/>
+          <w:szCs w:val="28"/>
+          <w:lang w:val="en-US"/>
+        </w:rPr>
+        <w:tab/>
+        <w:t>- Open 2 Terminals:</w:t>
+      </w:r>
+    </w:p>
+    <w:p>
+      <w:pPr>
+        <w:ind w:left="-284" w:hanging="142"/>
+        <w:rPr>
+          <w:rFonts w:ascii="Consolas" w:hAnsi="Consolas"/>
+          <w:b/>
+          <w:bCs/>
+          <w:highlight w:val="yellow"/>
+          <w:lang w:val="en-US"/>
+        </w:rPr>
+      </w:pPr>
+      <w:r>
+        <w:rPr>
+          <w:rFonts w:ascii="Cambria Math" w:hAnsi="Cambria Math"/>
+          <w:sz w:val="28"/>
+          <w:szCs w:val="28"/>
+          <w:lang w:val="en-US"/>
+        </w:rPr>
+        <w:tab/>
+      </w:r>
+      <w:r>
+        <w:rPr>
+          <w:rFonts w:ascii="Cambria Math" w:hAnsi="Cambria Math"/>
+          <w:sz w:val="28"/>
+          <w:szCs w:val="28"/>
+          <w:lang w:val="en-US"/>
+        </w:rPr>
+        <w:tab/>
+        <w:t xml:space="preserve"># 1st: </w:t>
+      </w:r>
+      <w:r>
+        <w:rPr>
+          <w:rFonts w:ascii="Consolas" w:hAnsi="Consolas"/>
+          <w:b/>
+          <w:bCs/>
+          <w:highlight w:val="yellow"/>
+          <w:lang w:val="en-US"/>
+        </w:rPr>
+        <w:t>mosquitto_sub.exe -h localhost -t test/topic</w:t>
+      </w:r>
+    </w:p>
+    <w:p>
+      <w:pPr>
+        <w:ind w:left="-284" w:hanging="142"/>
+        <w:rPr>
+          <w:rFonts w:ascii="Consolas" w:hAnsi="Consolas"/>
+          <w:b/>
+          <w:bCs/>
+          <w:highlight w:val="yellow"/>
+          <w:lang w:val="en-US"/>
+        </w:rPr>
+      </w:pPr>
+      <w:r>
+        <w:rPr>
+          <w:rFonts w:ascii="Cambria Math" w:hAnsi="Cambria Math"/>
+          <w:sz w:val="28"/>
+          <w:szCs w:val="28"/>
+          <w:lang w:val="en-US"/>
+        </w:rPr>
+        <w:drawing>
+          <wp:anchor distT="0" distB="0" distL="114300" distR="114300" simplePos="0" relativeHeight="251664384" behindDoc="1" locked="0" layoutInCell="1" allowOverlap="1" wp14:anchorId="799D55A1" wp14:editId="02F73B40">
+            <wp:simplePos x="0" y="0"/>
+            <wp:positionH relativeFrom="margin">
+              <wp:posOffset>-2540</wp:posOffset>
+            </wp:positionH>
+            <wp:positionV relativeFrom="paragraph">
+              <wp:posOffset>71120</wp:posOffset>
+            </wp:positionV>
+            <wp:extent cx="5731510" cy="1420495"/>
+            <wp:effectExtent l="0" t="0" r="2540" b="8255"/>
+            <wp:wrapNone/>
+            <wp:docPr id="478983550" name="Picture 1"/>
+            <wp:cNvGraphicFramePr>
+              <a:graphicFrameLocks xmlns:a="http://schemas.openxmlformats.org/drawingml/2006/main" noChangeAspect="1"/>
+            </wp:cNvGraphicFramePr>
+            <a:graphic xmlns:a="http://schemas.openxmlformats.org/drawingml/2006/main">
+              <a:graphicData uri="http://schemas.openxmlformats.org/drawingml/2006/picture">
+                <pic:pic xmlns:pic="http://schemas.openxmlformats.org/drawingml/2006/picture">
+                  <pic:nvPicPr>
+                    <pic:cNvPr id="478983550" name=""/>
+                    <pic:cNvPicPr/>
+                  </pic:nvPicPr>
+                  <pic:blipFill>
+                    <a:blip r:embed="rId16">
+                      <a:extLst>
+                        <a:ext uri="{28A0092B-C50C-407E-A947-70E740481C1C}">
+                          <a14:useLocalDpi xmlns:a14="http://schemas.microsoft.com/office/drawing/2010/main" val="0"/>
+                        </a:ext>
+                      </a:extLst>
+                    </a:blip>
+                    <a:stretch>
+                      <a:fillRect/>
+                    </a:stretch>
+                  </pic:blipFill>
+                  <pic:spPr>
+                    <a:xfrm>
+                      <a:off x="0" y="0"/>
+                      <a:ext cx="5731510" cy="1420495"/>
+                    </a:xfrm>
+                    <a:prstGeom prst="rect">
+                      <a:avLst/>
+                    </a:prstGeom>
+                  </pic:spPr>
+                </pic:pic>
+              </a:graphicData>
+            </a:graphic>
+            <wp14:sizeRelH relativeFrom="margin">
+              <wp14:pctWidth>0</wp14:pctWidth>
+            </wp14:sizeRelH>
+            <wp14:sizeRelV relativeFrom="margin">
+              <wp14:pctHeight>0</wp14:pctHeight>
+            </wp14:sizeRelV>
+          </wp:anchor>
+        </w:drawing>
+      </w:r>
+    </w:p>
+    <w:p>
+      <w:pPr>
+        <w:ind w:left="-284" w:hanging="142"/>
+        <w:rPr>
+          <w:rFonts w:ascii="Consolas" w:hAnsi="Consolas"/>
+          <w:b/>
+          <w:bCs/>
+          <w:highlight w:val="yellow"/>
+          <w:lang w:val="en-US"/>
+        </w:rPr>
+      </w:pPr>
+    </w:p>
+    <w:p>
+      <w:pPr>
+        <w:ind w:left="-284" w:hanging="142"/>
+        <w:rPr>
+          <w:rFonts w:ascii="Consolas" w:hAnsi="Consolas"/>
+          <w:b/>
+          <w:bCs/>
+          <w:highlight w:val="yellow"/>
+          <w:lang w:val="en-US"/>
+        </w:rPr>
+      </w:pPr>
+    </w:p>
+    <w:p>
+      <w:pPr>
+        <w:ind w:left="-284" w:hanging="142"/>
+        <w:rPr>
+          <w:rFonts w:ascii="Consolas" w:hAnsi="Consolas"/>
+          <w:b/>
+          <w:bCs/>
+          <w:highlight w:val="yellow"/>
+          <w:lang w:val="en-US"/>
+        </w:rPr>
+      </w:pPr>
+    </w:p>
+    <w:p>
+      <w:pPr>
+        <w:rPr>
+          <w:rFonts w:ascii="Consolas" w:hAnsi="Consolas"/>
+          <w:b/>
+          <w:bCs/>
+          <w:lang w:val="en-US"/>
+        </w:rPr>
+      </w:pPr>
+    </w:p>
+    <w:p>
+      <w:pPr>
+        <w:rPr>
+          <w:rFonts w:ascii="Cambria Math" w:hAnsi="Cambria Math"/>
+          <w:sz w:val="28"/>
+          <w:szCs w:val="28"/>
+          <w:lang w:val="en-US"/>
+        </w:rPr>
+      </w:pPr>
+    </w:p>
+    <w:p>
+      <w:pPr>
+        <w:ind w:left="-284" w:right="-755" w:hanging="142"/>
+        <w:rPr>
+          <w:rFonts w:ascii="Consolas" w:hAnsi="Consolas"/>
+          <w:b/>
+          <w:bCs/>
+          <w:lang w:val="en-US"/>
+        </w:rPr>
+      </w:pPr>
+      <w:r>
+        <w:rPr>
+          <w:rFonts w:ascii="Cambria Math" w:hAnsi="Cambria Math"/>
+          <w:sz w:val="28"/>
+          <w:szCs w:val="28"/>
+          <w:lang w:val="en-US"/>
+        </w:rPr>
+        <w:tab/>
+      </w:r>
+      <w:r>
+        <w:rPr>
+          <w:rFonts w:ascii="Cambria Math" w:hAnsi="Cambria Math"/>
+          <w:sz w:val="28"/>
+          <w:szCs w:val="28"/>
+          <w:lang w:val="en-US"/>
+        </w:rPr>
+        <w:tab/>
+        <w:t xml:space="preserve"># 2nd: </w:t>
+      </w:r>
+      <w:r>
+        <w:rPr>
+          <w:rFonts w:ascii="Consolas" w:hAnsi="Consolas"/>
+          <w:b/>
+          <w:bCs/>
+          <w:highlight w:val="yellow"/>
+          <w:lang w:val="en-US"/>
+        </w:rPr>
+        <w:t>mosquitto_pub.exe -h localhost -t test/topic -m " Light was here! "</w:t>
+      </w:r>
+    </w:p>
+    <w:p>
+      <w:pPr>
+        <w:ind w:left="-284" w:right="-755" w:hanging="142"/>
+        <w:rPr>
+          <w:rFonts w:ascii="Consolas" w:hAnsi="Consolas"/>
+          <w:b/>
+          <w:bCs/>
+          <w:lang w:val="en-US"/>
+        </w:rPr>
+      </w:pPr>
+      <w:r>
+        <w:rPr>
+          <w:rFonts w:ascii="Cambria Math" w:hAnsi="Cambria Math"/>
+          <w:sz w:val="28"/>
+          <w:szCs w:val="28"/>
+          <w:lang w:val="en-US"/>
+        </w:rPr>
+        <w:drawing>
+          <wp:anchor distT="0" distB="0" distL="114300" distR="114300" simplePos="0" relativeHeight="251666432" behindDoc="1" locked="0" layoutInCell="1" allowOverlap="1" wp14:anchorId="4AD8F8BB" wp14:editId="50A16557">
+            <wp:simplePos x="0" y="0"/>
+            <wp:positionH relativeFrom="margin">
+              <wp:align>right</wp:align>
+            </wp:positionH>
+            <wp:positionV relativeFrom="paragraph">
+              <wp:posOffset>10160</wp:posOffset>
+            </wp:positionV>
+            <wp:extent cx="5731510" cy="971550"/>
+            <wp:effectExtent l="0" t="0" r="2540" b="0"/>
+            <wp:wrapNone/>
+            <wp:docPr id="16768683" name="Picture 1"/>
+            <wp:cNvGraphicFramePr>
+              <a:graphicFrameLocks xmlns:a="http://schemas.openxmlformats.org/drawingml/2006/main" noChangeAspect="1"/>
+            </wp:cNvGraphicFramePr>
+            <a:graphic xmlns:a="http://schemas.openxmlformats.org/drawingml/2006/main">
+              <a:graphicData uri="http://schemas.openxmlformats.org/drawingml/2006/picture">
+                <pic:pic xmlns:pic="http://schemas.openxmlformats.org/drawingml/2006/picture">
+                  <pic:nvPicPr>
+                    <pic:cNvPr id="16768683" name=""/>
+                    <pic:cNvPicPr/>
+                  </pic:nvPicPr>
+                  <pic:blipFill rotWithShape="1">
+                    <a:blip r:embed="rId17">
+                      <a:extLst>
+                        <a:ext uri="{28A0092B-C50C-407E-A947-70E740481C1C}">
+                          <a14:useLocalDpi xmlns:a14="http://schemas.microsoft.com/office/drawing/2010/main" val="0"/>
+                        </a:ext>
+                      </a:extLst>
+                    </a:blip>
+                    <a:srcRect b="3042"/>
+                    <a:stretch/>
+                  </pic:blipFill>
+                  <pic:spPr bwMode="auto">
+                    <a:xfrm>
+                      <a:off x="0" y="0"/>
+                      <a:ext cx="5731510" cy="971550"/>
+                    </a:xfrm>
+                    <a:prstGeom prst="rect">
+                      <a:avLst/>
+                    </a:prstGeom>
+                    <a:ln>
+                      <a:noFill/>
+                    </a:ln>
+                    <a:extLst>
+                      <a:ext uri="{53640926-AAD7-44D8-BBD7-CCE9431645EC}">
+                        <a14:shadowObscured xmlns:a14="http://schemas.microsoft.com/office/drawing/2010/main"/>
+                      </a:ext>
+                    </a:extLst>
+                  </pic:spPr>
+                </pic:pic>
+              </a:graphicData>
+            </a:graphic>
+            <wp14:sizeRelV relativeFrom="margin">
+              <wp14:pctHeight>0</wp14:pctHeight>
+            </wp14:sizeRelV>
+          </wp:anchor>
+        </w:drawing>
+      </w:r>
+    </w:p>
+    <w:p>
+      <w:pPr>
+        <w:ind w:left="-284" w:right="-755" w:hanging="142"/>
+        <w:rPr>
+          <w:rFonts w:ascii="Consolas" w:hAnsi="Consolas"/>
+          <w:b/>
+          <w:bCs/>
+          <w:lang w:val="en-US"/>
+        </w:rPr>
+      </w:pPr>
+    </w:p>
+    <w:p>
+      <w:pPr>
+        <w:ind w:left="-284" w:right="-755" w:hanging="142"/>
+        <w:rPr>
+          <w:rFonts w:ascii="Cambria Math" w:hAnsi="Cambria Math"/>
+          <w:sz w:val="28"/>
+          <w:szCs w:val="28"/>
+          <w:lang w:val="en-US"/>
+        </w:rPr>
+      </w:pPr>
+    </w:p>
+    <w:p>
+      <w:pPr>
+        <w:ind w:left="-284"/>
+        <w:rPr>
+          <w:rFonts w:ascii="Cambria Math" w:hAnsi="Cambria Math"/>
+          <w:sz w:val="28"/>
+          <w:szCs w:val="28"/>
+          <w:lang w:val="en-US"/>
+        </w:rPr>
+      </w:pPr>
+    </w:p>
+    <w:p>
+      <w:pPr>
+        <w:ind w:left="-284"/>
+        <w:rPr>
+          <w:rFonts w:ascii="Cambria Math" w:hAnsi="Cambria Math"/>
+          <w:lang w:val="en-US"/>
+        </w:rPr>
+      </w:pPr>
+      <w:r>
+        <w:rPr>
+          <w:rFonts w:ascii="Cambria Math" w:hAnsi="Cambria Math"/>
+          <w:lang w:val="en-US"/>
+        </w:rPr>
+        <w:t>*Windows Subsystem for Linux</w:t>
+      </w:r>
     </w:p>
     <w:sectPr>
       <w:pgSz w:w="11906" w:h="16838"/>
@@ -3279,6 +5153,474 @@
     </w:sectPr>
   </w:body>
 </w:document>
+</file>
+
+<file path=word/numbering.xml><?xml version="1.0" encoding="utf-8"?>
+<w:numbering xmlns:wpc="http://schemas.microsoft.com/office/word/2010/wordprocessingCanvas" xmlns:cx="http://schemas.microsoft.com/office/drawing/2014/chartex" xmlns:cx1="http://schemas.microsoft.com/office/drawing/2015/9/8/chartex" xmlns:cx2="http://schemas.microsoft.com/office/drawing/2015/10/21/chartex" xmlns:cx3="http://schemas.microsoft.com/office/drawing/2016/5/9/chartex" xmlns:cx4="http://schemas.microsoft.com/office/drawing/2016/5/10/chartex" xmlns:cx5="http://schemas.microsoft.com/office/drawing/2016/5/11/chartex" xmlns:cx6="http://schemas.microsoft.com/office/drawing/2016/5/12/chartex" xmlns:cx7="http://schemas.microsoft.com/office/drawing/2016/5/13/chartex" xmlns:cx8="http://schemas.microsoft.com/office/drawing/2016/5/14/chartex" xmlns:mc="http://schemas.openxmlformats.org/markup-compatibility/2006" xmlns:aink="http://schemas.microsoft.com/office/drawing/2016/ink" xmlns:am3d="http://schemas.microsoft.com/office/drawing/2017/model3d" xmlns:o="urn:schemas-microsoft-com:office:office" xmlns:oel="http://schemas.microsoft.com/office/2019/extlst" xmlns:r="http://schemas.openxmlformats.org/officeDocument/2006/relationships" xmlns:m="http://schemas.openxmlformats.org/officeDocument/2006/math" xmlns:v="urn:schemas-microsoft-com:vml" xmlns:wp14="http://schemas.microsoft.com/office/word/2010/wordprocessingDrawing" xmlns:wp="http://schemas.openxmlformats.org/drawingml/2006/wordprocessingDrawing" xmlns:w10="urn:schemas-microsoft-com:office:word" xmlns:w="http://schemas.openxmlformats.org/wordprocessingml/2006/main" xmlns:w14="http://schemas.microsoft.com/office/word/2010/wordml" xmlns:w15="http://schemas.microsoft.com/office/word/2012/wordml" xmlns:w16cex="http://schemas.microsoft.com/office/word/2018/wordml/cex" xmlns:w16cid="http://schemas.microsoft.com/office/word/2016/wordml/cid" xmlns:w16="http://schemas.microsoft.com/office/word/2018/wordml" xmlns:w16du="http://schemas.microsoft.com/office/word/2023/wordml/word16du" xmlns:w16sdtdh="http://schemas.microsoft.com/office/word/2020/wordml/sdtdatahash" xmlns:w16se="http://schemas.microsoft.com/office/word/2015/wordml/symex" xmlns:wpg="http://schemas.microsoft.com/office/word/2010/wordprocessingGroup" xmlns:wpi="http://schemas.microsoft.com/office/word/2010/wordprocessingInk" xmlns:wne="http://schemas.microsoft.com/office/word/2006/wordml" xmlns:wps="http://schemas.microsoft.com/office/word/2010/wordprocessingShape" mc:Ignorable="w14 w15 w16se w16cid w16 w16cex w16sdtdh w16du wp14">
+  <w:abstractNum w:abstractNumId="0" w15:restartNumberingAfterBreak="0">
+    <w:nsid w:val="15FD4CFA"/>
+    <w:multiLevelType w:val="hybridMultilevel"/>
+    <w:tmpl w:val="AD2CF6D8"/>
+    <w:lvl w:ilvl="0" w:tplc="40090005">
+      <w:start w:val="1"/>
+      <w:numFmt w:val="bullet"/>
+      <w:lvlText w:val=""/>
+      <w:lvlJc w:val="left"/>
+      <w:pPr>
+        <w:ind w:left="720" w:hanging="360"/>
+      </w:pPr>
+      <w:rPr>
+        <w:rFonts w:ascii="Wingdings" w:hAnsi="Wingdings" w:hint="default"/>
+      </w:rPr>
+    </w:lvl>
+    <w:lvl w:ilvl="1" w:tplc="40090003" w:tentative="1">
+      <w:start w:val="1"/>
+      <w:numFmt w:val="bullet"/>
+      <w:lvlText w:val="o"/>
+      <w:lvlJc w:val="left"/>
+      <w:pPr>
+        <w:ind w:left="1440" w:hanging="360"/>
+      </w:pPr>
+      <w:rPr>
+        <w:rFonts w:ascii="Courier New" w:hAnsi="Courier New" w:cs="Courier New" w:hint="default"/>
+      </w:rPr>
+    </w:lvl>
+    <w:lvl w:ilvl="2" w:tplc="40090005" w:tentative="1">
+      <w:start w:val="1"/>
+      <w:numFmt w:val="bullet"/>
+      <w:lvlText w:val=""/>
+      <w:lvlJc w:val="left"/>
+      <w:pPr>
+        <w:ind w:left="2160" w:hanging="360"/>
+      </w:pPr>
+      <w:rPr>
+        <w:rFonts w:ascii="Wingdings" w:hAnsi="Wingdings" w:hint="default"/>
+      </w:rPr>
+    </w:lvl>
+    <w:lvl w:ilvl="3" w:tplc="40090001" w:tentative="1">
+      <w:start w:val="1"/>
+      <w:numFmt w:val="bullet"/>
+      <w:lvlText w:val=""/>
+      <w:lvlJc w:val="left"/>
+      <w:pPr>
+        <w:ind w:left="2880" w:hanging="360"/>
+      </w:pPr>
+      <w:rPr>
+        <w:rFonts w:ascii="Symbol" w:hAnsi="Symbol" w:hint="default"/>
+      </w:rPr>
+    </w:lvl>
+    <w:lvl w:ilvl="4" w:tplc="40090003" w:tentative="1">
+      <w:start w:val="1"/>
+      <w:numFmt w:val="bullet"/>
+      <w:lvlText w:val="o"/>
+      <w:lvlJc w:val="left"/>
+      <w:pPr>
+        <w:ind w:left="3600" w:hanging="360"/>
+      </w:pPr>
+      <w:rPr>
+        <w:rFonts w:ascii="Courier New" w:hAnsi="Courier New" w:cs="Courier New" w:hint="default"/>
+      </w:rPr>
+    </w:lvl>
+    <w:lvl w:ilvl="5" w:tplc="40090005" w:tentative="1">
+      <w:start w:val="1"/>
+      <w:numFmt w:val="bullet"/>
+      <w:lvlText w:val=""/>
+      <w:lvlJc w:val="left"/>
+      <w:pPr>
+        <w:ind w:left="4320" w:hanging="360"/>
+      </w:pPr>
+      <w:rPr>
+        <w:rFonts w:ascii="Wingdings" w:hAnsi="Wingdings" w:hint="default"/>
+      </w:rPr>
+    </w:lvl>
+    <w:lvl w:ilvl="6" w:tplc="40090001" w:tentative="1">
+      <w:start w:val="1"/>
+      <w:numFmt w:val="bullet"/>
+      <w:lvlText w:val=""/>
+      <w:lvlJc w:val="left"/>
+      <w:pPr>
+        <w:ind w:left="5040" w:hanging="360"/>
+      </w:pPr>
+      <w:rPr>
+        <w:rFonts w:ascii="Symbol" w:hAnsi="Symbol" w:hint="default"/>
+      </w:rPr>
+    </w:lvl>
+    <w:lvl w:ilvl="7" w:tplc="40090003" w:tentative="1">
+      <w:start w:val="1"/>
+      <w:numFmt w:val="bullet"/>
+      <w:lvlText w:val="o"/>
+      <w:lvlJc w:val="left"/>
+      <w:pPr>
+        <w:ind w:left="5760" w:hanging="360"/>
+      </w:pPr>
+      <w:rPr>
+        <w:rFonts w:ascii="Courier New" w:hAnsi="Courier New" w:cs="Courier New" w:hint="default"/>
+      </w:rPr>
+    </w:lvl>
+    <w:lvl w:ilvl="8" w:tplc="40090005" w:tentative="1">
+      <w:start w:val="1"/>
+      <w:numFmt w:val="bullet"/>
+      <w:lvlText w:val=""/>
+      <w:lvlJc w:val="left"/>
+      <w:pPr>
+        <w:ind w:left="6480" w:hanging="360"/>
+      </w:pPr>
+      <w:rPr>
+        <w:rFonts w:ascii="Wingdings" w:hAnsi="Wingdings" w:hint="default"/>
+      </w:rPr>
+    </w:lvl>
+  </w:abstractNum>
+  <w:abstractNum w:abstractNumId="1" w15:restartNumberingAfterBreak="0">
+    <w:nsid w:val="425D2F94"/>
+    <w:multiLevelType w:val="hybridMultilevel"/>
+    <w:tmpl w:val="114ABD82"/>
+    <w:lvl w:ilvl="0" w:tplc="40090001">
+      <w:start w:val="1"/>
+      <w:numFmt w:val="bullet"/>
+      <w:lvlText w:val=""/>
+      <w:lvlJc w:val="left"/>
+      <w:pPr>
+        <w:ind w:left="436" w:hanging="360"/>
+      </w:pPr>
+      <w:rPr>
+        <w:rFonts w:ascii="Symbol" w:hAnsi="Symbol" w:hint="default"/>
+      </w:rPr>
+    </w:lvl>
+    <w:lvl w:ilvl="1" w:tplc="40090003" w:tentative="1">
+      <w:start w:val="1"/>
+      <w:numFmt w:val="bullet"/>
+      <w:lvlText w:val="o"/>
+      <w:lvlJc w:val="left"/>
+      <w:pPr>
+        <w:ind w:left="1156" w:hanging="360"/>
+      </w:pPr>
+      <w:rPr>
+        <w:rFonts w:ascii="Courier New" w:hAnsi="Courier New" w:cs="Courier New" w:hint="default"/>
+      </w:rPr>
+    </w:lvl>
+    <w:lvl w:ilvl="2" w:tplc="40090005" w:tentative="1">
+      <w:start w:val="1"/>
+      <w:numFmt w:val="bullet"/>
+      <w:lvlText w:val=""/>
+      <w:lvlJc w:val="left"/>
+      <w:pPr>
+        <w:ind w:left="1876" w:hanging="360"/>
+      </w:pPr>
+      <w:rPr>
+        <w:rFonts w:ascii="Wingdings" w:hAnsi="Wingdings" w:hint="default"/>
+      </w:rPr>
+    </w:lvl>
+    <w:lvl w:ilvl="3" w:tplc="40090001" w:tentative="1">
+      <w:start w:val="1"/>
+      <w:numFmt w:val="bullet"/>
+      <w:lvlText w:val=""/>
+      <w:lvlJc w:val="left"/>
+      <w:pPr>
+        <w:ind w:left="2596" w:hanging="360"/>
+      </w:pPr>
+      <w:rPr>
+        <w:rFonts w:ascii="Symbol" w:hAnsi="Symbol" w:hint="default"/>
+      </w:rPr>
+    </w:lvl>
+    <w:lvl w:ilvl="4" w:tplc="40090003" w:tentative="1">
+      <w:start w:val="1"/>
+      <w:numFmt w:val="bullet"/>
+      <w:lvlText w:val="o"/>
+      <w:lvlJc w:val="left"/>
+      <w:pPr>
+        <w:ind w:left="3316" w:hanging="360"/>
+      </w:pPr>
+      <w:rPr>
+        <w:rFonts w:ascii="Courier New" w:hAnsi="Courier New" w:cs="Courier New" w:hint="default"/>
+      </w:rPr>
+    </w:lvl>
+    <w:lvl w:ilvl="5" w:tplc="40090005" w:tentative="1">
+      <w:start w:val="1"/>
+      <w:numFmt w:val="bullet"/>
+      <w:lvlText w:val=""/>
+      <w:lvlJc w:val="left"/>
+      <w:pPr>
+        <w:ind w:left="4036" w:hanging="360"/>
+      </w:pPr>
+      <w:rPr>
+        <w:rFonts w:ascii="Wingdings" w:hAnsi="Wingdings" w:hint="default"/>
+      </w:rPr>
+    </w:lvl>
+    <w:lvl w:ilvl="6" w:tplc="40090001" w:tentative="1">
+      <w:start w:val="1"/>
+      <w:numFmt w:val="bullet"/>
+      <w:lvlText w:val=""/>
+      <w:lvlJc w:val="left"/>
+      <w:pPr>
+        <w:ind w:left="4756" w:hanging="360"/>
+      </w:pPr>
+      <w:rPr>
+        <w:rFonts w:ascii="Symbol" w:hAnsi="Symbol" w:hint="default"/>
+      </w:rPr>
+    </w:lvl>
+    <w:lvl w:ilvl="7" w:tplc="40090003" w:tentative="1">
+      <w:start w:val="1"/>
+      <w:numFmt w:val="bullet"/>
+      <w:lvlText w:val="o"/>
+      <w:lvlJc w:val="left"/>
+      <w:pPr>
+        <w:ind w:left="5476" w:hanging="360"/>
+      </w:pPr>
+      <w:rPr>
+        <w:rFonts w:ascii="Courier New" w:hAnsi="Courier New" w:cs="Courier New" w:hint="default"/>
+      </w:rPr>
+    </w:lvl>
+    <w:lvl w:ilvl="8" w:tplc="40090005" w:tentative="1">
+      <w:start w:val="1"/>
+      <w:numFmt w:val="bullet"/>
+      <w:lvlText w:val=""/>
+      <w:lvlJc w:val="left"/>
+      <w:pPr>
+        <w:ind w:left="6196" w:hanging="360"/>
+      </w:pPr>
+      <w:rPr>
+        <w:rFonts w:ascii="Wingdings" w:hAnsi="Wingdings" w:hint="default"/>
+      </w:rPr>
+    </w:lvl>
+  </w:abstractNum>
+  <w:abstractNum w:abstractNumId="2" w15:restartNumberingAfterBreak="0">
+    <w:nsid w:val="568A2C3C"/>
+    <w:multiLevelType w:val="hybridMultilevel"/>
+    <w:tmpl w:val="BC5ED588"/>
+    <w:lvl w:ilvl="0" w:tplc="4009000D">
+      <w:start w:val="1"/>
+      <w:numFmt w:val="bullet"/>
+      <w:lvlText w:val=""/>
+      <w:lvlJc w:val="left"/>
+      <w:pPr>
+        <w:ind w:left="436" w:hanging="360"/>
+      </w:pPr>
+      <w:rPr>
+        <w:rFonts w:ascii="Wingdings" w:hAnsi="Wingdings" w:hint="default"/>
+      </w:rPr>
+    </w:lvl>
+    <w:lvl w:ilvl="1" w:tplc="FFFFFFFF" w:tentative="1">
+      <w:start w:val="1"/>
+      <w:numFmt w:val="bullet"/>
+      <w:lvlText w:val="o"/>
+      <w:lvlJc w:val="left"/>
+      <w:pPr>
+        <w:ind w:left="1156" w:hanging="360"/>
+      </w:pPr>
+      <w:rPr>
+        <w:rFonts w:ascii="Courier New" w:hAnsi="Courier New" w:cs="Courier New" w:hint="default"/>
+      </w:rPr>
+    </w:lvl>
+    <w:lvl w:ilvl="2" w:tplc="FFFFFFFF" w:tentative="1">
+      <w:start w:val="1"/>
+      <w:numFmt w:val="bullet"/>
+      <w:lvlText w:val=""/>
+      <w:lvlJc w:val="left"/>
+      <w:pPr>
+        <w:ind w:left="1876" w:hanging="360"/>
+      </w:pPr>
+      <w:rPr>
+        <w:rFonts w:ascii="Wingdings" w:hAnsi="Wingdings" w:hint="default"/>
+      </w:rPr>
+    </w:lvl>
+    <w:lvl w:ilvl="3" w:tplc="FFFFFFFF" w:tentative="1">
+      <w:start w:val="1"/>
+      <w:numFmt w:val="bullet"/>
+      <w:lvlText w:val=""/>
+      <w:lvlJc w:val="left"/>
+      <w:pPr>
+        <w:ind w:left="2596" w:hanging="360"/>
+      </w:pPr>
+      <w:rPr>
+        <w:rFonts w:ascii="Symbol" w:hAnsi="Symbol" w:hint="default"/>
+      </w:rPr>
+    </w:lvl>
+    <w:lvl w:ilvl="4" w:tplc="FFFFFFFF" w:tentative="1">
+      <w:start w:val="1"/>
+      <w:numFmt w:val="bullet"/>
+      <w:lvlText w:val="o"/>
+      <w:lvlJc w:val="left"/>
+      <w:pPr>
+        <w:ind w:left="3316" w:hanging="360"/>
+      </w:pPr>
+      <w:rPr>
+        <w:rFonts w:ascii="Courier New" w:hAnsi="Courier New" w:cs="Courier New" w:hint="default"/>
+      </w:rPr>
+    </w:lvl>
+    <w:lvl w:ilvl="5" w:tplc="FFFFFFFF" w:tentative="1">
+      <w:start w:val="1"/>
+      <w:numFmt w:val="bullet"/>
+      <w:lvlText w:val=""/>
+      <w:lvlJc w:val="left"/>
+      <w:pPr>
+        <w:ind w:left="4036" w:hanging="360"/>
+      </w:pPr>
+      <w:rPr>
+        <w:rFonts w:ascii="Wingdings" w:hAnsi="Wingdings" w:hint="default"/>
+      </w:rPr>
+    </w:lvl>
+    <w:lvl w:ilvl="6" w:tplc="FFFFFFFF" w:tentative="1">
+      <w:start w:val="1"/>
+      <w:numFmt w:val="bullet"/>
+      <w:lvlText w:val=""/>
+      <w:lvlJc w:val="left"/>
+      <w:pPr>
+        <w:ind w:left="4756" w:hanging="360"/>
+      </w:pPr>
+      <w:rPr>
+        <w:rFonts w:ascii="Symbol" w:hAnsi="Symbol" w:hint="default"/>
+      </w:rPr>
+    </w:lvl>
+    <w:lvl w:ilvl="7" w:tplc="FFFFFFFF" w:tentative="1">
+      <w:start w:val="1"/>
+      <w:numFmt w:val="bullet"/>
+      <w:lvlText w:val="o"/>
+      <w:lvlJc w:val="left"/>
+      <w:pPr>
+        <w:ind w:left="5476" w:hanging="360"/>
+      </w:pPr>
+      <w:rPr>
+        <w:rFonts w:ascii="Courier New" w:hAnsi="Courier New" w:cs="Courier New" w:hint="default"/>
+      </w:rPr>
+    </w:lvl>
+    <w:lvl w:ilvl="8" w:tplc="FFFFFFFF" w:tentative="1">
+      <w:start w:val="1"/>
+      <w:numFmt w:val="bullet"/>
+      <w:lvlText w:val=""/>
+      <w:lvlJc w:val="left"/>
+      <w:pPr>
+        <w:ind w:left="6196" w:hanging="360"/>
+      </w:pPr>
+      <w:rPr>
+        <w:rFonts w:ascii="Wingdings" w:hAnsi="Wingdings" w:hint="default"/>
+      </w:rPr>
+    </w:lvl>
+  </w:abstractNum>
+  <w:abstractNum w:abstractNumId="3" w15:restartNumberingAfterBreak="0">
+    <w:nsid w:val="6C276ED8"/>
+    <w:multiLevelType w:val="hybridMultilevel"/>
+    <w:tmpl w:val="6D500464"/>
+    <w:lvl w:ilvl="0" w:tplc="99F84A78">
+      <w:numFmt w:val="bullet"/>
+      <w:lvlText w:val="-"/>
+      <w:lvlJc w:val="left"/>
+      <w:pPr>
+        <w:ind w:left="361" w:hanging="360"/>
+      </w:pPr>
+      <w:rPr>
+        <w:rFonts w:ascii="Cambria Math" w:eastAsiaTheme="minorHAnsi" w:hAnsi="Cambria Math" w:cstheme="minorBidi" w:hint="default"/>
+      </w:rPr>
+    </w:lvl>
+    <w:lvl w:ilvl="1" w:tplc="40090003" w:tentative="1">
+      <w:start w:val="1"/>
+      <w:numFmt w:val="bullet"/>
+      <w:lvlText w:val="o"/>
+      <w:lvlJc w:val="left"/>
+      <w:pPr>
+        <w:ind w:left="1081" w:hanging="360"/>
+      </w:pPr>
+      <w:rPr>
+        <w:rFonts w:ascii="Courier New" w:hAnsi="Courier New" w:cs="Courier New" w:hint="default"/>
+      </w:rPr>
+    </w:lvl>
+    <w:lvl w:ilvl="2" w:tplc="40090005" w:tentative="1">
+      <w:start w:val="1"/>
+      <w:numFmt w:val="bullet"/>
+      <w:lvlText w:val=""/>
+      <w:lvlJc w:val="left"/>
+      <w:pPr>
+        <w:ind w:left="1801" w:hanging="360"/>
+      </w:pPr>
+      <w:rPr>
+        <w:rFonts w:ascii="Wingdings" w:hAnsi="Wingdings" w:hint="default"/>
+      </w:rPr>
+    </w:lvl>
+    <w:lvl w:ilvl="3" w:tplc="40090001" w:tentative="1">
+      <w:start w:val="1"/>
+      <w:numFmt w:val="bullet"/>
+      <w:lvlText w:val=""/>
+      <w:lvlJc w:val="left"/>
+      <w:pPr>
+        <w:ind w:left="2521" w:hanging="360"/>
+      </w:pPr>
+      <w:rPr>
+        <w:rFonts w:ascii="Symbol" w:hAnsi="Symbol" w:hint="default"/>
+      </w:rPr>
+    </w:lvl>
+    <w:lvl w:ilvl="4" w:tplc="40090003" w:tentative="1">
+      <w:start w:val="1"/>
+      <w:numFmt w:val="bullet"/>
+      <w:lvlText w:val="o"/>
+      <w:lvlJc w:val="left"/>
+      <w:pPr>
+        <w:ind w:left="3241" w:hanging="360"/>
+      </w:pPr>
+      <w:rPr>
+        <w:rFonts w:ascii="Courier New" w:hAnsi="Courier New" w:cs="Courier New" w:hint="default"/>
+      </w:rPr>
+    </w:lvl>
+    <w:lvl w:ilvl="5" w:tplc="40090005" w:tentative="1">
+      <w:start w:val="1"/>
+      <w:numFmt w:val="bullet"/>
+      <w:lvlText w:val=""/>
+      <w:lvlJc w:val="left"/>
+      <w:pPr>
+        <w:ind w:left="3961" w:hanging="360"/>
+      </w:pPr>
+      <w:rPr>
+        <w:rFonts w:ascii="Wingdings" w:hAnsi="Wingdings" w:hint="default"/>
+      </w:rPr>
+    </w:lvl>
+    <w:lvl w:ilvl="6" w:tplc="40090001" w:tentative="1">
+      <w:start w:val="1"/>
+      <w:numFmt w:val="bullet"/>
+      <w:lvlText w:val=""/>
+      <w:lvlJc w:val="left"/>
+      <w:pPr>
+        <w:ind w:left="4681" w:hanging="360"/>
+      </w:pPr>
+      <w:rPr>
+        <w:rFonts w:ascii="Symbol" w:hAnsi="Symbol" w:hint="default"/>
+      </w:rPr>
+    </w:lvl>
+    <w:lvl w:ilvl="7" w:tplc="40090003" w:tentative="1">
+      <w:start w:val="1"/>
+      <w:numFmt w:val="bullet"/>
+      <w:lvlText w:val="o"/>
+      <w:lvlJc w:val="left"/>
+      <w:pPr>
+        <w:ind w:left="5401" w:hanging="360"/>
+      </w:pPr>
+      <w:rPr>
+        <w:rFonts w:ascii="Courier New" w:hAnsi="Courier New" w:cs="Courier New" w:hint="default"/>
+      </w:rPr>
+    </w:lvl>
+    <w:lvl w:ilvl="8" w:tplc="40090005" w:tentative="1">
+      <w:start w:val="1"/>
+      <w:numFmt w:val="bullet"/>
+      <w:lvlText w:val=""/>
+      <w:lvlJc w:val="left"/>
+      <w:pPr>
+        <w:ind w:left="6121" w:hanging="360"/>
+      </w:pPr>
+      <w:rPr>
+        <w:rFonts w:ascii="Wingdings" w:hAnsi="Wingdings" w:hint="default"/>
+      </w:rPr>
+    </w:lvl>
+  </w:abstractNum>
+  <w:num w:numId="1" w16cid:durableId="316343147">
+    <w:abstractNumId w:val="1"/>
+  </w:num>
+  <w:num w:numId="2" w16cid:durableId="873468083">
+    <w:abstractNumId w:val="2"/>
+  </w:num>
+  <w:num w:numId="3" w16cid:durableId="1109544071">
+    <w:abstractNumId w:val="0"/>
+  </w:num>
+  <w:num w:numId="4" w16cid:durableId="1994987783">
+    <w:abstractNumId w:val="3"/>
+  </w:num>
+</w:numbering>
 </file>
 
 <file path=word/styles.xml><?xml version="1.0" encoding="utf-8"?>
@@ -3780,6 +6122,17 @@
       <w:u w:val="single"/>
     </w:rPr>
   </w:style>
+  <w:style w:type="paragraph" w:styleId="ListParagraph">
+    <w:name w:val="List Paragraph"/>
+    <w:basedOn w:val="Normal"/>
+    <w:uiPriority w:val="34"/>
+    <w:qFormat/>
+    <w:rsid w:val="000626A7"/>
+    <w:pPr>
+      <w:ind w:left="720"/>
+      <w:contextualSpacing/>
+    </w:pPr>
+  </w:style>
 </w:styles>
 </file>
 

</xml_diff>

<commit_message>
Updated Lab#5 _ RealTime DHT w/ NodeRED
</commit_message>
<xml_diff>
--- a/Lokesh/Lab. Records/IoT Lab. Records.docx
+++ b/Lokesh/Lab. Records/IoT Lab. Records.docx
@@ -3247,12 +3247,13 @@
       <w:pPr>
         <w:jc w:val="center"/>
         <w:rPr>
-          <w:rStyle w:val="Hyperlink"/>
-          <w:rFonts w:ascii="Palatino Linotype" w:hAnsi="Palatino Linotype" w:cs="Cascadia Code"/>
-          <w:b/>
-          <w:bCs/>
-          <w:sz w:val="28"/>
-          <w:szCs w:val="28"/>
+          <w:rFonts w:ascii="Palatino Linotype" w:hAnsi="Palatino Linotype"/>
+          <w:b/>
+          <w:bCs/>
+          <w:color w:val="538135" w:themeColor="accent6" w:themeShade="BF"/>
+          <w:sz w:val="36"/>
+          <w:szCs w:val="36"/>
+          <w:lang w:val="en-US"/>
         </w:rPr>
       </w:pPr>
     </w:p>
@@ -3898,7 +3899,16 @@
           <w:highlight w:val="yellow"/>
           <w:lang w:val="en-US"/>
         </w:rPr>
-        <w:t xml:space="preserve">mosquitto </w:t>
+        <w:t>mosquitto</w:t>
+      </w:r>
+      <w:r>
+        <w:rPr>
+          <w:rFonts w:ascii="Consolas" w:hAnsi="Consolas"/>
+          <w:b/>
+          <w:bCs/>
+          <w:lang w:val="en-US"/>
+        </w:rPr>
+        <w:t xml:space="preserve"> </w:t>
       </w:r>
       <w:r>
         <w:rPr>
@@ -3963,6 +3973,7 @@
       <w:r>
         <w:rPr>
           <w:rFonts w:ascii="Cambria Math" w:hAnsi="Cambria Math"/>
+          <w:noProof/>
           <w:sz w:val="28"/>
           <w:szCs w:val="28"/>
           <w:lang w:val="en-US"/>
@@ -4203,7 +4214,16 @@
           <w:highlight w:val="yellow"/>
           <w:lang w:val="en-US"/>
         </w:rPr>
-        <w:t xml:space="preserve">-22.04 </w:t>
+        <w:t>-22.04</w:t>
+      </w:r>
+      <w:r>
+        <w:rPr>
+          <w:rFonts w:ascii="Consolas" w:hAnsi="Consolas"/>
+          <w:b/>
+          <w:bCs/>
+          <w:lang w:val="en-US"/>
+        </w:rPr>
+        <w:t xml:space="preserve"> </w:t>
       </w:r>
       <w:r>
         <w:rPr>
@@ -4479,6 +4499,7 @@
       <w:r>
         <w:rPr>
           <w:rFonts w:ascii="Cambria Math" w:hAnsi="Cambria Math"/>
+          <w:noProof/>
           <w:sz w:val="28"/>
           <w:szCs w:val="28"/>
           <w:lang w:val="en-US"/>
@@ -4855,6 +4876,7 @@
       <w:r>
         <w:rPr>
           <w:rFonts w:ascii="Cambria Math" w:hAnsi="Cambria Math"/>
+          <w:noProof/>
           <w:sz w:val="28"/>
           <w:szCs w:val="28"/>
           <w:lang w:val="en-US"/>
@@ -5025,6 +5047,7 @@
       <w:r>
         <w:rPr>
           <w:rFonts w:ascii="Cambria Math" w:hAnsi="Cambria Math"/>
+          <w:noProof/>
           <w:sz w:val="28"/>
           <w:szCs w:val="28"/>
           <w:lang w:val="en-US"/>
@@ -5139,9 +5162,2243 @@
         <w:t>*Windows Subsystem for Linux</w:t>
       </w:r>
     </w:p>
+    <w:p>
+      <w:pPr>
+        <w:ind w:left="-284"/>
+        <w:rPr>
+          <w:rFonts w:ascii="Cambria Math" w:hAnsi="Cambria Math"/>
+          <w:lang w:val="en-US"/>
+        </w:rPr>
+      </w:pPr>
+    </w:p>
+    <w:p>
+      <w:pPr>
+        <w:jc w:val="center"/>
+        <w:rPr>
+          <w:rFonts w:ascii="Palatino Linotype" w:hAnsi="Palatino Linotype"/>
+          <w:b/>
+          <w:bCs/>
+          <w:color w:val="538135" w:themeColor="accent6" w:themeShade="BF"/>
+          <w:sz w:val="36"/>
+          <w:szCs w:val="36"/>
+          <w:lang w:val="en-US"/>
+        </w:rPr>
+      </w:pPr>
+      <w:r>
+        <w:rPr>
+          <w:rFonts w:ascii="Cambria Math" w:hAnsi="Cambria Math"/>
+          <w:lang w:val="en-US"/>
+        </w:rPr>
+        <w:br w:type="page"/>
+      </w:r>
+      <w:r>
+        <w:rPr>
+          <w:rFonts w:ascii="Palatino Linotype" w:hAnsi="Palatino Linotype"/>
+          <w:b/>
+          <w:bCs/>
+          <w:color w:val="538135" w:themeColor="accent6" w:themeShade="BF"/>
+          <w:sz w:val="36"/>
+          <w:szCs w:val="36"/>
+          <w:lang w:val="en-US"/>
+        </w:rPr>
+        <w:t>Lab#</w:t>
+      </w:r>
+      <w:r>
+        <w:rPr>
+          <w:rFonts w:ascii="Palatino Linotype" w:hAnsi="Palatino Linotype"/>
+          <w:b/>
+          <w:bCs/>
+          <w:color w:val="538135" w:themeColor="accent6" w:themeShade="BF"/>
+          <w:sz w:val="36"/>
+          <w:szCs w:val="36"/>
+          <w:lang w:val="en-US"/>
+        </w:rPr>
+        <w:t>5</w:t>
+      </w:r>
+    </w:p>
+    <w:p>
+      <w:pPr>
+        <w:pBdr>
+          <w:bottom w:val="single" w:sz="12" w:space="1" w:color="auto"/>
+        </w:pBdr>
+        <w:ind w:left="-284"/>
+        <w:rPr>
+          <w:rFonts w:ascii="Palatino Linotype" w:hAnsi="Palatino Linotype"/>
+          <w:b/>
+          <w:bCs/>
+          <w:sz w:val="36"/>
+          <w:szCs w:val="36"/>
+        </w:rPr>
+      </w:pPr>
+      <w:r>
+        <w:rPr>
+          <w:rFonts w:ascii="Palatino Linotype" w:hAnsi="Palatino Linotype"/>
+          <w:b/>
+          <w:bCs/>
+          <w:sz w:val="36"/>
+          <w:szCs w:val="36"/>
+        </w:rPr>
+        <w:t>Realtime DHT Sensor Data on</w:t>
+      </w:r>
+      <w:r>
+        <w:rPr>
+          <w:rFonts w:ascii="Palatino Linotype" w:hAnsi="Palatino Linotype"/>
+          <w:b/>
+          <w:bCs/>
+          <w:sz w:val="36"/>
+          <w:szCs w:val="36"/>
+        </w:rPr>
+        <w:t xml:space="preserve"> </w:t>
+      </w:r>
+      <w:proofErr w:type="spellStart"/>
+      <w:r>
+        <w:rPr>
+          <w:rFonts w:ascii="Palatino Linotype" w:hAnsi="Palatino Linotype"/>
+          <w:b/>
+          <w:bCs/>
+          <w:sz w:val="36"/>
+          <w:szCs w:val="36"/>
+        </w:rPr>
+        <w:t>NodeRED</w:t>
+      </w:r>
+      <w:proofErr w:type="spellEnd"/>
+      <w:r>
+        <w:rPr>
+          <w:rFonts w:ascii="Palatino Linotype" w:hAnsi="Palatino Linotype"/>
+          <w:b/>
+          <w:bCs/>
+          <w:sz w:val="36"/>
+          <w:szCs w:val="36"/>
+        </w:rPr>
+        <w:t xml:space="preserve"> </w:t>
+      </w:r>
+      <w:r>
+        <w:rPr>
+          <w:rFonts w:ascii="Segoe UI Emoji" w:hAnsi="Segoe UI Emoji" w:cs="Segoe UI Emoji"/>
+          <w:b/>
+          <w:bCs/>
+          <w:sz w:val="36"/>
+          <w:szCs w:val="36"/>
+        </w:rPr>
+        <w:t>🀄</w:t>
+      </w:r>
+    </w:p>
+    <w:p>
+      <w:pPr>
+        <w:pStyle w:val="ListParagraph"/>
+        <w:numPr>
+          <w:ilvl w:val="0"/>
+          <w:numId w:val="5"/>
+        </w:numPr>
+        <w:ind w:left="-284"/>
+        <w:rPr>
+          <w:rFonts w:ascii="Palatino Linotype" w:hAnsi="Palatino Linotype"/>
+          <w:sz w:val="28"/>
+          <w:szCs w:val="28"/>
+        </w:rPr>
+      </w:pPr>
+      <w:r>
+        <w:rPr>
+          <w:rFonts w:ascii="Palatino Linotype" w:hAnsi="Palatino Linotype"/>
+          <w:b/>
+          <w:bCs/>
+          <w:sz w:val="28"/>
+          <w:szCs w:val="28"/>
+        </w:rPr>
+        <w:t>Install Node.js :</w:t>
+      </w:r>
+    </w:p>
+    <w:p>
+      <w:pPr>
+        <w:pStyle w:val="ListParagraph"/>
+        <w:numPr>
+          <w:ilvl w:val="0"/>
+          <w:numId w:val="6"/>
+        </w:numPr>
+        <w:ind w:left="0" w:hanging="284"/>
+        <w:rPr>
+          <w:rFonts w:ascii="Cambria Math" w:hAnsi="Cambria Math"/>
+          <w:sz w:val="24"/>
+          <w:szCs w:val="24"/>
+        </w:rPr>
+      </w:pPr>
+      <w:r>
+        <w:rPr>
+          <w:rFonts w:ascii="Cambria Math" w:hAnsi="Cambria Math"/>
+          <w:sz w:val="24"/>
+          <w:szCs w:val="24"/>
+        </w:rPr>
+        <w:t xml:space="preserve">Installed </w:t>
+      </w:r>
+      <w:r>
+        <w:rPr>
+          <w:rFonts w:ascii="Cambria Math" w:hAnsi="Cambria Math"/>
+          <w:b/>
+          <w:bCs/>
+          <w:sz w:val="24"/>
+          <w:szCs w:val="24"/>
+        </w:rPr>
+        <w:t xml:space="preserve">NodeJS </w:t>
+      </w:r>
+      <w:r>
+        <w:rPr>
+          <w:rFonts w:ascii="Cambria Math" w:hAnsi="Cambria Math"/>
+          <w:sz w:val="24"/>
+          <w:szCs w:val="24"/>
+        </w:rPr>
+        <w:t>from Official Eclipse Page</w:t>
+      </w:r>
+      <w:r>
+        <w:rPr>
+          <w:rFonts w:ascii="Cambria Math" w:hAnsi="Cambria Math"/>
+          <w:sz w:val="24"/>
+          <w:szCs w:val="24"/>
+        </w:rPr>
+        <w:t xml:space="preserve"> [</w:t>
+      </w:r>
+      <w:r>
+        <w:rPr>
+          <w:rFonts w:ascii="Cambria Math" w:hAnsi="Cambria Math"/>
+          <w:sz w:val="24"/>
+          <w:szCs w:val="24"/>
+        </w:rPr>
+        <w:t xml:space="preserve"> </w:t>
+      </w:r>
+      <w:hyperlink r:id="rId18" w:history="1">
+        <w:r>
+          <w:rPr>
+            <w:rStyle w:val="Hyperlink"/>
+            <w:rFonts w:ascii="Cambria Math" w:hAnsi="Cambria Math"/>
+            <w:i/>
+            <w:iCs/>
+            <w:sz w:val="24"/>
+            <w:szCs w:val="24"/>
+          </w:rPr>
+          <w:t>https://nodejs.org/en/download/package-manager</w:t>
+        </w:r>
+      </w:hyperlink>
+      <w:r>
+        <w:rPr>
+          <w:rFonts w:ascii="Cambria Math" w:hAnsi="Cambria Math"/>
+          <w:i/>
+          <w:iCs/>
+          <w:sz w:val="24"/>
+          <w:szCs w:val="24"/>
+        </w:rPr>
+        <w:t xml:space="preserve"> </w:t>
+      </w:r>
+      <w:r>
+        <w:rPr>
+          <w:rFonts w:ascii="Cambria Math" w:hAnsi="Cambria Math"/>
+          <w:sz w:val="24"/>
+          <w:szCs w:val="24"/>
+        </w:rPr>
+        <w:t>].</w:t>
+      </w:r>
+    </w:p>
+    <w:p>
+      <w:pPr>
+        <w:pStyle w:val="ListParagraph"/>
+        <w:numPr>
+          <w:ilvl w:val="0"/>
+          <w:numId w:val="6"/>
+        </w:numPr>
+        <w:ind w:left="0" w:hanging="284"/>
+        <w:rPr>
+          <w:rFonts w:ascii="Cambria Math" w:hAnsi="Cambria Math"/>
+          <w:sz w:val="24"/>
+          <w:szCs w:val="24"/>
+        </w:rPr>
+      </w:pPr>
+      <w:r>
+        <w:rPr>
+          <w:rFonts w:ascii="Cambria Math" w:hAnsi="Cambria Math"/>
+          <w:sz w:val="24"/>
+          <w:szCs w:val="24"/>
+        </w:rPr>
+        <w:t xml:space="preserve">Added node.js to the System Environment Variables PATH [ </w:t>
+      </w:r>
+      <w:r>
+        <w:rPr>
+          <w:rFonts w:ascii="Cambria Math" w:hAnsi="Cambria Math"/>
+          <w:i/>
+          <w:iCs/>
+          <w:sz w:val="24"/>
+          <w:szCs w:val="24"/>
+        </w:rPr>
+        <w:t>C:</w:t>
+      </w:r>
+      <w:r>
+        <w:rPr>
+          <w:rFonts w:ascii="Cambria Math" w:hAnsi="Cambria Math"/>
+          <w:i/>
+          <w:iCs/>
+          <w:sz w:val="24"/>
+          <w:szCs w:val="24"/>
+        </w:rPr>
+        <w:t>/</w:t>
+      </w:r>
+      <w:r>
+        <w:rPr>
+          <w:rFonts w:ascii="Cambria Math" w:hAnsi="Cambria Math"/>
+          <w:i/>
+          <w:iCs/>
+          <w:sz w:val="24"/>
+          <w:szCs w:val="24"/>
+        </w:rPr>
+        <w:t>Users</w:t>
+      </w:r>
+      <w:r>
+        <w:rPr>
+          <w:rFonts w:ascii="Cambria Math" w:hAnsi="Cambria Math"/>
+          <w:i/>
+          <w:iCs/>
+          <w:sz w:val="24"/>
+          <w:szCs w:val="24"/>
+        </w:rPr>
+        <w:t>/</w:t>
+      </w:r>
+      <w:r>
+        <w:rPr>
+          <w:rFonts w:ascii="Cambria Math" w:hAnsi="Cambria Math"/>
+          <w:i/>
+          <w:iCs/>
+          <w:sz w:val="24"/>
+          <w:szCs w:val="24"/>
+        </w:rPr>
+        <w:t>Lokesh Patra</w:t>
+      </w:r>
+      <w:r>
+        <w:rPr>
+          <w:rFonts w:ascii="Cambria Math" w:hAnsi="Cambria Math"/>
+          <w:i/>
+          <w:iCs/>
+          <w:sz w:val="24"/>
+          <w:szCs w:val="24"/>
+        </w:rPr>
+        <w:t>/</w:t>
+      </w:r>
+      <w:proofErr w:type="spellStart"/>
+      <w:r>
+        <w:rPr>
+          <w:rFonts w:ascii="Cambria Math" w:hAnsi="Cambria Math"/>
+          <w:i/>
+          <w:iCs/>
+          <w:sz w:val="24"/>
+          <w:szCs w:val="24"/>
+        </w:rPr>
+        <w:t>AppData</w:t>
+      </w:r>
+      <w:proofErr w:type="spellEnd"/>
+      <w:r>
+        <w:rPr>
+          <w:rFonts w:ascii="Cambria Math" w:hAnsi="Cambria Math"/>
+          <w:i/>
+          <w:iCs/>
+          <w:sz w:val="24"/>
+          <w:szCs w:val="24"/>
+        </w:rPr>
+        <w:t>/</w:t>
+      </w:r>
+      <w:r>
+        <w:rPr>
+          <w:rFonts w:ascii="Cambria Math" w:hAnsi="Cambria Math"/>
+          <w:i/>
+          <w:iCs/>
+          <w:sz w:val="24"/>
+          <w:szCs w:val="24"/>
+        </w:rPr>
+        <w:t>Roaming</w:t>
+      </w:r>
+      <w:r>
+        <w:rPr>
+          <w:rFonts w:ascii="Cambria Math" w:hAnsi="Cambria Math"/>
+          <w:i/>
+          <w:iCs/>
+          <w:sz w:val="24"/>
+          <w:szCs w:val="24"/>
+        </w:rPr>
+        <w:t>/</w:t>
+      </w:r>
+      <w:proofErr w:type="spellStart"/>
+      <w:r>
+        <w:rPr>
+          <w:rFonts w:ascii="Cambria Math" w:hAnsi="Cambria Math"/>
+          <w:i/>
+          <w:iCs/>
+          <w:sz w:val="24"/>
+          <w:szCs w:val="24"/>
+        </w:rPr>
+        <w:t>npm</w:t>
+      </w:r>
+      <w:proofErr w:type="spellEnd"/>
+      <w:r>
+        <w:rPr>
+          <w:rFonts w:ascii="Cambria Math" w:hAnsi="Cambria Math"/>
+          <w:i/>
+          <w:iCs/>
+          <w:sz w:val="24"/>
+          <w:szCs w:val="24"/>
+        </w:rPr>
+        <w:t xml:space="preserve"> </w:t>
+      </w:r>
+      <w:r>
+        <w:rPr>
+          <w:rFonts w:ascii="Cambria Math" w:hAnsi="Cambria Math"/>
+          <w:sz w:val="24"/>
+          <w:szCs w:val="24"/>
+        </w:rPr>
+        <w:t>'</w:t>
+      </w:r>
+      <w:r>
+        <w:rPr>
+          <w:rFonts w:ascii="Cambria Math" w:hAnsi="Cambria Math"/>
+          <w:i/>
+          <w:iCs/>
+          <w:sz w:val="24"/>
+          <w:szCs w:val="24"/>
+        </w:rPr>
+        <w:t xml:space="preserve"> </w:t>
+      </w:r>
+      <w:r>
+        <w:rPr>
+          <w:rFonts w:ascii="Cambria Math" w:hAnsi="Cambria Math"/>
+          <w:sz w:val="24"/>
+          <w:szCs w:val="24"/>
+        </w:rPr>
+        <w:t xml:space="preserve">], which </w:t>
+      </w:r>
+      <w:r>
+        <w:rPr>
+          <w:rFonts w:ascii="Cambria Math" w:hAnsi="Cambria Math"/>
+          <w:b/>
+          <w:bCs/>
+          <w:sz w:val="24"/>
+          <w:szCs w:val="24"/>
+        </w:rPr>
+        <w:t>allows</w:t>
+      </w:r>
+      <w:r>
+        <w:rPr>
+          <w:rFonts w:ascii="Cambria Math" w:hAnsi="Cambria Math"/>
+          <w:sz w:val="24"/>
+          <w:szCs w:val="24"/>
+        </w:rPr>
+        <w:t xml:space="preserve"> us to use </w:t>
+      </w:r>
+      <w:proofErr w:type="spellStart"/>
+      <w:r>
+        <w:rPr>
+          <w:rFonts w:ascii="Cambria Math" w:hAnsi="Cambria Math"/>
+          <w:b/>
+          <w:bCs/>
+          <w:sz w:val="24"/>
+          <w:szCs w:val="24"/>
+        </w:rPr>
+        <w:t>npm</w:t>
+      </w:r>
+      <w:proofErr w:type="spellEnd"/>
+      <w:r>
+        <w:rPr>
+          <w:rFonts w:ascii="Cambria Math" w:hAnsi="Cambria Math"/>
+          <w:sz w:val="24"/>
+          <w:szCs w:val="24"/>
+        </w:rPr>
+        <w:t xml:space="preserve"> commands directly in the Command Prompt or, Terminal.</w:t>
+      </w:r>
+    </w:p>
+    <w:p>
+      <w:pPr>
+        <w:pStyle w:val="ListParagraph"/>
+        <w:numPr>
+          <w:ilvl w:val="0"/>
+          <w:numId w:val="5"/>
+        </w:numPr>
+        <w:ind w:left="-284"/>
+        <w:rPr>
+          <w:rFonts w:ascii="Palatino Linotype" w:hAnsi="Palatino Linotype"/>
+          <w:sz w:val="28"/>
+          <w:szCs w:val="28"/>
+        </w:rPr>
+      </w:pPr>
+      <w:r>
+        <w:rPr>
+          <w:rFonts w:ascii="Palatino Linotype" w:hAnsi="Palatino Linotype"/>
+          <w:b/>
+          <w:bCs/>
+          <w:sz w:val="28"/>
+          <w:szCs w:val="28"/>
+        </w:rPr>
+        <w:t xml:space="preserve">Installing &amp; Initialising </w:t>
+      </w:r>
+      <w:proofErr w:type="spellStart"/>
+      <w:r>
+        <w:rPr>
+          <w:rFonts w:ascii="Palatino Linotype" w:hAnsi="Palatino Linotype"/>
+          <w:b/>
+          <w:bCs/>
+          <w:sz w:val="28"/>
+          <w:szCs w:val="28"/>
+        </w:rPr>
+        <w:t>NodeRED</w:t>
+      </w:r>
+      <w:proofErr w:type="spellEnd"/>
+      <w:r>
+        <w:rPr>
+          <w:rFonts w:ascii="Palatino Linotype" w:hAnsi="Palatino Linotype"/>
+          <w:b/>
+          <w:bCs/>
+          <w:sz w:val="28"/>
+          <w:szCs w:val="28"/>
+        </w:rPr>
+        <w:t>:</w:t>
+      </w:r>
+    </w:p>
+    <w:p>
+      <w:pPr>
+        <w:pStyle w:val="ListParagraph"/>
+        <w:numPr>
+          <w:ilvl w:val="0"/>
+          <w:numId w:val="6"/>
+        </w:numPr>
+        <w:spacing w:line="360" w:lineRule="auto"/>
+        <w:ind w:left="0" w:hanging="284"/>
+        <w:rPr>
+          <w:rFonts w:ascii="Cambria Math" w:hAnsi="Cambria Math"/>
+          <w:sz w:val="24"/>
+          <w:szCs w:val="24"/>
+        </w:rPr>
+      </w:pPr>
+      <w:r>
+        <w:rPr>
+          <w:rFonts w:ascii="Cambria Math" w:hAnsi="Cambria Math"/>
+          <w:sz w:val="24"/>
+          <w:szCs w:val="24"/>
+        </w:rPr>
+        <w:t xml:space="preserve">Open Node.js &gt; </w:t>
+      </w:r>
+      <w:proofErr w:type="spellStart"/>
+      <w:r>
+        <w:rPr>
+          <w:rFonts w:ascii="Consolas" w:hAnsi="Consolas"/>
+          <w:b/>
+          <w:bCs/>
+          <w:sz w:val="24"/>
+          <w:szCs w:val="24"/>
+          <w:highlight w:val="yellow"/>
+        </w:rPr>
+        <w:t>npm</w:t>
+      </w:r>
+      <w:proofErr w:type="spellEnd"/>
+      <w:r>
+        <w:rPr>
+          <w:rFonts w:ascii="Consolas" w:hAnsi="Consolas"/>
+          <w:b/>
+          <w:bCs/>
+          <w:sz w:val="24"/>
+          <w:szCs w:val="24"/>
+          <w:highlight w:val="yellow"/>
+        </w:rPr>
+        <w:t xml:space="preserve"> install node-red-dashboard</w:t>
+      </w:r>
+    </w:p>
+    <w:p>
+      <w:pPr>
+        <w:pStyle w:val="ListParagraph"/>
+        <w:numPr>
+          <w:ilvl w:val="0"/>
+          <w:numId w:val="6"/>
+        </w:numPr>
+        <w:spacing w:line="360" w:lineRule="auto"/>
+        <w:ind w:left="0" w:hanging="284"/>
+        <w:rPr>
+          <w:rFonts w:ascii="Cambria Math" w:hAnsi="Cambria Math"/>
+          <w:sz w:val="24"/>
+          <w:szCs w:val="24"/>
+        </w:rPr>
+      </w:pPr>
+      <w:r>
+        <w:rPr>
+          <w:rFonts w:ascii="Cambria Math" w:hAnsi="Cambria Math"/>
+          <w:sz w:val="24"/>
+          <w:szCs w:val="24"/>
+        </w:rPr>
+        <w:t>[</w:t>
+      </w:r>
+      <w:proofErr w:type="spellStart"/>
+      <w:r>
+        <w:rPr>
+          <w:rFonts w:ascii="Cambria Math" w:hAnsi="Cambria Math"/>
+          <w:sz w:val="24"/>
+          <w:szCs w:val="24"/>
+        </w:rPr>
+        <w:t>PostInstallation</w:t>
+      </w:r>
+      <w:proofErr w:type="spellEnd"/>
+      <w:r>
+        <w:rPr>
+          <w:rFonts w:ascii="Cambria Math" w:hAnsi="Cambria Math"/>
+          <w:sz w:val="24"/>
+          <w:szCs w:val="24"/>
+        </w:rPr>
+        <w:t xml:space="preserve">] &gt; Elevated CMD: </w:t>
+      </w:r>
+      <w:r>
+        <w:rPr>
+          <w:rFonts w:ascii="Consolas" w:hAnsi="Consolas"/>
+          <w:b/>
+          <w:bCs/>
+          <w:highlight w:val="yellow"/>
+        </w:rPr>
+        <w:t>node-red</w:t>
+      </w:r>
+    </w:p>
+    <w:p>
+      <w:pPr>
+        <w:pStyle w:val="ListParagraph"/>
+        <w:numPr>
+          <w:ilvl w:val="0"/>
+          <w:numId w:val="9"/>
+        </w:numPr>
+        <w:spacing w:line="360" w:lineRule="auto"/>
+        <w:rPr>
+          <w:rFonts w:ascii="Cambria Math" w:hAnsi="Cambria Math"/>
+          <w:sz w:val="24"/>
+          <w:szCs w:val="24"/>
+        </w:rPr>
+      </w:pPr>
+      <w:r>
+        <w:rPr>
+          <w:rFonts w:ascii="Cambria Math" w:hAnsi="Cambria Math"/>
+          <w:sz w:val="24"/>
+          <w:szCs w:val="24"/>
+        </w:rPr>
+        <w:t xml:space="preserve">In Client Application, browsed </w:t>
+      </w:r>
+      <w:r>
+        <w:rPr>
+          <w:rFonts w:ascii="Consolas" w:hAnsi="Consolas"/>
+          <w:b/>
+          <w:bCs/>
+          <w:highlight w:val="yellow"/>
+        </w:rPr>
+        <w:t>localhost:1880</w:t>
+      </w:r>
+      <w:r>
+        <w:rPr>
+          <w:rFonts w:ascii="Cambria Math" w:hAnsi="Cambria Math"/>
+          <w:highlight w:val="yellow"/>
+        </w:rPr>
+        <w:t xml:space="preserve"> </w:t>
+      </w:r>
+      <w:r>
+        <w:rPr>
+          <w:rFonts w:ascii="Cambria Math" w:hAnsi="Cambria Math"/>
+          <w:sz w:val="24"/>
+          <w:szCs w:val="24"/>
+        </w:rPr>
+        <w:t xml:space="preserve">[ </w:t>
+      </w:r>
+      <w:r>
+        <w:rPr>
+          <w:rFonts w:ascii="Cambria Math" w:hAnsi="Cambria Math"/>
+          <w:i/>
+          <w:iCs/>
+          <w:sz w:val="24"/>
+          <w:szCs w:val="24"/>
+        </w:rPr>
+        <w:t xml:space="preserve">Accessing </w:t>
+      </w:r>
+      <w:proofErr w:type="spellStart"/>
+      <w:r>
+        <w:rPr>
+          <w:rFonts w:ascii="Cambria Math" w:hAnsi="Cambria Math"/>
+          <w:i/>
+          <w:iCs/>
+          <w:sz w:val="24"/>
+          <w:szCs w:val="24"/>
+        </w:rPr>
+        <w:t>NodeRED</w:t>
+      </w:r>
+      <w:proofErr w:type="spellEnd"/>
+      <w:r>
+        <w:rPr>
+          <w:rFonts w:ascii="Cambria Math" w:hAnsi="Cambria Math"/>
+          <w:sz w:val="24"/>
+          <w:szCs w:val="24"/>
+        </w:rPr>
+        <w:t xml:space="preserve"> ]</w:t>
+      </w:r>
+    </w:p>
+    <w:p>
+      <w:pPr>
+        <w:pStyle w:val="ListParagraph"/>
+        <w:numPr>
+          <w:ilvl w:val="0"/>
+          <w:numId w:val="6"/>
+        </w:numPr>
+        <w:spacing w:line="240" w:lineRule="auto"/>
+        <w:ind w:left="0" w:hanging="284"/>
+        <w:rPr>
+          <w:rFonts w:ascii="Cambria Math" w:hAnsi="Cambria Math"/>
+          <w:sz w:val="24"/>
+          <w:szCs w:val="24"/>
+        </w:rPr>
+      </w:pPr>
+      <w:r>
+        <w:rPr>
+          <w:rFonts w:ascii="Cambria Math" w:hAnsi="Cambria Math"/>
+          <w:sz w:val="24"/>
+          <w:szCs w:val="24"/>
+        </w:rPr>
+        <w:t xml:space="preserve">Inside the </w:t>
+      </w:r>
+      <w:proofErr w:type="spellStart"/>
+      <w:r>
+        <w:rPr>
+          <w:rFonts w:ascii="Cambria Math" w:hAnsi="Cambria Math"/>
+          <w:sz w:val="24"/>
+          <w:szCs w:val="24"/>
+        </w:rPr>
+        <w:t>NodeRED</w:t>
+      </w:r>
+      <w:proofErr w:type="spellEnd"/>
+      <w:r>
+        <w:rPr>
+          <w:rFonts w:ascii="Cambria Math" w:hAnsi="Cambria Math"/>
+          <w:sz w:val="24"/>
+          <w:szCs w:val="24"/>
+        </w:rPr>
+        <w:t xml:space="preserve"> window, a flow was created w/ the nodes as:</w:t>
+      </w:r>
+    </w:p>
+    <w:p>
+      <w:pPr>
+        <w:spacing w:line="240" w:lineRule="auto"/>
+        <w:rPr>
+          <w:rFonts w:ascii="Cambria Math" w:hAnsi="Cambria Math"/>
+          <w:sz w:val="24"/>
+          <w:szCs w:val="24"/>
+        </w:rPr>
+      </w:pPr>
+      <w:r>
+        <w:rPr>
+          <w:rFonts w:ascii="Cambria Math" w:hAnsi="Cambria Math"/>
+          <w:sz w:val="24"/>
+          <w:szCs w:val="24"/>
+        </w:rPr>
+        <w:t xml:space="preserve">            &gt; SERIAL-IN ( </w:t>
+      </w:r>
+      <w:r>
+        <w:rPr>
+          <w:rFonts w:ascii="Cambria Math" w:hAnsi="Cambria Math"/>
+          <w:i/>
+          <w:iCs/>
+          <w:sz w:val="24"/>
+          <w:szCs w:val="24"/>
+        </w:rPr>
+        <w:t>Arduino Uno R3 Board</w:t>
+      </w:r>
+      <w:r>
+        <w:rPr>
+          <w:rFonts w:ascii="Cambria Math" w:hAnsi="Cambria Math"/>
+          <w:sz w:val="24"/>
+          <w:szCs w:val="24"/>
+        </w:rPr>
+        <w:t xml:space="preserve"> )</w:t>
+      </w:r>
+    </w:p>
+    <w:p>
+      <w:pPr>
+        <w:spacing w:line="240" w:lineRule="auto"/>
+        <w:rPr>
+          <w:rFonts w:ascii="Cambria Math" w:hAnsi="Cambria Math"/>
+          <w:sz w:val="24"/>
+          <w:szCs w:val="24"/>
+        </w:rPr>
+      </w:pPr>
+      <w:r>
+        <w:rPr>
+          <w:rFonts w:ascii="Cambria Math" w:hAnsi="Cambria Math"/>
+          <w:sz w:val="24"/>
+          <w:szCs w:val="24"/>
+        </w:rPr>
+        <w:t xml:space="preserve">            &gt; DEBUGGER </w:t>
+      </w:r>
+    </w:p>
+    <w:p>
+      <w:pPr>
+        <w:spacing w:line="240" w:lineRule="auto"/>
+        <w:rPr>
+          <w:rFonts w:ascii="Cambria Math" w:hAnsi="Cambria Math"/>
+          <w:sz w:val="24"/>
+          <w:szCs w:val="24"/>
+        </w:rPr>
+      </w:pPr>
+      <w:r>
+        <w:rPr>
+          <w:rFonts w:ascii="Cambria Math" w:hAnsi="Cambria Math"/>
+          <w:sz w:val="24"/>
+          <w:szCs w:val="24"/>
+        </w:rPr>
+        <w:t>            &gt; DHT FUNCTION</w:t>
+      </w:r>
+    </w:p>
+    <w:p>
+      <w:pPr>
+        <w:spacing w:line="240" w:lineRule="auto"/>
+        <w:rPr>
+          <w:rFonts w:ascii="Cambria Math" w:hAnsi="Cambria Math"/>
+          <w:sz w:val="24"/>
+          <w:szCs w:val="24"/>
+        </w:rPr>
+      </w:pPr>
+      <w:r>
+        <w:rPr>
+          <w:rFonts w:ascii="Cambria Math" w:hAnsi="Cambria Math"/>
+          <w:sz w:val="24"/>
+          <w:szCs w:val="24"/>
+        </w:rPr>
+        <w:t xml:space="preserve">            &gt; 2 GAUGES ( </w:t>
+      </w:r>
+      <w:r>
+        <w:rPr>
+          <w:rFonts w:ascii="Cambria Math" w:hAnsi="Cambria Math"/>
+          <w:i/>
+          <w:iCs/>
+          <w:sz w:val="24"/>
+          <w:szCs w:val="24"/>
+        </w:rPr>
+        <w:t>Humidity &amp; Temperature</w:t>
+      </w:r>
+      <w:r>
+        <w:rPr>
+          <w:rFonts w:ascii="Cambria Math" w:hAnsi="Cambria Math"/>
+          <w:sz w:val="24"/>
+          <w:szCs w:val="24"/>
+        </w:rPr>
+        <w:t xml:space="preserve"> )</w:t>
+      </w:r>
+    </w:p>
+    <w:p>
+      <w:pPr>
+        <w:rPr>
+          <w:rFonts w:ascii="Cambria Math" w:hAnsi="Cambria Math"/>
+        </w:rPr>
+      </w:pPr>
+      <w:r>
+        <w:rPr>
+          <w:noProof/>
+        </w:rPr>
+        <w:drawing>
+          <wp:anchor distT="0" distB="0" distL="114300" distR="114300" simplePos="0" relativeHeight="251667456" behindDoc="1" locked="0" layoutInCell="1" allowOverlap="1" wp14:anchorId="1AD9FBC2" wp14:editId="31B7587E">
+            <wp:simplePos x="0" y="0"/>
+            <wp:positionH relativeFrom="margin">
+              <wp:posOffset>73025</wp:posOffset>
+            </wp:positionH>
+            <wp:positionV relativeFrom="paragraph">
+              <wp:posOffset>108254</wp:posOffset>
+            </wp:positionV>
+            <wp:extent cx="5448300" cy="1901190"/>
+            <wp:effectExtent l="76200" t="95250" r="76200" b="99060"/>
+            <wp:wrapNone/>
+            <wp:docPr id="1626664520" name="Picture 1"/>
+            <wp:cNvGraphicFramePr>
+              <a:graphicFrameLocks xmlns:a="http://schemas.openxmlformats.org/drawingml/2006/main" noChangeAspect="1"/>
+            </wp:cNvGraphicFramePr>
+            <a:graphic xmlns:a="http://schemas.openxmlformats.org/drawingml/2006/main">
+              <a:graphicData uri="http://schemas.openxmlformats.org/drawingml/2006/picture">
+                <pic:pic xmlns:pic="http://schemas.openxmlformats.org/drawingml/2006/picture">
+                  <pic:nvPicPr>
+                    <pic:cNvPr id="0" name="Picture 1"/>
+                    <pic:cNvPicPr>
+                      <a:picLocks noChangeAspect="1" noChangeArrowheads="1"/>
+                    </pic:cNvPicPr>
+                  </pic:nvPicPr>
+                  <pic:blipFill>
+                    <a:blip r:embed="rId19">
+                      <a:extLst>
+                        <a:ext uri="{28A0092B-C50C-407E-A947-70E740481C1C}">
+                          <a14:useLocalDpi xmlns:a14="http://schemas.microsoft.com/office/drawing/2010/main" val="0"/>
+                        </a:ext>
+                      </a:extLst>
+                    </a:blip>
+                    <a:srcRect/>
+                    <a:stretch>
+                      <a:fillRect/>
+                    </a:stretch>
+                  </pic:blipFill>
+                  <pic:spPr bwMode="auto">
+                    <a:xfrm>
+                      <a:off x="0" y="0"/>
+                      <a:ext cx="5448300" cy="1901190"/>
+                    </a:xfrm>
+                    <a:prstGeom prst="rect">
+                      <a:avLst/>
+                    </a:prstGeom>
+                    <a:noFill/>
+                    <a:ln>
+                      <a:solidFill>
+                        <a:schemeClr val="tx1"/>
+                      </a:solidFill>
+                    </a:ln>
+                    <a:effectLst>
+                      <a:glow rad="63500">
+                        <a:schemeClr val="accent5">
+                          <a:satMod val="175000"/>
+                          <a:alpha val="40000"/>
+                        </a:schemeClr>
+                      </a:glow>
+                    </a:effectLst>
+                  </pic:spPr>
+                </pic:pic>
+              </a:graphicData>
+            </a:graphic>
+            <wp14:sizeRelH relativeFrom="margin">
+              <wp14:pctWidth>0</wp14:pctWidth>
+            </wp14:sizeRelH>
+            <wp14:sizeRelV relativeFrom="margin">
+              <wp14:pctHeight>0</wp14:pctHeight>
+            </wp14:sizeRelV>
+          </wp:anchor>
+        </w:drawing>
+      </w:r>
+    </w:p>
+    <w:p>
+      <w:pPr>
+        <w:rPr>
+          <w:rFonts w:ascii="Cambria Math" w:hAnsi="Cambria Math"/>
+        </w:rPr>
+      </w:pPr>
+    </w:p>
+    <w:p>
+      <w:pPr>
+        <w:rPr>
+          <w:rFonts w:ascii="Cambria Math" w:hAnsi="Cambria Math"/>
+        </w:rPr>
+      </w:pPr>
+    </w:p>
+    <w:p>
+      <w:pPr>
+        <w:rPr>
+          <w:rFonts w:ascii="Cambria Math" w:hAnsi="Cambria Math"/>
+        </w:rPr>
+      </w:pPr>
+    </w:p>
+    <w:p>
+      <w:pPr>
+        <w:rPr>
+          <w:rFonts w:ascii="Cambria Math" w:hAnsi="Cambria Math"/>
+        </w:rPr>
+      </w:pPr>
+    </w:p>
+    <w:p>
+      <w:pPr>
+        <w:rPr>
+          <w:rFonts w:ascii="Cambria Math" w:hAnsi="Cambria Math"/>
+        </w:rPr>
+      </w:pPr>
+    </w:p>
+    <w:p>
+      <w:pPr>
+        <w:rPr>
+          <w:rFonts w:ascii="Cambria Math" w:hAnsi="Cambria Math"/>
+        </w:rPr>
+      </w:pPr>
+    </w:p>
+    <w:p>
+      <w:pPr>
+        <w:rPr>
+          <w:rFonts w:ascii="Cambria Math" w:hAnsi="Cambria Math"/>
+        </w:rPr>
+      </w:pPr>
+    </w:p>
+    <w:p>
+      <w:pPr>
+        <w:pStyle w:val="ListParagraph"/>
+        <w:numPr>
+          <w:ilvl w:val="0"/>
+          <w:numId w:val="6"/>
+        </w:numPr>
+        <w:ind w:left="0" w:hanging="284"/>
+        <w:rPr>
+          <w:rFonts w:ascii="Cambria Math" w:hAnsi="Cambria Math"/>
+          <w:sz w:val="24"/>
+          <w:szCs w:val="24"/>
+        </w:rPr>
+      </w:pPr>
+      <w:r>
+        <w:rPr>
+          <w:rFonts w:ascii="Cambria Math" w:hAnsi="Cambria Math"/>
+          <w:sz w:val="24"/>
+          <w:szCs w:val="24"/>
+        </w:rPr>
+        <w:t>Serial In Node: Configured it to read from the correct serial port where my Arduino is</w:t>
+      </w:r>
+      <w:r>
+        <w:rPr>
+          <w:rFonts w:ascii="Cambria Math" w:hAnsi="Cambria Math"/>
+          <w:sz w:val="24"/>
+          <w:szCs w:val="24"/>
+        </w:rPr>
+        <w:t xml:space="preserve"> </w:t>
+      </w:r>
+      <w:r>
+        <w:rPr>
+          <w:rFonts w:ascii="Cambria Math" w:hAnsi="Cambria Math"/>
+          <w:sz w:val="24"/>
+          <w:szCs w:val="24"/>
+        </w:rPr>
+        <w:t>connected (e.g.,</w:t>
+      </w:r>
+      <w:r>
+        <w:rPr>
+          <w:rFonts w:ascii="Cambria Math" w:hAnsi="Cambria Math"/>
+          <w:sz w:val="24"/>
+          <w:szCs w:val="24"/>
+        </w:rPr>
+        <w:t xml:space="preserve"> </w:t>
+      </w:r>
+      <w:r>
+        <w:rPr>
+          <w:rFonts w:ascii="Cambria Math" w:hAnsi="Cambria Math"/>
+          <w:sz w:val="24"/>
+          <w:szCs w:val="24"/>
+        </w:rPr>
+        <w:t>COM11) &gt; Set the baud rate to 9600.</w:t>
+      </w:r>
+    </w:p>
+    <w:p>
+      <w:pPr>
+        <w:pStyle w:val="ListParagraph"/>
+        <w:numPr>
+          <w:ilvl w:val="0"/>
+          <w:numId w:val="6"/>
+        </w:numPr>
+        <w:ind w:left="0" w:hanging="284"/>
+        <w:rPr>
+          <w:rFonts w:ascii="Cambria Math" w:hAnsi="Cambria Math"/>
+          <w:sz w:val="24"/>
+          <w:szCs w:val="24"/>
+        </w:rPr>
+      </w:pPr>
+      <w:r>
+        <w:rPr>
+          <w:rFonts w:ascii="Cambria Math" w:hAnsi="Cambria Math"/>
+          <w:sz w:val="24"/>
+          <w:szCs w:val="24"/>
+        </w:rPr>
+        <w:t>Configure the DHT Function as:</w:t>
+      </w:r>
+    </w:p>
+    <w:p>
+      <w:pPr>
+        <w:spacing w:line="240" w:lineRule="auto"/>
+        <w:rPr>
+          <w:rFonts w:ascii="Consolas" w:hAnsi="Consolas"/>
+          <w:b/>
+          <w:bCs/>
+        </w:rPr>
+      </w:pPr>
+      <w:r>
+        <w:rPr>
+          <w:rFonts w:ascii="Consolas" w:hAnsi="Consolas"/>
+          <w:b/>
+          <w:bCs/>
+        </w:rPr>
+        <w:t xml:space="preserve">var m = </w:t>
+      </w:r>
+      <w:proofErr w:type="spellStart"/>
+      <w:r>
+        <w:rPr>
+          <w:rFonts w:ascii="Consolas" w:hAnsi="Consolas"/>
+          <w:b/>
+          <w:bCs/>
+        </w:rPr>
+        <w:t>msg.payload.split</w:t>
+      </w:r>
+      <w:proofErr w:type="spellEnd"/>
+      <w:r>
+        <w:rPr>
+          <w:rFonts w:ascii="Consolas" w:hAnsi="Consolas"/>
+          <w:b/>
+          <w:bCs/>
+        </w:rPr>
+        <w:t>(',');</w:t>
+      </w:r>
+    </w:p>
+    <w:p>
+      <w:pPr>
+        <w:spacing w:line="240" w:lineRule="auto"/>
+        <w:ind w:firstLine="720"/>
+        <w:rPr>
+          <w:rFonts w:ascii="Consolas" w:hAnsi="Consolas"/>
+          <w:b/>
+          <w:bCs/>
+        </w:rPr>
+      </w:pPr>
+      <w:r>
+        <w:rPr>
+          <w:rFonts w:ascii="Consolas" w:hAnsi="Consolas"/>
+          <w:b/>
+          <w:bCs/>
+        </w:rPr>
+        <w:t>if (</w:t>
+      </w:r>
+      <w:proofErr w:type="spellStart"/>
+      <w:r>
+        <w:rPr>
+          <w:rFonts w:ascii="Consolas" w:hAnsi="Consolas"/>
+          <w:b/>
+          <w:bCs/>
+        </w:rPr>
+        <w:t>m.length</w:t>
+      </w:r>
+      <w:proofErr w:type="spellEnd"/>
+      <w:r>
+        <w:rPr>
+          <w:rFonts w:ascii="Consolas" w:hAnsi="Consolas"/>
+          <w:b/>
+          <w:bCs/>
+        </w:rPr>
+        <w:t xml:space="preserve"> === 2) {</w:t>
+      </w:r>
+    </w:p>
+    <w:p>
+      <w:pPr>
+        <w:spacing w:line="240" w:lineRule="auto"/>
+        <w:ind w:left="720" w:firstLine="720"/>
+        <w:rPr>
+          <w:rFonts w:ascii="Consolas" w:hAnsi="Consolas"/>
+          <w:b/>
+          <w:bCs/>
+        </w:rPr>
+      </w:pPr>
+      <w:r>
+        <w:rPr>
+          <w:rFonts w:ascii="Consolas" w:hAnsi="Consolas"/>
+          <w:b/>
+          <w:bCs/>
+        </w:rPr>
+        <w:t xml:space="preserve">var H = { payload: </w:t>
+      </w:r>
+      <w:proofErr w:type="spellStart"/>
+      <w:r>
+        <w:rPr>
+          <w:rFonts w:ascii="Consolas" w:hAnsi="Consolas"/>
+          <w:b/>
+          <w:bCs/>
+        </w:rPr>
+        <w:t>parseFloat</w:t>
+      </w:r>
+      <w:proofErr w:type="spellEnd"/>
+      <w:r>
+        <w:rPr>
+          <w:rFonts w:ascii="Consolas" w:hAnsi="Consolas"/>
+          <w:b/>
+          <w:bCs/>
+        </w:rPr>
+        <w:t>(m[0]) };</w:t>
+      </w:r>
+    </w:p>
+    <w:p>
+      <w:pPr>
+        <w:spacing w:line="240" w:lineRule="auto"/>
+        <w:rPr>
+          <w:rFonts w:ascii="Consolas" w:hAnsi="Consolas"/>
+          <w:b/>
+          <w:bCs/>
+        </w:rPr>
+      </w:pPr>
+      <w:r>
+        <w:rPr>
+          <w:rFonts w:ascii="Consolas" w:hAnsi="Consolas"/>
+          <w:b/>
+          <w:bCs/>
+        </w:rPr>
+        <w:t xml:space="preserve">            var T = { payload: </w:t>
+      </w:r>
+      <w:proofErr w:type="spellStart"/>
+      <w:r>
+        <w:rPr>
+          <w:rFonts w:ascii="Consolas" w:hAnsi="Consolas"/>
+          <w:b/>
+          <w:bCs/>
+        </w:rPr>
+        <w:t>parseFloat</w:t>
+      </w:r>
+      <w:proofErr w:type="spellEnd"/>
+      <w:r>
+        <w:rPr>
+          <w:rFonts w:ascii="Consolas" w:hAnsi="Consolas"/>
+          <w:b/>
+          <w:bCs/>
+        </w:rPr>
+        <w:t>(m[1]) };</w:t>
+      </w:r>
+    </w:p>
+    <w:p>
+      <w:pPr>
+        <w:spacing w:line="240" w:lineRule="auto"/>
+        <w:rPr>
+          <w:rFonts w:ascii="Consolas" w:hAnsi="Consolas"/>
+          <w:b/>
+          <w:bCs/>
+        </w:rPr>
+      </w:pPr>
+      <w:r>
+        <w:rPr>
+          <w:rFonts w:ascii="Consolas" w:hAnsi="Consolas"/>
+          <w:b/>
+          <w:bCs/>
+        </w:rPr>
+        <w:t>            return [H, T];</w:t>
+      </w:r>
+    </w:p>
+    <w:p>
+      <w:pPr>
+        <w:spacing w:line="240" w:lineRule="auto"/>
+        <w:ind w:firstLine="720"/>
+        <w:rPr>
+          <w:rFonts w:ascii="Consolas" w:hAnsi="Consolas"/>
+          <w:b/>
+          <w:bCs/>
+        </w:rPr>
+      </w:pPr>
+      <w:r>
+        <w:rPr>
+          <w:rFonts w:ascii="Consolas" w:hAnsi="Consolas"/>
+          <w:b/>
+          <w:bCs/>
+        </w:rPr>
+        <w:t>} else {</w:t>
+      </w:r>
+    </w:p>
+    <w:p>
+      <w:pPr>
+        <w:spacing w:line="240" w:lineRule="auto"/>
+        <w:ind w:left="720"/>
+        <w:rPr>
+          <w:rFonts w:ascii="Consolas" w:hAnsi="Consolas"/>
+          <w:b/>
+          <w:bCs/>
+        </w:rPr>
+      </w:pPr>
+      <w:r>
+        <w:rPr>
+          <w:rFonts w:ascii="Consolas" w:hAnsi="Consolas"/>
+          <w:b/>
+          <w:bCs/>
+        </w:rPr>
+        <w:t>return null;</w:t>
+      </w:r>
+      <w:r>
+        <w:rPr>
+          <w:rFonts w:ascii="Consolas" w:hAnsi="Consolas"/>
+          <w:b/>
+          <w:bCs/>
+        </w:rPr>
+        <w:t xml:space="preserve"> </w:t>
+      </w:r>
+      <w:r>
+        <w:rPr>
+          <w:rFonts w:ascii="Consolas" w:hAnsi="Consolas"/>
+          <w:b/>
+          <w:bCs/>
+        </w:rPr>
+        <w:t>}</w:t>
+      </w:r>
+    </w:p>
+    <w:p>
+      <w:pPr>
+        <w:spacing w:line="240" w:lineRule="auto"/>
+        <w:ind w:left="720"/>
+        <w:rPr>
+          <w:rFonts w:ascii="Consolas" w:hAnsi="Consolas"/>
+          <w:b/>
+          <w:bCs/>
+        </w:rPr>
+      </w:pPr>
+    </w:p>
+    <w:p>
+      <w:pPr>
+        <w:pStyle w:val="ListParagraph"/>
+        <w:numPr>
+          <w:ilvl w:val="0"/>
+          <w:numId w:val="6"/>
+        </w:numPr>
+        <w:ind w:left="0" w:hanging="284"/>
+        <w:rPr>
+          <w:rFonts w:ascii="Cambria Math" w:hAnsi="Cambria Math"/>
+          <w:sz w:val="24"/>
+          <w:szCs w:val="24"/>
+        </w:rPr>
+      </w:pPr>
+      <w:r>
+        <w:rPr>
+          <w:rFonts w:ascii="Cambria Math" w:hAnsi="Cambria Math"/>
+          <w:sz w:val="24"/>
+          <w:szCs w:val="24"/>
+        </w:rPr>
+        <w:t>Adjusting Gauge Nodes:</w:t>
+      </w:r>
+    </w:p>
+    <w:p>
+      <w:pPr>
+        <w:ind w:firstLine="142"/>
+        <w:rPr>
+          <w:rFonts w:ascii="Cambria Math" w:hAnsi="Cambria Math"/>
+          <w:sz w:val="24"/>
+          <w:szCs w:val="24"/>
+        </w:rPr>
+      </w:pPr>
+      <w:r>
+        <w:rPr>
+          <w:rFonts w:ascii="Cambria Math" w:hAnsi="Cambria Math"/>
+          <w:sz w:val="24"/>
+          <w:szCs w:val="24"/>
+        </w:rPr>
+        <w:t>Humidity:</w:t>
+      </w:r>
+    </w:p>
+    <w:p>
+      <w:pPr>
+        <w:rPr>
+          <w:rFonts w:ascii="Cambria Math" w:hAnsi="Cambria Math"/>
+          <w:sz w:val="24"/>
+          <w:szCs w:val="24"/>
+        </w:rPr>
+      </w:pPr>
+      <w:r>
+        <w:rPr>
+          <w:rFonts w:ascii="Cambria Math" w:hAnsi="Cambria Math"/>
+          <w:sz w:val="24"/>
+          <w:szCs w:val="24"/>
+        </w:rPr>
+        <w:t xml:space="preserve">        - Title as </w:t>
+      </w:r>
+      <w:r>
+        <w:rPr>
+          <w:rFonts w:ascii="Cambria Math" w:hAnsi="Cambria Math"/>
+          <w:sz w:val="24"/>
+          <w:szCs w:val="24"/>
+        </w:rPr>
+        <w:t xml:space="preserve">“ </w:t>
+      </w:r>
+      <w:r>
+        <w:rPr>
+          <w:rFonts w:ascii="Cambria Math" w:hAnsi="Cambria Math"/>
+          <w:b/>
+          <w:bCs/>
+          <w:sz w:val="24"/>
+          <w:szCs w:val="24"/>
+        </w:rPr>
+        <w:t>Humidity</w:t>
+      </w:r>
+      <w:r>
+        <w:rPr>
+          <w:rFonts w:ascii="Cambria Math" w:hAnsi="Cambria Math"/>
+          <w:b/>
+          <w:bCs/>
+          <w:sz w:val="24"/>
+          <w:szCs w:val="24"/>
+        </w:rPr>
+        <w:t xml:space="preserve"> </w:t>
+      </w:r>
+      <w:r>
+        <w:rPr>
+          <w:rFonts w:ascii="Cambria Math" w:hAnsi="Cambria Math"/>
+          <w:sz w:val="24"/>
+          <w:szCs w:val="24"/>
+        </w:rPr>
+        <w:t>”</w:t>
+      </w:r>
+      <w:r>
+        <w:rPr>
+          <w:rFonts w:ascii="Cambria Math" w:hAnsi="Cambria Math"/>
+          <w:sz w:val="24"/>
+          <w:szCs w:val="24"/>
+        </w:rPr>
+        <w:t>.</w:t>
+      </w:r>
+    </w:p>
+    <w:p>
+      <w:pPr>
+        <w:rPr>
+          <w:rFonts w:ascii="Cambria Math" w:hAnsi="Cambria Math"/>
+          <w:sz w:val="24"/>
+          <w:szCs w:val="24"/>
+        </w:rPr>
+      </w:pPr>
+      <w:r>
+        <w:rPr>
+          <w:rFonts w:ascii="Cambria Math" w:hAnsi="Cambria Math"/>
+          <w:sz w:val="24"/>
+          <w:szCs w:val="24"/>
+        </w:rPr>
+        <w:t xml:space="preserve">        - Value format as </w:t>
+      </w:r>
+      <w:r>
+        <w:rPr>
+          <w:rFonts w:ascii="Cambria Math" w:hAnsi="Cambria Math"/>
+          <w:sz w:val="24"/>
+          <w:szCs w:val="24"/>
+        </w:rPr>
+        <w:t xml:space="preserve">‘ </w:t>
+      </w:r>
+      <w:r>
+        <w:rPr>
+          <w:rFonts w:ascii="Cambria Math" w:hAnsi="Cambria Math"/>
+          <w:b/>
+          <w:bCs/>
+          <w:sz w:val="24"/>
+          <w:szCs w:val="24"/>
+        </w:rPr>
+        <w:t>{{value}}%</w:t>
+      </w:r>
+      <w:r>
+        <w:rPr>
+          <w:rFonts w:ascii="Cambria Math" w:hAnsi="Cambria Math"/>
+          <w:sz w:val="24"/>
+          <w:szCs w:val="24"/>
+        </w:rPr>
+        <w:t xml:space="preserve"> </w:t>
+      </w:r>
+      <w:r>
+        <w:rPr>
+          <w:rFonts w:ascii="Cambria Math" w:hAnsi="Cambria Math"/>
+          <w:sz w:val="24"/>
+          <w:szCs w:val="24"/>
+        </w:rPr>
+        <w:t>’</w:t>
+      </w:r>
+      <w:r>
+        <w:rPr>
+          <w:rFonts w:ascii="Cambria Math" w:hAnsi="Cambria Math"/>
+          <w:sz w:val="24"/>
+          <w:szCs w:val="24"/>
+        </w:rPr>
+        <w:t>.</w:t>
+      </w:r>
+    </w:p>
+    <w:p>
+      <w:pPr>
+        <w:rPr>
+          <w:rFonts w:ascii="Cambria Math" w:hAnsi="Cambria Math"/>
+          <w:sz w:val="24"/>
+          <w:szCs w:val="24"/>
+        </w:rPr>
+      </w:pPr>
+      <w:r>
+        <w:rPr>
+          <w:rFonts w:ascii="Cambria Math" w:hAnsi="Cambria Math"/>
+          <w:sz w:val="24"/>
+          <w:szCs w:val="24"/>
+        </w:rPr>
+        <w:t>        - Minimum value to 0 and the maximum to 100.</w:t>
+      </w:r>
+    </w:p>
+    <w:p>
+      <w:pPr>
+        <w:rPr>
+          <w:rFonts w:ascii="Cambria Math" w:hAnsi="Cambria Math"/>
+          <w:sz w:val="24"/>
+          <w:szCs w:val="24"/>
+        </w:rPr>
+      </w:pPr>
+    </w:p>
+    <w:p>
+      <w:pPr>
+        <w:ind w:firstLine="142"/>
+        <w:rPr>
+          <w:rFonts w:ascii="Cambria Math" w:hAnsi="Cambria Math"/>
+          <w:sz w:val="24"/>
+          <w:szCs w:val="24"/>
+        </w:rPr>
+      </w:pPr>
+      <w:proofErr w:type="spellStart"/>
+      <w:r>
+        <w:rPr>
+          <w:rFonts w:ascii="Cambria Math" w:hAnsi="Cambria Math"/>
+          <w:sz w:val="24"/>
+          <w:szCs w:val="24"/>
+        </w:rPr>
+        <w:t>Temperatue</w:t>
+      </w:r>
+      <w:proofErr w:type="spellEnd"/>
+      <w:r>
+        <w:rPr>
+          <w:rFonts w:ascii="Cambria Math" w:hAnsi="Cambria Math"/>
+          <w:sz w:val="24"/>
+          <w:szCs w:val="24"/>
+        </w:rPr>
+        <w:t>:</w:t>
+      </w:r>
+    </w:p>
+    <w:p>
+      <w:pPr>
+        <w:rPr>
+          <w:rFonts w:ascii="Cambria Math" w:hAnsi="Cambria Math"/>
+          <w:sz w:val="24"/>
+          <w:szCs w:val="24"/>
+        </w:rPr>
+      </w:pPr>
+      <w:r>
+        <w:rPr>
+          <w:rFonts w:ascii="Cambria Math" w:hAnsi="Cambria Math"/>
+          <w:sz w:val="24"/>
+          <w:szCs w:val="24"/>
+        </w:rPr>
+        <w:t xml:space="preserve">        - Title as ' </w:t>
+      </w:r>
+      <w:r>
+        <w:rPr>
+          <w:rFonts w:ascii="Cambria Math" w:hAnsi="Cambria Math"/>
+          <w:b/>
+          <w:bCs/>
+          <w:sz w:val="24"/>
+          <w:szCs w:val="24"/>
+        </w:rPr>
+        <w:t>Temperature</w:t>
+      </w:r>
+      <w:r>
+        <w:rPr>
+          <w:rFonts w:ascii="Cambria Math" w:hAnsi="Cambria Math"/>
+          <w:sz w:val="24"/>
+          <w:szCs w:val="24"/>
+        </w:rPr>
+        <w:t xml:space="preserve"> '</w:t>
+      </w:r>
+      <w:r>
+        <w:rPr>
+          <w:rFonts w:ascii="Cambria Math" w:hAnsi="Cambria Math"/>
+          <w:sz w:val="24"/>
+          <w:szCs w:val="24"/>
+        </w:rPr>
+        <w:t>.</w:t>
+      </w:r>
+    </w:p>
+    <w:p>
+      <w:pPr>
+        <w:rPr>
+          <w:rFonts w:ascii="Cambria Math" w:hAnsi="Cambria Math"/>
+          <w:sz w:val="24"/>
+          <w:szCs w:val="24"/>
+        </w:rPr>
+      </w:pPr>
+      <w:r>
+        <w:rPr>
+          <w:rFonts w:ascii="Cambria Math" w:hAnsi="Cambria Math"/>
+          <w:sz w:val="24"/>
+          <w:szCs w:val="24"/>
+        </w:rPr>
+        <w:t xml:space="preserve">        - Value format as </w:t>
+      </w:r>
+      <w:r>
+        <w:rPr>
+          <w:rFonts w:ascii="Cambria Math" w:hAnsi="Cambria Math"/>
+          <w:sz w:val="24"/>
+          <w:szCs w:val="24"/>
+        </w:rPr>
+        <w:t xml:space="preserve">‘ </w:t>
+      </w:r>
+      <w:r>
+        <w:rPr>
+          <w:rFonts w:ascii="Cambria Math" w:hAnsi="Cambria Math"/>
+          <w:b/>
+          <w:bCs/>
+          <w:sz w:val="24"/>
+          <w:szCs w:val="24"/>
+        </w:rPr>
+        <w:t>{{value}}°C</w:t>
+      </w:r>
+      <w:r>
+        <w:rPr>
+          <w:rFonts w:ascii="Cambria Math" w:hAnsi="Cambria Math"/>
+          <w:b/>
+          <w:bCs/>
+          <w:sz w:val="24"/>
+          <w:szCs w:val="24"/>
+        </w:rPr>
+        <w:t xml:space="preserve"> </w:t>
+      </w:r>
+      <w:r>
+        <w:rPr>
+          <w:rFonts w:ascii="Cambria Math" w:hAnsi="Cambria Math"/>
+          <w:sz w:val="24"/>
+          <w:szCs w:val="24"/>
+        </w:rPr>
+        <w:t>’</w:t>
+      </w:r>
+      <w:r>
+        <w:rPr>
+          <w:rFonts w:ascii="Cambria Math" w:hAnsi="Cambria Math"/>
+          <w:sz w:val="24"/>
+          <w:szCs w:val="24"/>
+        </w:rPr>
+        <w:t>.</w:t>
+      </w:r>
+    </w:p>
+    <w:p>
+      <w:pPr>
+        <w:pStyle w:val="ListParagraph"/>
+        <w:ind w:left="0"/>
+        <w:rPr>
+          <w:rFonts w:ascii="Cambria Math" w:hAnsi="Cambria Math"/>
+          <w:i/>
+          <w:iCs/>
+          <w:color w:val="595959" w:themeColor="text1" w:themeTint="A6"/>
+        </w:rPr>
+      </w:pPr>
+      <w:r>
+        <w:rPr>
+          <w:rFonts w:ascii="Cambria Math" w:hAnsi="Cambria Math"/>
+          <w:i/>
+          <w:iCs/>
+          <w:color w:val="595959" w:themeColor="text1" w:themeTint="A6"/>
+        </w:rPr>
+        <w:t>**</w:t>
+      </w:r>
+      <w:r>
+        <w:rPr>
+          <w:rFonts w:ascii="Cambria Math" w:hAnsi="Cambria Math"/>
+          <w:i/>
+          <w:iCs/>
+          <w:color w:val="595959" w:themeColor="text1" w:themeTint="A6"/>
+        </w:rPr>
+        <w:t>Ensure that Humidity &amp; Temperature are in the same group.</w:t>
+      </w:r>
+    </w:p>
+    <w:p>
+      <w:pPr>
+        <w:pStyle w:val="ListParagraph"/>
+        <w:numPr>
+          <w:ilvl w:val="0"/>
+          <w:numId w:val="5"/>
+        </w:numPr>
+        <w:ind w:left="-284"/>
+        <w:rPr>
+          <w:rFonts w:ascii="Palatino Linotype" w:hAnsi="Palatino Linotype"/>
+          <w:sz w:val="28"/>
+          <w:szCs w:val="28"/>
+        </w:rPr>
+      </w:pPr>
+      <w:r>
+        <w:rPr>
+          <w:rFonts w:ascii="Palatino Linotype" w:hAnsi="Palatino Linotype"/>
+          <w:b/>
+          <w:bCs/>
+          <w:sz w:val="28"/>
+          <w:szCs w:val="28"/>
+        </w:rPr>
+        <w:t xml:space="preserve">Deployment: </w:t>
+      </w:r>
+    </w:p>
+    <w:p>
+      <w:pPr>
+        <w:pStyle w:val="ListParagraph"/>
+        <w:numPr>
+          <w:ilvl w:val="0"/>
+          <w:numId w:val="6"/>
+        </w:numPr>
+        <w:ind w:left="0" w:hanging="284"/>
+        <w:rPr>
+          <w:rFonts w:ascii="Palatino Linotype" w:hAnsi="Palatino Linotype"/>
+          <w:sz w:val="24"/>
+          <w:szCs w:val="24"/>
+        </w:rPr>
+      </w:pPr>
+      <w:r>
+        <w:rPr>
+          <w:rFonts w:ascii="Cambria Math" w:hAnsi="Cambria Math"/>
+          <w:sz w:val="24"/>
+          <w:szCs w:val="24"/>
+        </w:rPr>
+        <w:t>Uploaded DHT11 /22 Sketch to the Arduino Board through its IDE:</w:t>
+      </w:r>
+    </w:p>
+    <w:p>
+      <w:pPr>
+        <w:rPr>
+          <w:rFonts w:ascii="Consolas" w:hAnsi="Consolas"/>
+          <w:b/>
+          <w:bCs/>
+        </w:rPr>
+      </w:pPr>
+      <w:r>
+        <w:rPr>
+          <w:rFonts w:ascii="Consolas" w:hAnsi="Consolas"/>
+          <w:b/>
+          <w:bCs/>
+        </w:rPr>
+        <w:t>#include &lt;</w:t>
+      </w:r>
+      <w:proofErr w:type="spellStart"/>
+      <w:r>
+        <w:rPr>
+          <w:rFonts w:ascii="Consolas" w:hAnsi="Consolas"/>
+          <w:b/>
+          <w:bCs/>
+        </w:rPr>
+        <w:t>DHT.h</w:t>
+      </w:r>
+      <w:proofErr w:type="spellEnd"/>
+      <w:r>
+        <w:rPr>
+          <w:rFonts w:ascii="Consolas" w:hAnsi="Consolas"/>
+          <w:b/>
+          <w:bCs/>
+        </w:rPr>
+        <w:t>&gt;</w:t>
+      </w:r>
+    </w:p>
+    <w:p>
+      <w:pPr>
+        <w:rPr>
+          <w:rFonts w:ascii="Consolas" w:hAnsi="Consolas"/>
+          <w:b/>
+          <w:bCs/>
+        </w:rPr>
+      </w:pPr>
+      <w:r>
+        <w:rPr>
+          <w:rFonts w:ascii="Consolas" w:hAnsi="Consolas"/>
+          <w:b/>
+          <w:bCs/>
+        </w:rPr>
+        <w:t>#define DHTPIN 3</w:t>
+      </w:r>
+    </w:p>
+    <w:p>
+      <w:pPr>
+        <w:rPr>
+          <w:rFonts w:ascii="Consolas" w:hAnsi="Consolas"/>
+          <w:b/>
+          <w:bCs/>
+        </w:rPr>
+      </w:pPr>
+      <w:r>
+        <w:rPr>
+          <w:rFonts w:ascii="Consolas" w:hAnsi="Consolas"/>
+          <w:b/>
+          <w:bCs/>
+        </w:rPr>
+        <w:t>#define DHTTYPE DHT11</w:t>
+      </w:r>
+    </w:p>
+    <w:p>
+      <w:pPr>
+        <w:rPr>
+          <w:rFonts w:ascii="Consolas" w:hAnsi="Consolas"/>
+          <w:b/>
+          <w:bCs/>
+        </w:rPr>
+      </w:pPr>
+      <w:r>
+        <w:rPr>
+          <w:rFonts w:ascii="Consolas" w:hAnsi="Consolas"/>
+          <w:b/>
+          <w:bCs/>
+        </w:rPr>
+        <w:t xml:space="preserve">DHT </w:t>
+      </w:r>
+      <w:proofErr w:type="spellStart"/>
+      <w:r>
+        <w:rPr>
+          <w:rFonts w:ascii="Consolas" w:hAnsi="Consolas"/>
+          <w:b/>
+          <w:bCs/>
+        </w:rPr>
+        <w:t>dht</w:t>
+      </w:r>
+      <w:proofErr w:type="spellEnd"/>
+      <w:r>
+        <w:rPr>
+          <w:rFonts w:ascii="Consolas" w:hAnsi="Consolas"/>
+          <w:b/>
+          <w:bCs/>
+        </w:rPr>
+        <w:t>(DHTPIN, DHTTYPE);</w:t>
+      </w:r>
+    </w:p>
+    <w:p>
+      <w:pPr>
+        <w:rPr>
+          <w:rFonts w:ascii="Consolas" w:hAnsi="Consolas"/>
+          <w:b/>
+          <w:bCs/>
+        </w:rPr>
+      </w:pPr>
+      <w:r>
+        <w:rPr>
+          <w:rFonts w:ascii="Consolas" w:hAnsi="Consolas"/>
+          <w:b/>
+          <w:bCs/>
+        </w:rPr>
+        <w:t>void setup() {</w:t>
+      </w:r>
+    </w:p>
+    <w:p>
+      <w:pPr>
+        <w:ind w:firstLine="720"/>
+        <w:rPr>
+          <w:rFonts w:ascii="Consolas" w:hAnsi="Consolas"/>
+          <w:b/>
+          <w:bCs/>
+        </w:rPr>
+      </w:pPr>
+      <w:proofErr w:type="spellStart"/>
+      <w:r>
+        <w:rPr>
+          <w:rFonts w:ascii="Consolas" w:hAnsi="Consolas"/>
+          <w:b/>
+          <w:bCs/>
+        </w:rPr>
+        <w:t>Serial.begin</w:t>
+      </w:r>
+      <w:proofErr w:type="spellEnd"/>
+      <w:r>
+        <w:rPr>
+          <w:rFonts w:ascii="Consolas" w:hAnsi="Consolas"/>
+          <w:b/>
+          <w:bCs/>
+        </w:rPr>
+        <w:t>(9600);</w:t>
+      </w:r>
+    </w:p>
+    <w:p>
+      <w:pPr>
+        <w:ind w:firstLine="720"/>
+        <w:rPr>
+          <w:rFonts w:ascii="Consolas" w:hAnsi="Consolas"/>
+          <w:b/>
+          <w:bCs/>
+        </w:rPr>
+      </w:pPr>
+      <w:proofErr w:type="spellStart"/>
+      <w:r>
+        <w:rPr>
+          <w:rFonts w:ascii="Consolas" w:hAnsi="Consolas"/>
+          <w:b/>
+          <w:bCs/>
+        </w:rPr>
+        <w:t>dht.begin</w:t>
+      </w:r>
+      <w:proofErr w:type="spellEnd"/>
+      <w:r>
+        <w:rPr>
+          <w:rFonts w:ascii="Consolas" w:hAnsi="Consolas"/>
+          <w:b/>
+          <w:bCs/>
+        </w:rPr>
+        <w:t>();</w:t>
+      </w:r>
+    </w:p>
+    <w:p>
+      <w:pPr>
+        <w:ind w:left="1440"/>
+        <w:rPr>
+          <w:rFonts w:ascii="Consolas" w:hAnsi="Consolas"/>
+          <w:b/>
+          <w:bCs/>
+        </w:rPr>
+      </w:pPr>
+      <w:r>
+        <w:rPr>
+          <w:rFonts w:ascii="Consolas" w:hAnsi="Consolas"/>
+          <w:b/>
+          <w:bCs/>
+        </w:rPr>
+        <w:t xml:space="preserve"> </w:t>
+      </w:r>
+      <w:r>
+        <w:rPr>
+          <w:rFonts w:ascii="Consolas" w:hAnsi="Consolas"/>
+          <w:b/>
+          <w:bCs/>
+        </w:rPr>
+        <w:t xml:space="preserve">}   </w:t>
+      </w:r>
+    </w:p>
+    <w:p>
+      <w:pPr>
+        <w:rPr>
+          <w:rFonts w:ascii="Consolas" w:hAnsi="Consolas"/>
+          <w:b/>
+          <w:bCs/>
+        </w:rPr>
+      </w:pPr>
+      <w:r>
+        <w:rPr>
+          <w:rFonts w:ascii="Consolas" w:hAnsi="Consolas"/>
+          <w:b/>
+          <w:bCs/>
+        </w:rPr>
+        <w:t>void loop()  {</w:t>
+      </w:r>
+    </w:p>
+    <w:p>
+      <w:pPr>
+        <w:ind w:firstLine="720"/>
+        <w:rPr>
+          <w:rFonts w:ascii="Consolas" w:hAnsi="Consolas"/>
+          <w:b/>
+          <w:bCs/>
+        </w:rPr>
+      </w:pPr>
+      <w:r>
+        <w:rPr>
+          <w:rFonts w:ascii="Consolas" w:hAnsi="Consolas"/>
+          <w:b/>
+          <w:bCs/>
+        </w:rPr>
+        <w:t xml:space="preserve">float H = </w:t>
+      </w:r>
+      <w:proofErr w:type="spellStart"/>
+      <w:r>
+        <w:rPr>
+          <w:rFonts w:ascii="Consolas" w:hAnsi="Consolas"/>
+          <w:b/>
+          <w:bCs/>
+        </w:rPr>
+        <w:t>dht.readHumidity</w:t>
+      </w:r>
+      <w:proofErr w:type="spellEnd"/>
+      <w:r>
+        <w:rPr>
+          <w:rFonts w:ascii="Consolas" w:hAnsi="Consolas"/>
+          <w:b/>
+          <w:bCs/>
+        </w:rPr>
+        <w:t>();</w:t>
+      </w:r>
+    </w:p>
+    <w:p>
+      <w:pPr>
+        <w:ind w:firstLine="720"/>
+        <w:rPr>
+          <w:rFonts w:ascii="Consolas" w:hAnsi="Consolas"/>
+          <w:b/>
+          <w:bCs/>
+        </w:rPr>
+      </w:pPr>
+      <w:r>
+        <w:rPr>
+          <w:rFonts w:ascii="Consolas" w:hAnsi="Consolas"/>
+          <w:b/>
+          <w:bCs/>
+        </w:rPr>
+        <w:t xml:space="preserve">float T = </w:t>
+      </w:r>
+      <w:proofErr w:type="spellStart"/>
+      <w:r>
+        <w:rPr>
+          <w:rFonts w:ascii="Consolas" w:hAnsi="Consolas"/>
+          <w:b/>
+          <w:bCs/>
+        </w:rPr>
+        <w:t>dht.readTemperature</w:t>
+      </w:r>
+      <w:proofErr w:type="spellEnd"/>
+      <w:r>
+        <w:rPr>
+          <w:rFonts w:ascii="Consolas" w:hAnsi="Consolas"/>
+          <w:b/>
+          <w:bCs/>
+        </w:rPr>
+        <w:t>();</w:t>
+      </w:r>
+    </w:p>
+    <w:p>
+      <w:pPr>
+        <w:ind w:firstLine="720"/>
+        <w:rPr>
+          <w:rFonts w:ascii="Consolas" w:hAnsi="Consolas"/>
+          <w:b/>
+          <w:bCs/>
+        </w:rPr>
+      </w:pPr>
+      <w:r>
+        <w:rPr>
+          <w:rFonts w:ascii="Consolas" w:hAnsi="Consolas"/>
+          <w:b/>
+          <w:bCs/>
+        </w:rPr>
+        <w:t>if (</w:t>
+      </w:r>
+      <w:proofErr w:type="spellStart"/>
+      <w:r>
+        <w:rPr>
+          <w:rFonts w:ascii="Consolas" w:hAnsi="Consolas"/>
+          <w:b/>
+          <w:bCs/>
+        </w:rPr>
+        <w:t>isnan</w:t>
+      </w:r>
+      <w:proofErr w:type="spellEnd"/>
+      <w:r>
+        <w:rPr>
+          <w:rFonts w:ascii="Consolas" w:hAnsi="Consolas"/>
+          <w:b/>
+          <w:bCs/>
+        </w:rPr>
+        <w:t xml:space="preserve">(H) || </w:t>
+      </w:r>
+      <w:proofErr w:type="spellStart"/>
+      <w:r>
+        <w:rPr>
+          <w:rFonts w:ascii="Consolas" w:hAnsi="Consolas"/>
+          <w:b/>
+          <w:bCs/>
+        </w:rPr>
+        <w:t>isnan</w:t>
+      </w:r>
+      <w:proofErr w:type="spellEnd"/>
+      <w:r>
+        <w:rPr>
+          <w:rFonts w:ascii="Consolas" w:hAnsi="Consolas"/>
+          <w:b/>
+          <w:bCs/>
+        </w:rPr>
+        <w:t>(T)) {</w:t>
+      </w:r>
+    </w:p>
+    <w:p>
+      <w:pPr>
+        <w:ind w:left="720" w:firstLine="720"/>
+        <w:rPr>
+          <w:rFonts w:ascii="Consolas" w:hAnsi="Consolas"/>
+          <w:b/>
+          <w:bCs/>
+        </w:rPr>
+      </w:pPr>
+      <w:proofErr w:type="spellStart"/>
+      <w:r>
+        <w:rPr>
+          <w:rFonts w:ascii="Consolas" w:hAnsi="Consolas"/>
+          <w:b/>
+          <w:bCs/>
+        </w:rPr>
+        <w:t>Serial.println</w:t>
+      </w:r>
+      <w:proofErr w:type="spellEnd"/>
+      <w:r>
+        <w:rPr>
+          <w:rFonts w:ascii="Consolas" w:hAnsi="Consolas"/>
+          <w:b/>
+          <w:bCs/>
+        </w:rPr>
+        <w:t>("Failed to read from DHT sensor!");</w:t>
+      </w:r>
+    </w:p>
+    <w:p>
+      <w:pPr>
+        <w:ind w:firstLine="720"/>
+        <w:rPr>
+          <w:rFonts w:ascii="Consolas" w:hAnsi="Consolas"/>
+          <w:b/>
+          <w:bCs/>
+        </w:rPr>
+      </w:pPr>
+      <w:r>
+        <w:rPr>
+          <w:rFonts w:ascii="Consolas" w:hAnsi="Consolas"/>
+          <w:b/>
+          <w:bCs/>
+        </w:rPr>
+        <w:t>} else {</w:t>
+      </w:r>
+    </w:p>
+    <w:p>
+      <w:pPr>
+        <w:ind w:left="720" w:firstLine="720"/>
+        <w:rPr>
+          <w:rFonts w:ascii="Consolas" w:hAnsi="Consolas"/>
+          <w:b/>
+          <w:bCs/>
+        </w:rPr>
+      </w:pPr>
+      <w:proofErr w:type="spellStart"/>
+      <w:r>
+        <w:rPr>
+          <w:rFonts w:ascii="Consolas" w:hAnsi="Consolas"/>
+          <w:b/>
+          <w:bCs/>
+        </w:rPr>
+        <w:t>Serial.println</w:t>
+      </w:r>
+      <w:proofErr w:type="spellEnd"/>
+      <w:r>
+        <w:rPr>
+          <w:rFonts w:ascii="Consolas" w:hAnsi="Consolas"/>
+          <w:b/>
+          <w:bCs/>
+        </w:rPr>
+        <w:t>(String(H) + "," + String(T));</w:t>
+      </w:r>
+    </w:p>
+    <w:p>
+      <w:pPr>
+        <w:ind w:left="720" w:firstLine="720"/>
+        <w:rPr>
+          <w:rFonts w:ascii="Consolas" w:hAnsi="Consolas"/>
+          <w:b/>
+          <w:bCs/>
+        </w:rPr>
+      </w:pPr>
+      <w:r>
+        <w:rPr>
+          <w:rFonts w:ascii="Consolas" w:hAnsi="Consolas"/>
+          <w:b/>
+          <w:bCs/>
+        </w:rPr>
+        <w:t xml:space="preserve"> </w:t>
+      </w:r>
+      <w:r>
+        <w:rPr>
+          <w:rFonts w:ascii="Consolas" w:hAnsi="Consolas"/>
+          <w:b/>
+          <w:bCs/>
+        </w:rPr>
+        <w:t xml:space="preserve">} </w:t>
+      </w:r>
+    </w:p>
+    <w:p>
+      <w:pPr>
+        <w:ind w:firstLine="720"/>
+        <w:rPr>
+          <w:rFonts w:ascii="Consolas" w:hAnsi="Consolas"/>
+          <w:b/>
+          <w:bCs/>
+        </w:rPr>
+      </w:pPr>
+      <w:r>
+        <w:rPr>
+          <w:rFonts w:ascii="Consolas" w:hAnsi="Consolas"/>
+          <w:b/>
+          <w:bCs/>
+        </w:rPr>
+        <w:t>delay(2000);</w:t>
+      </w:r>
+    </w:p>
+    <w:p>
+      <w:pPr>
+        <w:ind w:left="1440"/>
+        <w:rPr>
+          <w:rFonts w:ascii="Consolas" w:hAnsi="Consolas"/>
+          <w:b/>
+          <w:bCs/>
+        </w:rPr>
+      </w:pPr>
+      <w:r>
+        <w:rPr>
+          <w:rFonts w:ascii="Consolas" w:hAnsi="Consolas"/>
+          <w:b/>
+          <w:bCs/>
+        </w:rPr>
+        <w:t xml:space="preserve"> </w:t>
+      </w:r>
+      <w:r>
+        <w:rPr>
+          <w:rFonts w:ascii="Consolas" w:hAnsi="Consolas"/>
+          <w:b/>
+          <w:bCs/>
+        </w:rPr>
+        <w:t>}</w:t>
+      </w:r>
+    </w:p>
+    <w:p>
+      <w:pPr>
+        <w:pStyle w:val="ListParagraph"/>
+        <w:numPr>
+          <w:ilvl w:val="0"/>
+          <w:numId w:val="6"/>
+        </w:numPr>
+        <w:ind w:left="0" w:hanging="284"/>
+        <w:rPr>
+          <w:rFonts w:ascii="Consolas" w:hAnsi="Consolas"/>
+          <w:b/>
+          <w:bCs/>
+          <w:sz w:val="24"/>
+          <w:szCs w:val="24"/>
+        </w:rPr>
+      </w:pPr>
+      <w:r>
+        <w:rPr>
+          <w:rFonts w:ascii="Cambria Math" w:hAnsi="Cambria Math"/>
+          <w:sz w:val="24"/>
+          <w:szCs w:val="24"/>
+        </w:rPr>
+        <w:t>After uploading this sketch, close the IDE.</w:t>
+      </w:r>
+    </w:p>
+    <w:p>
+      <w:pPr>
+        <w:pStyle w:val="ListParagraph"/>
+        <w:numPr>
+          <w:ilvl w:val="0"/>
+          <w:numId w:val="6"/>
+        </w:numPr>
+        <w:ind w:left="0" w:hanging="284"/>
+        <w:rPr>
+          <w:rFonts w:ascii="Cambria Math" w:hAnsi="Cambria Math"/>
+          <w:sz w:val="24"/>
+          <w:szCs w:val="24"/>
+        </w:rPr>
+      </w:pPr>
+      <w:r>
+        <w:rPr>
+          <w:rFonts w:ascii="Cambria Math" w:hAnsi="Cambria Math"/>
+          <w:sz w:val="24"/>
+          <w:szCs w:val="24"/>
+        </w:rPr>
+        <w:t xml:space="preserve">Deploy the flow in </w:t>
+      </w:r>
+      <w:proofErr w:type="spellStart"/>
+      <w:r>
+        <w:rPr>
+          <w:rFonts w:ascii="Cambria Math" w:hAnsi="Cambria Math"/>
+          <w:sz w:val="24"/>
+          <w:szCs w:val="24"/>
+        </w:rPr>
+        <w:t>NodeRED</w:t>
+      </w:r>
+      <w:proofErr w:type="spellEnd"/>
+      <w:r>
+        <w:rPr>
+          <w:rFonts w:ascii="Cambria Math" w:hAnsi="Cambria Math"/>
+          <w:sz w:val="24"/>
+          <w:szCs w:val="24"/>
+        </w:rPr>
+        <w:t>.</w:t>
+      </w:r>
+    </w:p>
+    <w:p>
+      <w:pPr>
+        <w:pStyle w:val="ListParagraph"/>
+        <w:numPr>
+          <w:ilvl w:val="0"/>
+          <w:numId w:val="6"/>
+        </w:numPr>
+        <w:ind w:left="0" w:hanging="284"/>
+        <w:rPr>
+          <w:rFonts w:ascii="Cambria Math" w:hAnsi="Cambria Math"/>
+          <w:sz w:val="24"/>
+          <w:szCs w:val="24"/>
+        </w:rPr>
+      </w:pPr>
+      <w:r>
+        <w:rPr>
+          <w:rFonts w:ascii="Cambria Math" w:hAnsi="Cambria Math"/>
+          <w:sz w:val="24"/>
+          <w:szCs w:val="24"/>
+        </w:rPr>
+        <w:t>Check the Dashboard in the upper-right corner, for the Humidity and Temperature Gauge.</w:t>
+      </w:r>
+    </w:p>
     <w:sectPr>
       <w:pgSz w:w="11906" w:h="16838"/>
-      <w:pgMar w:top="709" w:right="1440" w:bottom="1440" w:left="1440" w:header="708" w:footer="708" w:gutter="0"/>
+      <w:pgMar w:top="709" w:right="991" w:bottom="1440" w:left="1440" w:header="708" w:footer="708" w:gutter="0"/>
       <w:pgBorders w:offsetFrom="page">
         <w:top w:val="threeDEngrave" w:sz="12" w:space="24" w:color="595959" w:themeColor="text1" w:themeTint="A6"/>
         <w:left w:val="threeDEngrave" w:sz="12" w:space="24" w:color="595959" w:themeColor="text1" w:themeTint="A6"/>
@@ -5158,13 +7415,13 @@
 <file path=word/numbering.xml><?xml version="1.0" encoding="utf-8"?>
 <w:numbering xmlns:wpc="http://schemas.microsoft.com/office/word/2010/wordprocessingCanvas" xmlns:cx="http://schemas.microsoft.com/office/drawing/2014/chartex" xmlns:cx1="http://schemas.microsoft.com/office/drawing/2015/9/8/chartex" xmlns:cx2="http://schemas.microsoft.com/office/drawing/2015/10/21/chartex" xmlns:cx3="http://schemas.microsoft.com/office/drawing/2016/5/9/chartex" xmlns:cx4="http://schemas.microsoft.com/office/drawing/2016/5/10/chartex" xmlns:cx5="http://schemas.microsoft.com/office/drawing/2016/5/11/chartex" xmlns:cx6="http://schemas.microsoft.com/office/drawing/2016/5/12/chartex" xmlns:cx7="http://schemas.microsoft.com/office/drawing/2016/5/13/chartex" xmlns:cx8="http://schemas.microsoft.com/office/drawing/2016/5/14/chartex" xmlns:mc="http://schemas.openxmlformats.org/markup-compatibility/2006" xmlns:aink="http://schemas.microsoft.com/office/drawing/2016/ink" xmlns:am3d="http://schemas.microsoft.com/office/drawing/2017/model3d" xmlns:o="urn:schemas-microsoft-com:office:office" xmlns:oel="http://schemas.microsoft.com/office/2019/extlst" xmlns:r="http://schemas.openxmlformats.org/officeDocument/2006/relationships" xmlns:m="http://schemas.openxmlformats.org/officeDocument/2006/math" xmlns:v="urn:schemas-microsoft-com:vml" xmlns:wp14="http://schemas.microsoft.com/office/word/2010/wordprocessingDrawing" xmlns:wp="http://schemas.openxmlformats.org/drawingml/2006/wordprocessingDrawing" xmlns:w10="urn:schemas-microsoft-com:office:word" xmlns:w="http://schemas.openxmlformats.org/wordprocessingml/2006/main" xmlns:w14="http://schemas.microsoft.com/office/word/2010/wordml" xmlns:w15="http://schemas.microsoft.com/office/word/2012/wordml" xmlns:w16cex="http://schemas.microsoft.com/office/word/2018/wordml/cex" xmlns:w16cid="http://schemas.microsoft.com/office/word/2016/wordml/cid" xmlns:w16="http://schemas.microsoft.com/office/word/2018/wordml" xmlns:w16du="http://schemas.microsoft.com/office/word/2023/wordml/word16du" xmlns:w16sdtdh="http://schemas.microsoft.com/office/word/2020/wordml/sdtdatahash" xmlns:w16se="http://schemas.microsoft.com/office/word/2015/wordml/symex" xmlns:wpg="http://schemas.microsoft.com/office/word/2010/wordprocessingGroup" xmlns:wpi="http://schemas.microsoft.com/office/word/2010/wordprocessingInk" xmlns:wne="http://schemas.microsoft.com/office/word/2006/wordml" xmlns:wps="http://schemas.microsoft.com/office/word/2010/wordprocessingShape" mc:Ignorable="w14 w15 w16se w16cid w16 w16cex w16sdtdh w16du wp14">
   <w:abstractNum w:abstractNumId="0" w15:restartNumberingAfterBreak="0">
-    <w:nsid w:val="15FD4CFA"/>
+    <w:nsid w:val="0DD66C78"/>
     <w:multiLevelType w:val="hybridMultilevel"/>
-    <w:tmpl w:val="AD2CF6D8"/>
-    <w:lvl w:ilvl="0" w:tplc="40090005">
+    <w:tmpl w:val="2A78A4DC"/>
+    <w:lvl w:ilvl="0" w:tplc="4009000D">
       <w:start w:val="1"/>
       <w:numFmt w:val="bullet"/>
-      <w:lvlText w:val=""/>
+      <w:lvlText w:val=""/>
       <w:lvlJc w:val="left"/>
       <w:pPr>
         <w:ind w:left="720" w:hanging="360"/>
@@ -5271,6 +7528,232 @@
     </w:lvl>
   </w:abstractNum>
   <w:abstractNum w:abstractNumId="1" w15:restartNumberingAfterBreak="0">
+    <w:nsid w:val="10930B4C"/>
+    <w:multiLevelType w:val="hybridMultilevel"/>
+    <w:tmpl w:val="022CD510"/>
+    <w:lvl w:ilvl="0" w:tplc="40090005">
+      <w:start w:val="1"/>
+      <w:numFmt w:val="bullet"/>
+      <w:lvlText w:val=""/>
+      <w:lvlJc w:val="left"/>
+      <w:pPr>
+        <w:ind w:left="436" w:hanging="360"/>
+      </w:pPr>
+      <w:rPr>
+        <w:rFonts w:ascii="Wingdings" w:hAnsi="Wingdings" w:hint="default"/>
+      </w:rPr>
+    </w:lvl>
+    <w:lvl w:ilvl="1" w:tplc="40090003" w:tentative="1">
+      <w:start w:val="1"/>
+      <w:numFmt w:val="bullet"/>
+      <w:lvlText w:val="o"/>
+      <w:lvlJc w:val="left"/>
+      <w:pPr>
+        <w:ind w:left="1156" w:hanging="360"/>
+      </w:pPr>
+      <w:rPr>
+        <w:rFonts w:ascii="Courier New" w:hAnsi="Courier New" w:cs="Courier New" w:hint="default"/>
+      </w:rPr>
+    </w:lvl>
+    <w:lvl w:ilvl="2" w:tplc="40090005" w:tentative="1">
+      <w:start w:val="1"/>
+      <w:numFmt w:val="bullet"/>
+      <w:lvlText w:val=""/>
+      <w:lvlJc w:val="left"/>
+      <w:pPr>
+        <w:ind w:left="1876" w:hanging="360"/>
+      </w:pPr>
+      <w:rPr>
+        <w:rFonts w:ascii="Wingdings" w:hAnsi="Wingdings" w:hint="default"/>
+      </w:rPr>
+    </w:lvl>
+    <w:lvl w:ilvl="3" w:tplc="40090001" w:tentative="1">
+      <w:start w:val="1"/>
+      <w:numFmt w:val="bullet"/>
+      <w:lvlText w:val=""/>
+      <w:lvlJc w:val="left"/>
+      <w:pPr>
+        <w:ind w:left="2596" w:hanging="360"/>
+      </w:pPr>
+      <w:rPr>
+        <w:rFonts w:ascii="Symbol" w:hAnsi="Symbol" w:hint="default"/>
+      </w:rPr>
+    </w:lvl>
+    <w:lvl w:ilvl="4" w:tplc="40090003" w:tentative="1">
+      <w:start w:val="1"/>
+      <w:numFmt w:val="bullet"/>
+      <w:lvlText w:val="o"/>
+      <w:lvlJc w:val="left"/>
+      <w:pPr>
+        <w:ind w:left="3316" w:hanging="360"/>
+      </w:pPr>
+      <w:rPr>
+        <w:rFonts w:ascii="Courier New" w:hAnsi="Courier New" w:cs="Courier New" w:hint="default"/>
+      </w:rPr>
+    </w:lvl>
+    <w:lvl w:ilvl="5" w:tplc="40090005" w:tentative="1">
+      <w:start w:val="1"/>
+      <w:numFmt w:val="bullet"/>
+      <w:lvlText w:val=""/>
+      <w:lvlJc w:val="left"/>
+      <w:pPr>
+        <w:ind w:left="4036" w:hanging="360"/>
+      </w:pPr>
+      <w:rPr>
+        <w:rFonts w:ascii="Wingdings" w:hAnsi="Wingdings" w:hint="default"/>
+      </w:rPr>
+    </w:lvl>
+    <w:lvl w:ilvl="6" w:tplc="40090001" w:tentative="1">
+      <w:start w:val="1"/>
+      <w:numFmt w:val="bullet"/>
+      <w:lvlText w:val=""/>
+      <w:lvlJc w:val="left"/>
+      <w:pPr>
+        <w:ind w:left="4756" w:hanging="360"/>
+      </w:pPr>
+      <w:rPr>
+        <w:rFonts w:ascii="Symbol" w:hAnsi="Symbol" w:hint="default"/>
+      </w:rPr>
+    </w:lvl>
+    <w:lvl w:ilvl="7" w:tplc="40090003" w:tentative="1">
+      <w:start w:val="1"/>
+      <w:numFmt w:val="bullet"/>
+      <w:lvlText w:val="o"/>
+      <w:lvlJc w:val="left"/>
+      <w:pPr>
+        <w:ind w:left="5476" w:hanging="360"/>
+      </w:pPr>
+      <w:rPr>
+        <w:rFonts w:ascii="Courier New" w:hAnsi="Courier New" w:cs="Courier New" w:hint="default"/>
+      </w:rPr>
+    </w:lvl>
+    <w:lvl w:ilvl="8" w:tplc="40090005" w:tentative="1">
+      <w:start w:val="1"/>
+      <w:numFmt w:val="bullet"/>
+      <w:lvlText w:val=""/>
+      <w:lvlJc w:val="left"/>
+      <w:pPr>
+        <w:ind w:left="6196" w:hanging="360"/>
+      </w:pPr>
+      <w:rPr>
+        <w:rFonts w:ascii="Wingdings" w:hAnsi="Wingdings" w:hint="default"/>
+      </w:rPr>
+    </w:lvl>
+  </w:abstractNum>
+  <w:abstractNum w:abstractNumId="2" w15:restartNumberingAfterBreak="0">
+    <w:nsid w:val="15FD4CFA"/>
+    <w:multiLevelType w:val="hybridMultilevel"/>
+    <w:tmpl w:val="AD2CF6D8"/>
+    <w:lvl w:ilvl="0" w:tplc="40090005">
+      <w:start w:val="1"/>
+      <w:numFmt w:val="bullet"/>
+      <w:lvlText w:val=""/>
+      <w:lvlJc w:val="left"/>
+      <w:pPr>
+        <w:ind w:left="720" w:hanging="360"/>
+      </w:pPr>
+      <w:rPr>
+        <w:rFonts w:ascii="Wingdings" w:hAnsi="Wingdings" w:hint="default"/>
+      </w:rPr>
+    </w:lvl>
+    <w:lvl w:ilvl="1" w:tplc="40090003" w:tentative="1">
+      <w:start w:val="1"/>
+      <w:numFmt w:val="bullet"/>
+      <w:lvlText w:val="o"/>
+      <w:lvlJc w:val="left"/>
+      <w:pPr>
+        <w:ind w:left="1440" w:hanging="360"/>
+      </w:pPr>
+      <w:rPr>
+        <w:rFonts w:ascii="Courier New" w:hAnsi="Courier New" w:cs="Courier New" w:hint="default"/>
+      </w:rPr>
+    </w:lvl>
+    <w:lvl w:ilvl="2" w:tplc="40090005" w:tentative="1">
+      <w:start w:val="1"/>
+      <w:numFmt w:val="bullet"/>
+      <w:lvlText w:val=""/>
+      <w:lvlJc w:val="left"/>
+      <w:pPr>
+        <w:ind w:left="2160" w:hanging="360"/>
+      </w:pPr>
+      <w:rPr>
+        <w:rFonts w:ascii="Wingdings" w:hAnsi="Wingdings" w:hint="default"/>
+      </w:rPr>
+    </w:lvl>
+    <w:lvl w:ilvl="3" w:tplc="40090001" w:tentative="1">
+      <w:start w:val="1"/>
+      <w:numFmt w:val="bullet"/>
+      <w:lvlText w:val=""/>
+      <w:lvlJc w:val="left"/>
+      <w:pPr>
+        <w:ind w:left="2880" w:hanging="360"/>
+      </w:pPr>
+      <w:rPr>
+        <w:rFonts w:ascii="Symbol" w:hAnsi="Symbol" w:hint="default"/>
+      </w:rPr>
+    </w:lvl>
+    <w:lvl w:ilvl="4" w:tplc="40090003" w:tentative="1">
+      <w:start w:val="1"/>
+      <w:numFmt w:val="bullet"/>
+      <w:lvlText w:val="o"/>
+      <w:lvlJc w:val="left"/>
+      <w:pPr>
+        <w:ind w:left="3600" w:hanging="360"/>
+      </w:pPr>
+      <w:rPr>
+        <w:rFonts w:ascii="Courier New" w:hAnsi="Courier New" w:cs="Courier New" w:hint="default"/>
+      </w:rPr>
+    </w:lvl>
+    <w:lvl w:ilvl="5" w:tplc="40090005" w:tentative="1">
+      <w:start w:val="1"/>
+      <w:numFmt w:val="bullet"/>
+      <w:lvlText w:val=""/>
+      <w:lvlJc w:val="left"/>
+      <w:pPr>
+        <w:ind w:left="4320" w:hanging="360"/>
+      </w:pPr>
+      <w:rPr>
+        <w:rFonts w:ascii="Wingdings" w:hAnsi="Wingdings" w:hint="default"/>
+      </w:rPr>
+    </w:lvl>
+    <w:lvl w:ilvl="6" w:tplc="40090001" w:tentative="1">
+      <w:start w:val="1"/>
+      <w:numFmt w:val="bullet"/>
+      <w:lvlText w:val=""/>
+      <w:lvlJc w:val="left"/>
+      <w:pPr>
+        <w:ind w:left="5040" w:hanging="360"/>
+      </w:pPr>
+      <w:rPr>
+        <w:rFonts w:ascii="Symbol" w:hAnsi="Symbol" w:hint="default"/>
+      </w:rPr>
+    </w:lvl>
+    <w:lvl w:ilvl="7" w:tplc="40090003" w:tentative="1">
+      <w:start w:val="1"/>
+      <w:numFmt w:val="bullet"/>
+      <w:lvlText w:val="o"/>
+      <w:lvlJc w:val="left"/>
+      <w:pPr>
+        <w:ind w:left="5760" w:hanging="360"/>
+      </w:pPr>
+      <w:rPr>
+        <w:rFonts w:ascii="Courier New" w:hAnsi="Courier New" w:cs="Courier New" w:hint="default"/>
+      </w:rPr>
+    </w:lvl>
+    <w:lvl w:ilvl="8" w:tplc="40090005" w:tentative="1">
+      <w:start w:val="1"/>
+      <w:numFmt w:val="bullet"/>
+      <w:lvlText w:val=""/>
+      <w:lvlJc w:val="left"/>
+      <w:pPr>
+        <w:ind w:left="6480" w:hanging="360"/>
+      </w:pPr>
+      <w:rPr>
+        <w:rFonts w:ascii="Wingdings" w:hAnsi="Wingdings" w:hint="default"/>
+      </w:rPr>
+    </w:lvl>
+  </w:abstractNum>
+  <w:abstractNum w:abstractNumId="3" w15:restartNumberingAfterBreak="0">
     <w:nsid w:val="425D2F94"/>
     <w:multiLevelType w:val="hybridMultilevel"/>
     <w:tmpl w:val="114ABD82"/>
@@ -5383,7 +7866,119 @@
       </w:rPr>
     </w:lvl>
   </w:abstractNum>
-  <w:abstractNum w:abstractNumId="2" w15:restartNumberingAfterBreak="0">
+  <w:abstractNum w:abstractNumId="4" w15:restartNumberingAfterBreak="0">
+    <w:nsid w:val="510D1C25"/>
+    <w:multiLevelType w:val="hybridMultilevel"/>
+    <w:tmpl w:val="64601322"/>
+    <w:lvl w:ilvl="0" w:tplc="202CA018">
+      <w:numFmt w:val="bullet"/>
+      <w:lvlText w:val="&gt;"/>
+      <w:lvlJc w:val="left"/>
+      <w:pPr>
+        <w:ind w:left="750" w:hanging="360"/>
+      </w:pPr>
+      <w:rPr>
+        <w:rFonts w:ascii="Cambria Math" w:eastAsiaTheme="minorHAnsi" w:hAnsi="Cambria Math" w:cstheme="minorBidi" w:hint="default"/>
+      </w:rPr>
+    </w:lvl>
+    <w:lvl w:ilvl="1" w:tplc="40090003" w:tentative="1">
+      <w:start w:val="1"/>
+      <w:numFmt w:val="bullet"/>
+      <w:lvlText w:val="o"/>
+      <w:lvlJc w:val="left"/>
+      <w:pPr>
+        <w:ind w:left="1470" w:hanging="360"/>
+      </w:pPr>
+      <w:rPr>
+        <w:rFonts w:ascii="Courier New" w:hAnsi="Courier New" w:cs="Courier New" w:hint="default"/>
+      </w:rPr>
+    </w:lvl>
+    <w:lvl w:ilvl="2" w:tplc="40090005" w:tentative="1">
+      <w:start w:val="1"/>
+      <w:numFmt w:val="bullet"/>
+      <w:lvlText w:val=""/>
+      <w:lvlJc w:val="left"/>
+      <w:pPr>
+        <w:ind w:left="2190" w:hanging="360"/>
+      </w:pPr>
+      <w:rPr>
+        <w:rFonts w:ascii="Wingdings" w:hAnsi="Wingdings" w:hint="default"/>
+      </w:rPr>
+    </w:lvl>
+    <w:lvl w:ilvl="3" w:tplc="40090001" w:tentative="1">
+      <w:start w:val="1"/>
+      <w:numFmt w:val="bullet"/>
+      <w:lvlText w:val=""/>
+      <w:lvlJc w:val="left"/>
+      <w:pPr>
+        <w:ind w:left="2910" w:hanging="360"/>
+      </w:pPr>
+      <w:rPr>
+        <w:rFonts w:ascii="Symbol" w:hAnsi="Symbol" w:hint="default"/>
+      </w:rPr>
+    </w:lvl>
+    <w:lvl w:ilvl="4" w:tplc="40090003" w:tentative="1">
+      <w:start w:val="1"/>
+      <w:numFmt w:val="bullet"/>
+      <w:lvlText w:val="o"/>
+      <w:lvlJc w:val="left"/>
+      <w:pPr>
+        <w:ind w:left="3630" w:hanging="360"/>
+      </w:pPr>
+      <w:rPr>
+        <w:rFonts w:ascii="Courier New" w:hAnsi="Courier New" w:cs="Courier New" w:hint="default"/>
+      </w:rPr>
+    </w:lvl>
+    <w:lvl w:ilvl="5" w:tplc="40090005" w:tentative="1">
+      <w:start w:val="1"/>
+      <w:numFmt w:val="bullet"/>
+      <w:lvlText w:val=""/>
+      <w:lvlJc w:val="left"/>
+      <w:pPr>
+        <w:ind w:left="4350" w:hanging="360"/>
+      </w:pPr>
+      <w:rPr>
+        <w:rFonts w:ascii="Wingdings" w:hAnsi="Wingdings" w:hint="default"/>
+      </w:rPr>
+    </w:lvl>
+    <w:lvl w:ilvl="6" w:tplc="40090001" w:tentative="1">
+      <w:start w:val="1"/>
+      <w:numFmt w:val="bullet"/>
+      <w:lvlText w:val=""/>
+      <w:lvlJc w:val="left"/>
+      <w:pPr>
+        <w:ind w:left="5070" w:hanging="360"/>
+      </w:pPr>
+      <w:rPr>
+        <w:rFonts w:ascii="Symbol" w:hAnsi="Symbol" w:hint="default"/>
+      </w:rPr>
+    </w:lvl>
+    <w:lvl w:ilvl="7" w:tplc="40090003" w:tentative="1">
+      <w:start w:val="1"/>
+      <w:numFmt w:val="bullet"/>
+      <w:lvlText w:val="o"/>
+      <w:lvlJc w:val="left"/>
+      <w:pPr>
+        <w:ind w:left="5790" w:hanging="360"/>
+      </w:pPr>
+      <w:rPr>
+        <w:rFonts w:ascii="Courier New" w:hAnsi="Courier New" w:cs="Courier New" w:hint="default"/>
+      </w:rPr>
+    </w:lvl>
+    <w:lvl w:ilvl="8" w:tplc="40090005" w:tentative="1">
+      <w:start w:val="1"/>
+      <w:numFmt w:val="bullet"/>
+      <w:lvlText w:val=""/>
+      <w:lvlJc w:val="left"/>
+      <w:pPr>
+        <w:ind w:left="6510" w:hanging="360"/>
+      </w:pPr>
+      <w:rPr>
+        <w:rFonts w:ascii="Wingdings" w:hAnsi="Wingdings" w:hint="default"/>
+      </w:rPr>
+    </w:lvl>
+  </w:abstractNum>
+  <w:abstractNum w:abstractNumId="5" w15:restartNumberingAfterBreak="0">
     <w:nsid w:val="568A2C3C"/>
     <w:multiLevelType w:val="hybridMultilevel"/>
     <w:tmpl w:val="BC5ED588"/>
@@ -5496,7 +8091,233 @@
       </w:rPr>
     </w:lvl>
   </w:abstractNum>
-  <w:abstractNum w:abstractNumId="3" w15:restartNumberingAfterBreak="0">
+  <w:abstractNum w:abstractNumId="6" w15:restartNumberingAfterBreak="0">
+    <w:nsid w:val="5F004422"/>
+    <w:multiLevelType w:val="hybridMultilevel"/>
+    <w:tmpl w:val="88C42B08"/>
+    <w:lvl w:ilvl="0" w:tplc="52D4F4CA">
+      <w:numFmt w:val="bullet"/>
+      <w:lvlText w:val=""/>
+      <w:lvlJc w:val="left"/>
+      <w:pPr>
+        <w:ind w:left="750" w:hanging="360"/>
+      </w:pPr>
+      <w:rPr>
+        <w:rFonts w:ascii="Wingdings" w:eastAsiaTheme="minorHAnsi" w:hAnsi="Wingdings" w:cstheme="minorBidi" w:hint="default"/>
+      </w:rPr>
+    </w:lvl>
+    <w:lvl w:ilvl="1" w:tplc="40090003" w:tentative="1">
+      <w:start w:val="1"/>
+      <w:numFmt w:val="bullet"/>
+      <w:lvlText w:val="o"/>
+      <w:lvlJc w:val="left"/>
+      <w:pPr>
+        <w:ind w:left="1470" w:hanging="360"/>
+      </w:pPr>
+      <w:rPr>
+        <w:rFonts w:ascii="Courier New" w:hAnsi="Courier New" w:cs="Courier New" w:hint="default"/>
+      </w:rPr>
+    </w:lvl>
+    <w:lvl w:ilvl="2" w:tplc="40090005" w:tentative="1">
+      <w:start w:val="1"/>
+      <w:numFmt w:val="bullet"/>
+      <w:lvlText w:val=""/>
+      <w:lvlJc w:val="left"/>
+      <w:pPr>
+        <w:ind w:left="2190" w:hanging="360"/>
+      </w:pPr>
+      <w:rPr>
+        <w:rFonts w:ascii="Wingdings" w:hAnsi="Wingdings" w:hint="default"/>
+      </w:rPr>
+    </w:lvl>
+    <w:lvl w:ilvl="3" w:tplc="40090001" w:tentative="1">
+      <w:start w:val="1"/>
+      <w:numFmt w:val="bullet"/>
+      <w:lvlText w:val=""/>
+      <w:lvlJc w:val="left"/>
+      <w:pPr>
+        <w:ind w:left="2910" w:hanging="360"/>
+      </w:pPr>
+      <w:rPr>
+        <w:rFonts w:ascii="Symbol" w:hAnsi="Symbol" w:hint="default"/>
+      </w:rPr>
+    </w:lvl>
+    <w:lvl w:ilvl="4" w:tplc="40090003" w:tentative="1">
+      <w:start w:val="1"/>
+      <w:numFmt w:val="bullet"/>
+      <w:lvlText w:val="o"/>
+      <w:lvlJc w:val="left"/>
+      <w:pPr>
+        <w:ind w:left="3630" w:hanging="360"/>
+      </w:pPr>
+      <w:rPr>
+        <w:rFonts w:ascii="Courier New" w:hAnsi="Courier New" w:cs="Courier New" w:hint="default"/>
+      </w:rPr>
+    </w:lvl>
+    <w:lvl w:ilvl="5" w:tplc="40090005" w:tentative="1">
+      <w:start w:val="1"/>
+      <w:numFmt w:val="bullet"/>
+      <w:lvlText w:val=""/>
+      <w:lvlJc w:val="left"/>
+      <w:pPr>
+        <w:ind w:left="4350" w:hanging="360"/>
+      </w:pPr>
+      <w:rPr>
+        <w:rFonts w:ascii="Wingdings" w:hAnsi="Wingdings" w:hint="default"/>
+      </w:rPr>
+    </w:lvl>
+    <w:lvl w:ilvl="6" w:tplc="40090001" w:tentative="1">
+      <w:start w:val="1"/>
+      <w:numFmt w:val="bullet"/>
+      <w:lvlText w:val=""/>
+      <w:lvlJc w:val="left"/>
+      <w:pPr>
+        <w:ind w:left="5070" w:hanging="360"/>
+      </w:pPr>
+      <w:rPr>
+        <w:rFonts w:ascii="Symbol" w:hAnsi="Symbol" w:hint="default"/>
+      </w:rPr>
+    </w:lvl>
+    <w:lvl w:ilvl="7" w:tplc="40090003" w:tentative="1">
+      <w:start w:val="1"/>
+      <w:numFmt w:val="bullet"/>
+      <w:lvlText w:val="o"/>
+      <w:lvlJc w:val="left"/>
+      <w:pPr>
+        <w:ind w:left="5790" w:hanging="360"/>
+      </w:pPr>
+      <w:rPr>
+        <w:rFonts w:ascii="Courier New" w:hAnsi="Courier New" w:cs="Courier New" w:hint="default"/>
+      </w:rPr>
+    </w:lvl>
+    <w:lvl w:ilvl="8" w:tplc="40090005" w:tentative="1">
+      <w:start w:val="1"/>
+      <w:numFmt w:val="bullet"/>
+      <w:lvlText w:val=""/>
+      <w:lvlJc w:val="left"/>
+      <w:pPr>
+        <w:ind w:left="6510" w:hanging="360"/>
+      </w:pPr>
+      <w:rPr>
+        <w:rFonts w:ascii="Wingdings" w:hAnsi="Wingdings" w:hint="default"/>
+      </w:rPr>
+    </w:lvl>
+  </w:abstractNum>
+  <w:abstractNum w:abstractNumId="7" w15:restartNumberingAfterBreak="0">
+    <w:nsid w:val="69FC38E9"/>
+    <w:multiLevelType w:val="hybridMultilevel"/>
+    <w:tmpl w:val="2532315C"/>
+    <w:lvl w:ilvl="0" w:tplc="F7C263F4">
+      <w:numFmt w:val="bullet"/>
+      <w:lvlText w:val=""/>
+      <w:lvlJc w:val="left"/>
+      <w:pPr>
+        <w:ind w:left="720" w:hanging="360"/>
+      </w:pPr>
+      <w:rPr>
+        <w:rFonts w:ascii="Wingdings" w:eastAsiaTheme="minorHAnsi" w:hAnsi="Wingdings" w:cstheme="minorBidi" w:hint="default"/>
+        <w:b/>
+        <w:sz w:val="22"/>
+      </w:rPr>
+    </w:lvl>
+    <w:lvl w:ilvl="1" w:tplc="40090003" w:tentative="1">
+      <w:start w:val="1"/>
+      <w:numFmt w:val="bullet"/>
+      <w:lvlText w:val="o"/>
+      <w:lvlJc w:val="left"/>
+      <w:pPr>
+        <w:ind w:left="1440" w:hanging="360"/>
+      </w:pPr>
+      <w:rPr>
+        <w:rFonts w:ascii="Courier New" w:hAnsi="Courier New" w:cs="Courier New" w:hint="default"/>
+      </w:rPr>
+    </w:lvl>
+    <w:lvl w:ilvl="2" w:tplc="40090005" w:tentative="1">
+      <w:start w:val="1"/>
+      <w:numFmt w:val="bullet"/>
+      <w:lvlText w:val=""/>
+      <w:lvlJc w:val="left"/>
+      <w:pPr>
+        <w:ind w:left="2160" w:hanging="360"/>
+      </w:pPr>
+      <w:rPr>
+        <w:rFonts w:ascii="Wingdings" w:hAnsi="Wingdings" w:hint="default"/>
+      </w:rPr>
+    </w:lvl>
+    <w:lvl w:ilvl="3" w:tplc="40090001" w:tentative="1">
+      <w:start w:val="1"/>
+      <w:numFmt w:val="bullet"/>
+      <w:lvlText w:val=""/>
+      <w:lvlJc w:val="left"/>
+      <w:pPr>
+        <w:ind w:left="2880" w:hanging="360"/>
+      </w:pPr>
+      <w:rPr>
+        <w:rFonts w:ascii="Symbol" w:hAnsi="Symbol" w:hint="default"/>
+      </w:rPr>
+    </w:lvl>
+    <w:lvl w:ilvl="4" w:tplc="40090003" w:tentative="1">
+      <w:start w:val="1"/>
+      <w:numFmt w:val="bullet"/>
+      <w:lvlText w:val="o"/>
+      <w:lvlJc w:val="left"/>
+      <w:pPr>
+        <w:ind w:left="3600" w:hanging="360"/>
+      </w:pPr>
+      <w:rPr>
+        <w:rFonts w:ascii="Courier New" w:hAnsi="Courier New" w:cs="Courier New" w:hint="default"/>
+      </w:rPr>
+    </w:lvl>
+    <w:lvl w:ilvl="5" w:tplc="40090005" w:tentative="1">
+      <w:start w:val="1"/>
+      <w:numFmt w:val="bullet"/>
+      <w:lvlText w:val=""/>
+      <w:lvlJc w:val="left"/>
+      <w:pPr>
+        <w:ind w:left="4320" w:hanging="360"/>
+      </w:pPr>
+      <w:rPr>
+        <w:rFonts w:ascii="Wingdings" w:hAnsi="Wingdings" w:hint="default"/>
+      </w:rPr>
+    </w:lvl>
+    <w:lvl w:ilvl="6" w:tplc="40090001" w:tentative="1">
+      <w:start w:val="1"/>
+      <w:numFmt w:val="bullet"/>
+      <w:lvlText w:val=""/>
+      <w:lvlJc w:val="left"/>
+      <w:pPr>
+        <w:ind w:left="5040" w:hanging="360"/>
+      </w:pPr>
+      <w:rPr>
+        <w:rFonts w:ascii="Symbol" w:hAnsi="Symbol" w:hint="default"/>
+      </w:rPr>
+    </w:lvl>
+    <w:lvl w:ilvl="7" w:tplc="40090003" w:tentative="1">
+      <w:start w:val="1"/>
+      <w:numFmt w:val="bullet"/>
+      <w:lvlText w:val="o"/>
+      <w:lvlJc w:val="left"/>
+      <w:pPr>
+        <w:ind w:left="5760" w:hanging="360"/>
+      </w:pPr>
+      <w:rPr>
+        <w:rFonts w:ascii="Courier New" w:hAnsi="Courier New" w:cs="Courier New" w:hint="default"/>
+      </w:rPr>
+    </w:lvl>
+    <w:lvl w:ilvl="8" w:tplc="40090005" w:tentative="1">
+      <w:start w:val="1"/>
+      <w:numFmt w:val="bullet"/>
+      <w:lvlText w:val=""/>
+      <w:lvlJc w:val="left"/>
+      <w:pPr>
+        <w:ind w:left="6480" w:hanging="360"/>
+      </w:pPr>
+      <w:rPr>
+        <w:rFonts w:ascii="Wingdings" w:hAnsi="Wingdings" w:hint="default"/>
+      </w:rPr>
+    </w:lvl>
+  </w:abstractNum>
+  <w:abstractNum w:abstractNumId="8" w15:restartNumberingAfterBreak="0">
     <w:nsid w:val="6C276ED8"/>
     <w:multiLevelType w:val="hybridMultilevel"/>
     <w:tmpl w:val="6D500464"/>
@@ -5609,16 +8430,31 @@
     </w:lvl>
   </w:abstractNum>
   <w:num w:numId="1" w16cid:durableId="316343147">
+    <w:abstractNumId w:val="3"/>
+  </w:num>
+  <w:num w:numId="2" w16cid:durableId="873468083">
+    <w:abstractNumId w:val="5"/>
+  </w:num>
+  <w:num w:numId="3" w16cid:durableId="1109544071">
+    <w:abstractNumId w:val="2"/>
+  </w:num>
+  <w:num w:numId="4" w16cid:durableId="1994987783">
+    <w:abstractNumId w:val="8"/>
+  </w:num>
+  <w:num w:numId="5" w16cid:durableId="1334139156">
+    <w:abstractNumId w:val="0"/>
+  </w:num>
+  <w:num w:numId="6" w16cid:durableId="468784149">
     <w:abstractNumId w:val="1"/>
   </w:num>
-  <w:num w:numId="2" w16cid:durableId="873468083">
-    <w:abstractNumId w:val="2"/>
+  <w:num w:numId="7" w16cid:durableId="1847598916">
+    <w:abstractNumId w:val="6"/>
   </w:num>
-  <w:num w:numId="3" w16cid:durableId="1109544071">
-    <w:abstractNumId w:val="0"/>
+  <w:num w:numId="8" w16cid:durableId="468981457">
+    <w:abstractNumId w:val="4"/>
   </w:num>
-  <w:num w:numId="4" w16cid:durableId="1994987783">
-    <w:abstractNumId w:val="3"/>
+  <w:num w:numId="9" w16cid:durableId="1120951448">
+    <w:abstractNumId w:val="7"/>
   </w:num>
 </w:numbering>
 </file>
@@ -6028,7 +8864,6 @@
   <w:style w:type="character" w:default="1" w:styleId="DefaultParagraphFont">
     <w:name w:val="Default Paragraph Font"/>
     <w:uiPriority w:val="1"/>
-    <w:semiHidden/>
     <w:unhideWhenUsed/>
   </w:style>
   <w:style w:type="table" w:default="1" w:styleId="TableNormal">

</xml_diff>